<commit_message>
adding own Blog text and adding social media share buttons to each entry
</commit_message>
<xml_diff>
--- a/INF_ITL/Web/Bootstrap/Bootstrap_Blog/03_Bootstrap_Arbeitsauftrag_statischer_Blog.docx
+++ b/INF_ITL/Web/Bootstrap/Bootstrap_Blog/03_Bootstrap_Arbeitsauftrag_statischer_Blog.docx
@@ -1,10 +1,10 @@
 
 <file path=word/document.xml><?xml version="1.0" encoding="utf-8"?>
-<w:document xmlns:wpc="http://schemas.microsoft.com/office/word/2010/wordprocessingCanvas" xmlns:cx="http://schemas.microsoft.com/office/drawing/2014/chartex" xmlns:cx1="http://schemas.microsoft.com/office/drawing/2015/9/8/chartex" xmlns:cx2="http://schemas.microsoft.com/office/drawing/2015/10/21/chartex" xmlns:cx3="http://schemas.microsoft.com/office/drawing/2016/5/9/chartex" xmlns:cx4="http://schemas.microsoft.com/office/drawing/2016/5/10/chartex" xmlns:cx5="http://schemas.microsoft.com/office/drawing/2016/5/11/chartex" xmlns:cx6="http://schemas.microsoft.com/office/drawing/2016/5/12/chartex" xmlns:cx7="http://schemas.microsoft.com/office/drawing/2016/5/13/chartex" xmlns:cx8="http://schemas.microsoft.com/office/drawing/2016/5/14/chartex" xmlns:mc="http://schemas.openxmlformats.org/markup-compatibility/2006" xmlns:aink="http://schemas.microsoft.com/office/drawing/2016/ink" xmlns:am3d="http://schemas.microsoft.com/office/drawing/2017/model3d" xmlns:o="urn:schemas-microsoft-com:office:office" xmlns:r="http://schemas.openxmlformats.org/officeDocument/2006/relationships" xmlns:m="http://schemas.openxmlformats.org/officeDocument/2006/math" xmlns:v="urn:schemas-microsoft-com:vml" xmlns:wp14="http://schemas.microsoft.com/office/word/2010/wordprocessingDrawing" xmlns:wp="http://schemas.openxmlformats.org/drawingml/2006/wordprocessingDrawing" xmlns:w10="urn:schemas-microsoft-com:office:word" xmlns:w="http://schemas.openxmlformats.org/wordprocessingml/2006/main" xmlns:w14="http://schemas.microsoft.com/office/word/2010/wordml" xmlns:w15="http://schemas.microsoft.com/office/word/2012/wordml" xmlns:w16cex="http://schemas.microsoft.com/office/word/2018/wordml/cex" xmlns:w16cid="http://schemas.microsoft.com/office/word/2016/wordml/cid" xmlns:w16="http://schemas.microsoft.com/office/word/2018/wordml" xmlns:w16se="http://schemas.microsoft.com/office/word/2015/wordml/symex" xmlns:wpg="http://schemas.microsoft.com/office/word/2010/wordprocessingGroup" xmlns:wpi="http://schemas.microsoft.com/office/word/2010/wordprocessingInk" xmlns:wne="http://schemas.microsoft.com/office/word/2006/wordml" xmlns:wps="http://schemas.microsoft.com/office/word/2010/wordprocessingShape" mc:Ignorable="w14 w15 w16se w16cid w16 w16cex wp14">
+<w:document xmlns:wpc="http://schemas.microsoft.com/office/word/2010/wordprocessingCanvas" xmlns:cx="http://schemas.microsoft.com/office/drawing/2014/chartex" xmlns:cx1="http://schemas.microsoft.com/office/drawing/2015/9/8/chartex" xmlns:cx2="http://schemas.microsoft.com/office/drawing/2015/10/21/chartex" xmlns:cx3="http://schemas.microsoft.com/office/drawing/2016/5/9/chartex" xmlns:cx4="http://schemas.microsoft.com/office/drawing/2016/5/10/chartex" xmlns:cx5="http://schemas.microsoft.com/office/drawing/2016/5/11/chartex" xmlns:cx6="http://schemas.microsoft.com/office/drawing/2016/5/12/chartex" xmlns:cx7="http://schemas.microsoft.com/office/drawing/2016/5/13/chartex" xmlns:cx8="http://schemas.microsoft.com/office/drawing/2016/5/14/chartex" xmlns:mc="http://schemas.openxmlformats.org/markup-compatibility/2006" xmlns:aink="http://schemas.microsoft.com/office/drawing/2016/ink" xmlns:am3d="http://schemas.microsoft.com/office/drawing/2017/model3d" xmlns:o="urn:schemas-microsoft-com:office:office" xmlns:r="http://schemas.openxmlformats.org/officeDocument/2006/relationships" xmlns:m="http://schemas.openxmlformats.org/officeDocument/2006/math" xmlns:v="urn:schemas-microsoft-com:vml" xmlns:wp14="http://schemas.microsoft.com/office/word/2010/wordprocessingDrawing" xmlns:wp="http://schemas.openxmlformats.org/drawingml/2006/wordprocessingDrawing" xmlns:w10="urn:schemas-microsoft-com:office:word" xmlns:w="http://schemas.openxmlformats.org/wordprocessingml/2006/main" xmlns:w14="http://schemas.microsoft.com/office/word/2010/wordml" xmlns:w15="http://schemas.microsoft.com/office/word/2012/wordml" xmlns:w16cex="http://schemas.microsoft.com/office/word/2018/wordml/cex" xmlns:w16cid="http://schemas.microsoft.com/office/word/2016/wordml/cid" xmlns:w16="http://schemas.microsoft.com/office/word/2018/wordml" xmlns:w16sdtdh="http://schemas.microsoft.com/office/word/2020/wordml/sdtdatahash" xmlns:w16se="http://schemas.microsoft.com/office/word/2015/wordml/symex" xmlns:wpg="http://schemas.microsoft.com/office/word/2010/wordprocessingGroup" xmlns:wpi="http://schemas.microsoft.com/office/word/2010/wordprocessingInk" xmlns:wne="http://schemas.microsoft.com/office/word/2006/wordml" xmlns:wps="http://schemas.microsoft.com/office/word/2010/wordprocessingShape" mc:Ignorable="w14 w15 w16se w16cid w16 w16cex w16sdtdh wp14">
   <w:body>
     <w:p>
       <w:pPr>
-        <w:pStyle w:val="Titel"/>
+        <w:pStyle w:val="Title"/>
         <w:ind w:left="360"/>
         <w:rPr>
           <w:sz w:val="48"/>
@@ -104,20 +104,19 @@
         <w:spacing w:after="240"/>
         <w:jc w:val="center"/>
         <w:rPr>
-          <w:b w:val="1"/>
-          <w:bCs w:val="1"/>
+          <w:b/>
+          <w:bCs/>
         </w:rPr>
       </w:pPr>
       <w:r>
-        <w:rPr/>
         <w:t>Verwendung eines Bootstrap-</w:t>
       </w:r>
+      <w:proofErr w:type="spellStart"/>
       <w:r>
-        <w:rPr/>
         <w:t>Theme</w:t>
       </w:r>
+      <w:proofErr w:type="spellEnd"/>
       <w:r>
-        <w:rPr/>
         <w:t xml:space="preserve"> mit entsprechenden individuellen Anpassungen und Erweiterungen.</w:t>
       </w:r>
     </w:p>
@@ -126,12 +125,12 @@
       <w:tblPr>
         <w:tblW w:w="0" w:type="auto"/>
         <w:tblBorders>
-          <w:top w:val="single" w:color="000000" w:themeColor="text1" w:sz="4" w:space="0"/>
-          <w:left w:val="single" w:color="000000" w:themeColor="text1" w:sz="4" w:space="0"/>
-          <w:bottom w:val="single" w:color="000000" w:themeColor="text1" w:sz="4" w:space="0"/>
-          <w:right w:val="single" w:color="000000" w:themeColor="text1" w:sz="4" w:space="0"/>
-          <w:insideH w:val="single" w:color="000000" w:themeColor="text1" w:sz="4" w:space="0"/>
-          <w:insideV w:val="single" w:color="000000" w:themeColor="text1" w:sz="4" w:space="0"/>
+          <w:top w:val="single" w:sz="4" w:space="0" w:color="000000"/>
+          <w:left w:val="single" w:sz="4" w:space="0" w:color="000000"/>
+          <w:bottom w:val="single" w:sz="4" w:space="0" w:color="000000"/>
+          <w:right w:val="single" w:sz="4" w:space="0" w:color="000000"/>
+          <w:insideH w:val="single" w:sz="4" w:space="0" w:color="000000"/>
+          <w:insideV w:val="single" w:sz="4" w:space="0" w:color="000000"/>
         </w:tblBorders>
         <w:tblLook w:val="04A0" w:firstRow="1" w:lastRow="0" w:firstColumn="1" w:lastColumn="0" w:noHBand="0" w:noVBand="1"/>
       </w:tblPr>
@@ -143,7 +142,6 @@
         <w:tc>
           <w:tcPr>
             <w:tcW w:w="396" w:type="dxa"/>
-            <w:tcMar/>
           </w:tcPr>
           <w:p/>
           <w:p>
@@ -155,25 +153,23 @@
         <w:tc>
           <w:tcPr>
             <w:tcW w:w="8892" w:type="dxa"/>
-            <w:tcMar/>
           </w:tcPr>
           <w:p/>
           <w:p>
             <w:pPr>
               <w:spacing w:after="160" w:line="259" w:lineRule="auto"/>
               <w:rPr>
-                <w:rFonts w:ascii="Calibri" w:hAnsi="Calibri" w:eastAsia="Calibri" w:cs="Calibri"/>
+                <w:rFonts w:ascii="Calibri" w:eastAsia="Calibri" w:hAnsi="Calibri" w:cs="Calibri"/>
                 <w:sz w:val="22"/>
                 <w:szCs w:val="22"/>
               </w:rPr>
             </w:pPr>
             <w:r>
-              <w:rPr/>
               <w:t xml:space="preserve">    </w:t>
             </w:r>
             <w:r>
               <w:rPr>
-                <w:rFonts w:ascii="Calibri" w:hAnsi="Calibri" w:eastAsia="Calibri" w:cs="Calibri"/>
+                <w:rFonts w:ascii="Calibri" w:eastAsia="Calibri" w:hAnsi="Calibri" w:cs="Calibri"/>
                 <w:sz w:val="22"/>
                 <w:szCs w:val="22"/>
               </w:rPr>
@@ -182,7 +178,7 @@
             <w:proofErr w:type="spellStart"/>
             <w:r>
               <w:rPr>
-                <w:rFonts w:ascii="Calibri" w:hAnsi="Calibri" w:eastAsia="Calibri" w:cs="Calibri"/>
+                <w:rFonts w:ascii="Calibri" w:eastAsia="Calibri" w:hAnsi="Calibri" w:cs="Calibri"/>
                 <w:sz w:val="22"/>
                 <w:szCs w:val="22"/>
               </w:rPr>
@@ -191,7 +187,7 @@
             <w:proofErr w:type="spellEnd"/>
             <w:r>
               <w:rPr>
-                <w:rFonts w:ascii="Calibri" w:hAnsi="Calibri" w:eastAsia="Calibri" w:cs="Calibri"/>
+                <w:rFonts w:ascii="Calibri" w:eastAsia="Calibri" w:hAnsi="Calibri" w:cs="Calibri"/>
                 <w:sz w:val="22"/>
                 <w:szCs w:val="22"/>
               </w:rPr>
@@ -200,7 +196,7 @@
             <w:proofErr w:type="gramStart"/>
             <w:r>
               <w:rPr>
-                <w:rFonts w:ascii="Calibri" w:hAnsi="Calibri" w:eastAsia="Calibri" w:cs="Calibri"/>
+                <w:rFonts w:ascii="Calibri" w:eastAsia="Calibri" w:hAnsi="Calibri" w:cs="Calibri"/>
                 <w:sz w:val="22"/>
                 <w:szCs w:val="22"/>
               </w:rPr>
@@ -209,7 +205,7 @@
             <w:proofErr w:type="gramEnd"/>
             <w:r>
               <w:rPr>
-                <w:rFonts w:ascii="Calibri" w:hAnsi="Calibri" w:eastAsia="Calibri" w:cs="Calibri"/>
+                <w:rFonts w:ascii="Calibri" w:eastAsia="Calibri" w:hAnsi="Calibri" w:cs="Calibri"/>
                 <w:sz w:val="22"/>
                 <w:szCs w:val="22"/>
               </w:rPr>
@@ -223,43 +219,25 @@
             </w:r>
             <w:r>
               <w:rPr>
-                <w:rFonts w:ascii="Calibri" w:hAnsi="Calibri" w:eastAsia="Calibri" w:cs="Calibri"/>
+                <w:rFonts w:ascii="Calibri" w:eastAsia="Calibri" w:hAnsi="Calibri" w:cs="Calibri"/>
                 <w:sz w:val="22"/>
                 <w:szCs w:val="22"/>
               </w:rPr>
-              <w:t xml:space="preserve">Ein Blogbeitrag besteht immer aus einer Headline, </w:t>
+              <w:t xml:space="preserve">Ein Blogbeitrag besteht immer aus einer Headline, einem einleitendem Kurztext, dem </w:t>
             </w:r>
             <w:proofErr w:type="gramStart"/>
             <w:r>
               <w:rPr>
-                <w:rFonts w:ascii="Calibri" w:hAnsi="Calibri" w:eastAsia="Calibri" w:cs="Calibri"/>
+                <w:rFonts w:ascii="Calibri" w:eastAsia="Calibri" w:hAnsi="Calibri" w:cs="Calibri"/>
                 <w:sz w:val="22"/>
                 <w:szCs w:val="22"/>
               </w:rPr>
-              <w:t>einem einleitendem Kurztext</w:t>
+              <w:t>Blogbeitrag(</w:t>
             </w:r>
             <w:proofErr w:type="gramEnd"/>
             <w:r>
               <w:rPr>
-                <w:rFonts w:ascii="Calibri" w:hAnsi="Calibri" w:eastAsia="Calibri" w:cs="Calibri"/>
-                <w:sz w:val="22"/>
-                <w:szCs w:val="22"/>
-              </w:rPr>
-              <w:t xml:space="preserve">, dem </w:t>
-            </w:r>
-            <w:proofErr w:type="gramStart"/>
-            <w:r>
-              <w:rPr>
-                <w:rFonts w:ascii="Calibri" w:hAnsi="Calibri" w:eastAsia="Calibri" w:cs="Calibri"/>
-                <w:sz w:val="22"/>
-                <w:szCs w:val="22"/>
-              </w:rPr>
-              <w:t>Blogbeitrag(</w:t>
-            </w:r>
-            <w:proofErr w:type="gramEnd"/>
-            <w:r>
-              <w:rPr>
-                <w:rFonts w:ascii="Calibri" w:hAnsi="Calibri" w:eastAsia="Calibri" w:cs="Calibri"/>
+                <w:rFonts w:ascii="Calibri" w:eastAsia="Calibri" w:hAnsi="Calibri" w:cs="Calibri"/>
                 <w:sz w:val="22"/>
                 <w:szCs w:val="22"/>
               </w:rPr>
@@ -268,12 +246,11 @@
           </w:p>
           <w:p>
             <w:pPr>
-              <w:pStyle w:val="Standard"/>
               <w:spacing w:after="160" w:line="259" w:lineRule="auto"/>
             </w:pPr>
             <w:r>
               <w:rPr>
-                <w:rFonts w:ascii="Calibri" w:hAnsi="Calibri" w:eastAsia="Calibri" w:cs="Calibri"/>
+                <w:rFonts w:ascii="Calibri" w:eastAsia="Calibri" w:hAnsi="Calibri" w:cs="Calibri"/>
                 <w:sz w:val="22"/>
                 <w:szCs w:val="22"/>
               </w:rPr>
@@ -282,7 +259,7 @@
             <w:proofErr w:type="spellStart"/>
             <w:r>
               <w:rPr>
-                <w:rFonts w:ascii="Calibri" w:hAnsi="Calibri" w:eastAsia="Calibri" w:cs="Calibri"/>
+                <w:rFonts w:ascii="Calibri" w:eastAsia="Calibri" w:hAnsi="Calibri" w:cs="Calibri"/>
                 <w:sz w:val="22"/>
                 <w:szCs w:val="22"/>
               </w:rPr>
@@ -291,37 +268,37 @@
             <w:proofErr w:type="spellEnd"/>
             <w:r>
               <w:rPr>
-                <w:rFonts w:ascii="Calibri" w:hAnsi="Calibri" w:eastAsia="Calibri" w:cs="Calibri"/>
+                <w:rFonts w:ascii="Calibri" w:eastAsia="Calibri" w:hAnsi="Calibri" w:cs="Calibri"/>
                 <w:sz w:val="22"/>
                 <w:szCs w:val="22"/>
               </w:rPr>
               <w:t xml:space="preserve"> “</w:t>
             </w:r>
-            <w:r>
-              <w:rPr>
-                <w:rFonts w:ascii="Calibri" w:hAnsi="Calibri" w:eastAsia="Calibri" w:cs="Calibri"/>
+            <w:proofErr w:type="spellStart"/>
+            <w:r>
+              <w:rPr>
+                <w:rFonts w:ascii="Calibri" w:eastAsia="Calibri" w:hAnsi="Calibri" w:cs="Calibri"/>
                 <w:sz w:val="22"/>
                 <w:szCs w:val="22"/>
               </w:rPr>
               <w:t>Bikin</w:t>
             </w:r>
-            <w:r>
-              <w:rPr>
-                <w:rFonts w:ascii="Calibri" w:hAnsi="Calibri" w:eastAsia="Calibri" w:cs="Calibri"/>
+            <w:proofErr w:type="spellEnd"/>
+            <w:r>
+              <w:rPr>
+                <w:rFonts w:ascii="Calibri" w:eastAsia="Calibri" w:hAnsi="Calibri" w:cs="Calibri"/>
                 <w:sz w:val="22"/>
                 <w:szCs w:val="22"/>
               </w:rPr>
               <w:t xml:space="preserve">” </w:t>
             </w:r>
-            <w:hyperlink r:id="R7c315ba009f74902">
+            <w:hyperlink r:id="rId11">
               <w:r>
                 <w:rPr>
                   <w:rStyle w:val="Hyperlink"/>
-                  <w:rFonts w:ascii="Calibri" w:hAnsi="Calibri" w:eastAsia="Calibri" w:cs="Calibri"/>
-                  <w:noProof w:val="0"/>
+                  <w:rFonts w:ascii="Calibri" w:eastAsia="Calibri" w:hAnsi="Calibri" w:cs="Calibri"/>
                   <w:sz w:val="22"/>
                   <w:szCs w:val="22"/>
-                  <w:lang w:val="de-DE"/>
                 </w:rPr>
                 <w:t>https://bootstrapmade.com/bikin-free-simple-landing-page-template/</w:t>
               </w:r>
@@ -330,42 +307,42 @@
           <w:p>
             <w:r>
               <w:rPr>
-                <w:rFonts w:ascii="Calibri" w:hAnsi="Calibri" w:eastAsia="" w:cs="" w:asciiTheme="minorAscii" w:hAnsiTheme="minorAscii" w:eastAsiaTheme="minorEastAsia" w:cstheme="minorBidi"/>
+                <w:rFonts w:ascii="Calibri" w:hAnsi="Calibri"/>
               </w:rPr>
               <w:t xml:space="preserve">Verwenden Sie für Bilder </w:t>
             </w:r>
             <w:proofErr w:type="spellStart"/>
             <w:r>
               <w:rPr>
-                <w:rFonts w:ascii="Calibri" w:hAnsi="Calibri" w:eastAsia="" w:cs="" w:asciiTheme="minorAscii" w:hAnsiTheme="minorAscii" w:eastAsiaTheme="minorEastAsia" w:cstheme="minorBidi"/>
+                <w:rFonts w:ascii="Calibri" w:hAnsi="Calibri"/>
               </w:rPr>
               <w:t>zB</w:t>
             </w:r>
             <w:proofErr w:type="spellEnd"/>
             <w:r>
               <w:rPr>
-                <w:rFonts w:ascii="Calibri" w:hAnsi="Calibri" w:eastAsia="" w:cs="" w:asciiTheme="minorAscii" w:hAnsiTheme="minorAscii" w:eastAsiaTheme="minorEastAsia" w:cstheme="minorBidi"/>
+                <w:rFonts w:ascii="Calibri" w:hAnsi="Calibri"/>
               </w:rPr>
               <w:t xml:space="preserve"> (</w:t>
             </w:r>
-            <w:hyperlink r:id="R614fe29a23d1496d">
+            <w:hyperlink r:id="rId12">
               <w:r>
                 <w:rPr>
                   <w:rStyle w:val="Hyperlink"/>
-                  <w:rFonts w:ascii="Calibri" w:hAnsi="Calibri" w:eastAsia="Calibri" w:cs="Calibri"/>
+                  <w:rFonts w:ascii="Calibri" w:eastAsia="Calibri" w:hAnsi="Calibri" w:cs="Calibri"/>
                 </w:rPr>
                 <w:t>https://pixabay.com/de/</w:t>
               </w:r>
             </w:hyperlink>
             <w:r>
               <w:rPr>
-                <w:rFonts w:ascii="Calibri" w:hAnsi="Calibri" w:eastAsia="Calibri" w:cs="Calibri"/>
+                <w:rFonts w:ascii="Calibri" w:eastAsia="Calibri" w:hAnsi="Calibri" w:cs="Calibri"/>
               </w:rPr>
               <w:t>)</w:t>
             </w:r>
             <w:r>
               <w:rPr>
-                <w:rFonts w:ascii="Calibri" w:hAnsi="Calibri" w:eastAsia="Calibri" w:cs="Calibri"/>
+                <w:rFonts w:ascii="Calibri" w:eastAsia="Calibri" w:hAnsi="Calibri" w:cs="Calibri"/>
               </w:rPr>
               <w:t xml:space="preserve"> ohne ähnliche freie Quellen.</w:t>
             </w:r>
@@ -373,122 +350,93 @@
           <w:p>
             <w:pPr>
               <w:rPr>
-                <w:rFonts w:ascii="Calibri" w:hAnsi="Calibri" w:eastAsia="Calibri" w:cs="Calibri"/>
+                <w:rFonts w:ascii="Calibri" w:eastAsia="Calibri" w:hAnsi="Calibri" w:cs="Calibri"/>
               </w:rPr>
             </w:pPr>
           </w:p>
           <w:p>
             <w:pPr>
               <w:rPr>
-                <w:rFonts w:ascii="Calibri" w:hAnsi="Calibri" w:eastAsia="Calibri" w:cs="Calibri"/>
+                <w:rFonts w:ascii="Calibri" w:eastAsia="Calibri" w:hAnsi="Calibri" w:cs="Calibri"/>
               </w:rPr>
             </w:pPr>
             <w:r>
               <w:rPr>
-                <w:rFonts w:ascii="Calibri" w:hAnsi="Calibri" w:eastAsia="Calibri" w:cs="Calibri"/>
+                <w:rFonts w:ascii="Calibri" w:eastAsia="Calibri" w:hAnsi="Calibri" w:cs="Calibri"/>
               </w:rPr>
               <w:t xml:space="preserve">Erstellen Sie dazu </w:t>
             </w:r>
             <w:r>
               <w:rPr>
-                <w:rFonts w:ascii="Calibri" w:hAnsi="Calibri" w:eastAsia="Calibri" w:cs="Calibri"/>
+                <w:rFonts w:ascii="Calibri" w:eastAsia="Calibri" w:hAnsi="Calibri" w:cs="Calibri"/>
               </w:rPr>
               <w:t>mit</w:t>
             </w:r>
             <w:r>
               <w:rPr>
-                <w:rFonts w:ascii="Calibri" w:hAnsi="Calibri" w:eastAsia="Calibri" w:cs="Calibri"/>
+                <w:rFonts w:ascii="Calibri" w:eastAsia="Calibri" w:hAnsi="Calibri" w:cs="Calibri"/>
               </w:rPr>
               <w:t xml:space="preserve"> </w:t>
             </w:r>
             <w:r>
               <w:rPr>
-                <w:rFonts w:ascii="Calibri" w:hAnsi="Calibri" w:eastAsia="Calibri" w:cs="Calibri"/>
+                <w:rFonts w:ascii="Calibri" w:eastAsia="Calibri" w:hAnsi="Calibri" w:cs="Calibri"/>
               </w:rPr>
               <w:t>Visual Studio Code</w:t>
             </w:r>
             <w:r>
               <w:rPr>
-                <w:rFonts w:ascii="Calibri" w:hAnsi="Calibri" w:eastAsia="Calibri" w:cs="Calibri"/>
-              </w:rPr>
-              <w:t xml:space="preserve"> oder PhpStorm</w:t>
-            </w:r>
-            <w:r>
-              <w:rPr>
-                <w:rFonts w:ascii="Calibri" w:hAnsi="Calibri" w:eastAsia="Calibri" w:cs="Calibri"/>
+                <w:rFonts w:ascii="Calibri" w:eastAsia="Calibri" w:hAnsi="Calibri" w:cs="Calibri"/>
+              </w:rPr>
+              <w:t xml:space="preserve"> oder </w:t>
+            </w:r>
+            <w:proofErr w:type="spellStart"/>
+            <w:r>
+              <w:rPr>
+                <w:rFonts w:ascii="Calibri" w:eastAsia="Calibri" w:hAnsi="Calibri" w:cs="Calibri"/>
+              </w:rPr>
+              <w:t>PhpStorm</w:t>
+            </w:r>
+            <w:proofErr w:type="spellEnd"/>
+            <w:r>
+              <w:rPr>
+                <w:rFonts w:ascii="Calibri" w:eastAsia="Calibri" w:hAnsi="Calibri" w:cs="Calibri"/>
               </w:rPr>
               <w:t xml:space="preserve"> </w:t>
             </w:r>
             <w:r>
               <w:rPr>
-                <w:rFonts w:ascii="Calibri" w:hAnsi="Calibri" w:eastAsia="Calibri" w:cs="Calibri"/>
+                <w:rFonts w:ascii="Calibri" w:eastAsia="Calibri" w:hAnsi="Calibri" w:cs="Calibri"/>
               </w:rPr>
               <w:t xml:space="preserve">ein Project und binden Sie die Files für das </w:t>
             </w:r>
             <w:proofErr w:type="spellStart"/>
             <w:r>
               <w:rPr>
-                <w:rFonts w:ascii="Calibri" w:hAnsi="Calibri" w:eastAsia="Calibri" w:cs="Calibri"/>
+                <w:rFonts w:ascii="Calibri" w:eastAsia="Calibri" w:hAnsi="Calibri" w:cs="Calibri"/>
               </w:rPr>
               <w:t>Theme</w:t>
             </w:r>
             <w:proofErr w:type="spellEnd"/>
             <w:r>
               <w:rPr>
-                <w:rFonts w:ascii="Calibri" w:hAnsi="Calibri" w:eastAsia="Calibri" w:cs="Calibri"/>
+                <w:rFonts w:ascii="Calibri" w:eastAsia="Calibri" w:hAnsi="Calibri" w:cs="Calibri"/>
               </w:rPr>
               <w:t xml:space="preserve"> </w:t>
             </w:r>
             <w:proofErr w:type="spellStart"/>
             <w:r>
               <w:rPr>
-                <w:rFonts w:ascii="Calibri" w:hAnsi="Calibri" w:eastAsia="Calibri" w:cs="Calibri"/>
+                <w:rFonts w:ascii="Calibri" w:eastAsia="Calibri" w:hAnsi="Calibri" w:cs="Calibri"/>
               </w:rPr>
               <w:t>Bikin</w:t>
             </w:r>
             <w:proofErr w:type="spellEnd"/>
             <w:r>
               <w:rPr>
-                <w:rFonts w:ascii="Calibri" w:hAnsi="Calibri" w:eastAsia="Calibri" w:cs="Calibri"/>
+                <w:rFonts w:ascii="Calibri" w:eastAsia="Calibri" w:hAnsi="Calibri" w:cs="Calibri"/>
               </w:rPr>
               <w:t xml:space="preserve"> in das Projekt ein.   </w:t>
-            </w:r>
-          </w:p>
-          <w:p/>
-          <w:p/>
-          <w:p/>
-        </w:tc>
-      </w:tr>
-      <w:tr>
-        <w:tc>
-          <w:tcPr>
-            <w:tcW w:w="396" w:type="dxa"/>
-            <w:tcMar/>
-          </w:tcPr>
-          <w:p/>
-          <w:p>
-            <w:r>
-              <w:t>2</w:t>
-            </w:r>
-            <w:r>
-              <w:t>.</w:t>
-            </w:r>
-          </w:p>
-        </w:tc>
-        <w:tc>
-          <w:tcPr>
-            <w:tcW w:w="8892" w:type="dxa"/>
-            <w:tcMar/>
-          </w:tcPr>
-          <w:p/>
-          <w:p>
-            <w:r>
-              <w:t xml:space="preserve">  </w:t>
-            </w:r>
-          </w:p>
-          <w:p>
-            <w:r>
-              <w:t>Navigation: Verwenden Sie die Navigation aus dem Theme Bikin</w:t>
             </w:r>
           </w:p>
           <w:p/>
@@ -498,12 +446,11 @@
         <w:tc>
           <w:tcPr>
             <w:tcW w:w="396" w:type="dxa"/>
-            <w:tcMar/>
           </w:tcPr>
           <w:p/>
           <w:p>
             <w:r>
-              <w:t>3</w:t>
+              <w:t>2</w:t>
             </w:r>
             <w:r>
               <w:t>.</w:t>
@@ -513,13 +460,47 @@
         <w:tc>
           <w:tcPr>
             <w:tcW w:w="8892" w:type="dxa"/>
-            <w:tcMar/>
           </w:tcPr>
           <w:p/>
           <w:p>
             <w:r>
-              <w:t>Footer: Verwenden Sie den Footer aus dem Theme Bikin mitsamt der Social-Media-Leiste. Passen Sie die Kontaktdaten an die Berufsschule an.</w:t>
-            </w:r>
+              <w:t xml:space="preserve">  </w:t>
+            </w:r>
+          </w:p>
+          <w:p>
+            <w:pPr>
+              <w:rPr>
+                <w:strike/>
+              </w:rPr>
+            </w:pPr>
+            <w:r>
+              <w:rPr>
+                <w:strike/>
+              </w:rPr>
+              <w:t xml:space="preserve">Navigation: Verwenden Sie die Navigation aus dem </w:t>
+            </w:r>
+            <w:proofErr w:type="spellStart"/>
+            <w:r>
+              <w:rPr>
+                <w:strike/>
+              </w:rPr>
+              <w:t>Theme</w:t>
+            </w:r>
+            <w:proofErr w:type="spellEnd"/>
+            <w:r>
+              <w:rPr>
+                <w:strike/>
+              </w:rPr>
+              <w:t xml:space="preserve"> </w:t>
+            </w:r>
+            <w:proofErr w:type="spellStart"/>
+            <w:r>
+              <w:rPr>
+                <w:strike/>
+              </w:rPr>
+              <w:t>Bikin</w:t>
+            </w:r>
+            <w:proofErr w:type="spellEnd"/>
           </w:p>
           <w:p/>
         </w:tc>
@@ -528,7 +509,6 @@
         <w:tc>
           <w:tcPr>
             <w:tcW w:w="396" w:type="dxa"/>
-            <w:tcMar/>
           </w:tcPr>
           <w:p/>
           <w:p>
@@ -543,15 +523,83 @@
         <w:tc>
           <w:tcPr>
             <w:tcW w:w="8892" w:type="dxa"/>
-            <w:tcMar/>
           </w:tcPr>
           <w:p/>
           <w:p>
-            <w:r>
-              <w:t xml:space="preserve">Wählen Sie aus dem Bikin-Theme ein passendes Element zur Listung der Blogbeiträge. </w:t>
-            </w:r>
-            <w:r>
-              <w:t xml:space="preserve">Verwalten Sie die 5 Blogbeiträge statisch in diesem Element. </w:t>
+            <w:pPr>
+              <w:rPr>
+                <w:strike/>
+              </w:rPr>
+            </w:pPr>
+            <w:proofErr w:type="spellStart"/>
+            <w:r>
+              <w:rPr>
+                <w:strike/>
+              </w:rPr>
+              <w:t>Footer</w:t>
+            </w:r>
+            <w:proofErr w:type="spellEnd"/>
+            <w:r>
+              <w:rPr>
+                <w:strike/>
+              </w:rPr>
+              <w:t xml:space="preserve">: Verwenden Sie den </w:t>
+            </w:r>
+            <w:proofErr w:type="spellStart"/>
+            <w:r>
+              <w:rPr>
+                <w:strike/>
+              </w:rPr>
+              <w:t>Footer</w:t>
+            </w:r>
+            <w:proofErr w:type="spellEnd"/>
+            <w:r>
+              <w:rPr>
+                <w:strike/>
+              </w:rPr>
+              <w:t xml:space="preserve"> aus dem </w:t>
+            </w:r>
+            <w:proofErr w:type="spellStart"/>
+            <w:r>
+              <w:rPr>
+                <w:strike/>
+              </w:rPr>
+              <w:t>Theme</w:t>
+            </w:r>
+            <w:proofErr w:type="spellEnd"/>
+            <w:r>
+              <w:rPr>
+                <w:strike/>
+              </w:rPr>
+              <w:t xml:space="preserve"> </w:t>
+            </w:r>
+            <w:proofErr w:type="spellStart"/>
+            <w:r>
+              <w:rPr>
+                <w:strike/>
+              </w:rPr>
+              <w:t>Bikin</w:t>
+            </w:r>
+            <w:proofErr w:type="spellEnd"/>
+            <w:r>
+              <w:rPr>
+                <w:strike/>
+              </w:rPr>
+              <w:t xml:space="preserve"> mitsamt der </w:t>
+            </w:r>
+            <w:proofErr w:type="spellStart"/>
+            <w:r>
+              <w:rPr>
+                <w:strike/>
+              </w:rPr>
+              <w:t>Social</w:t>
+            </w:r>
+            <w:proofErr w:type="spellEnd"/>
+            <w:r>
+              <w:rPr>
+                <w:strike/>
+              </w:rPr>
+              <w:t>-Media-Leiste. Passen Sie die Kontaktdaten an die Berufsschule an.</w:t>
             </w:r>
           </w:p>
           <w:p/>
@@ -561,12 +609,11 @@
         <w:tc>
           <w:tcPr>
             <w:tcW w:w="396" w:type="dxa"/>
-            <w:tcMar/>
           </w:tcPr>
           <w:p/>
           <w:p>
             <w:r>
-              <w:t>4</w:t>
+              <w:t>3</w:t>
             </w:r>
             <w:r>
               <w:t>.</w:t>
@@ -576,39 +623,52 @@
         <w:tc>
           <w:tcPr>
             <w:tcW w:w="8892" w:type="dxa"/>
-            <w:tcMar/>
           </w:tcPr>
           <w:p>
-            <w:r>
-              <w:rPr/>
-              <w:t xml:space="preserve">Integrieren Sie eine “responsive </w:t>
-            </w:r>
-            <w:r>
-              <w:rPr/>
-              <w:t xml:space="preserve">Bootstrap </w:t>
-            </w:r>
-            <w:r>
-              <w:rPr/>
-              <w:t>Data-</w:t>
-            </w:r>
-            <w:r>
-              <w:rPr/>
-              <w:t xml:space="preserve">Table” </w:t>
-            </w:r>
-            <w:r>
-              <w:rPr/>
-              <w:t xml:space="preserve">zur Darstellung der 5 Blogbeiträge. </w:t>
-            </w:r>
-            <w:r>
-              <w:rPr/>
-              <w:t>https://datatables.net/examples/styling/bootstrap4</w:t>
-            </w:r>
+            <w:pPr>
+              <w:rPr>
+                <w:strike/>
+              </w:rPr>
+            </w:pPr>
           </w:p>
           <w:p>
             <w:pPr>
               <w:rPr>
-                <w:b/>
-                <w:u w:val="single"/>
+                <w:strike/>
+              </w:rPr>
+            </w:pPr>
+            <w:r>
+              <w:rPr>
+                <w:strike/>
+              </w:rPr>
+              <w:t xml:space="preserve">Wählen Sie aus dem </w:t>
+            </w:r>
+            <w:proofErr w:type="spellStart"/>
+            <w:r>
+              <w:rPr>
+                <w:strike/>
+              </w:rPr>
+              <w:t>Bikin-Theme</w:t>
+            </w:r>
+            <w:proofErr w:type="spellEnd"/>
+            <w:r>
+              <w:rPr>
+                <w:strike/>
+              </w:rPr>
+              <w:t xml:space="preserve"> ein passendes Element zur Listung der Blogbeiträge. </w:t>
+            </w:r>
+            <w:r>
+              <w:rPr>
+                <w:strike/>
+              </w:rPr>
+              <w:t xml:space="preserve">Verwalten Sie die 5 Blogbeiträge statisch in diesem Element. </w:t>
+            </w:r>
+          </w:p>
+          <w:p>
+            <w:pPr>
+              <w:rPr>
+                <w:strike/>
+                <w:lang w:val="en-US"/>
               </w:rPr>
             </w:pPr>
           </w:p>
@@ -618,12 +678,11 @@
         <w:tc>
           <w:tcPr>
             <w:tcW w:w="396" w:type="dxa"/>
-            <w:tcMar/>
           </w:tcPr>
           <w:p/>
           <w:p>
             <w:r>
-              <w:t>5</w:t>
+              <w:t>4</w:t>
             </w:r>
             <w:r>
               <w:t>.</w:t>
@@ -633,49 +692,34 @@
         <w:tc>
           <w:tcPr>
             <w:tcW w:w="8892" w:type="dxa"/>
-            <w:tcMar/>
           </w:tcPr>
-          <w:p/>
           <w:p>
             <w:r>
-              <w:t>Integrieren Sie oberhalb der Blogbeiträge eine</w:t>
-            </w:r>
-            <w:r>
-              <w:t>n Bootstrap Switch (Toggle) mit welchem Sie die Darstellung der Blog-Beitragslistung wechsel</w:t>
-            </w:r>
-            <w:r>
-              <w:t xml:space="preserve">n können. Toggle Table / List-Element. </w:t>
-            </w:r>
-            <w:r>
-              <w:t xml:space="preserve"> Der</w:t>
-            </w:r>
-            <w:r>
-              <w:t xml:space="preserve"> aktive Zustand soll im “value” des </w:t>
-            </w:r>
-            <w:r>
-              <w:t xml:space="preserve">Switch-Button </w:t>
-            </w:r>
-            <w:r>
-              <w:t>abgehandelt werden</w:t>
-            </w:r>
-            <w:r>
-              <w:t xml:space="preserve">.  </w:t>
-            </w:r>
-            <w:r>
-              <w:t>(</w:t>
-            </w:r>
-            <w:r>
-              <w:t>table/list</w:t>
-            </w:r>
-            <w:r>
-              <w:t>)</w:t>
-            </w:r>
-            <w:r>
-              <w:t>.</w:t>
-            </w:r>
-            <w:r>
-              <w:br/>
-            </w:r>
+              <w:t xml:space="preserve">Integrieren Sie eine “responsive </w:t>
+            </w:r>
+            <w:r>
+              <w:t xml:space="preserve">Bootstrap </w:t>
+            </w:r>
+            <w:r>
+              <w:t>Data-</w:t>
+            </w:r>
+            <w:r>
+              <w:t xml:space="preserve">Table” </w:t>
+            </w:r>
+            <w:r>
+              <w:t xml:space="preserve">zur Darstellung der 5 Blogbeiträge. </w:t>
+            </w:r>
+            <w:r>
+              <w:t>https://datatables.net/examples/styling/bootstrap4</w:t>
+            </w:r>
+          </w:p>
+          <w:p>
+            <w:pPr>
+              <w:rPr>
+                <w:b/>
+                <w:u w:val="single"/>
+              </w:rPr>
+            </w:pPr>
           </w:p>
         </w:tc>
       </w:tr>
@@ -683,32 +727,95 @@
         <w:tc>
           <w:tcPr>
             <w:tcW w:w="396" w:type="dxa"/>
-            <w:tcMar/>
           </w:tcPr>
           <w:p/>
           <w:p>
             <w:r>
               <w:t>5</w:t>
             </w:r>
+            <w:r>
+              <w:t>.</w:t>
+            </w:r>
           </w:p>
-          <w:p/>
         </w:tc>
         <w:tc>
           <w:tcPr>
             <w:tcW w:w="8892" w:type="dxa"/>
-            <w:tcMar/>
           </w:tcPr>
+          <w:p/>
           <w:p>
-            <w:pPr>
-              <w:pStyle w:val="Standard"/>
-            </w:pPr>
-          </w:p>
-          <w:p>
-            <w:r>
-              <w:t xml:space="preserve">Schalten Sie mittels  Javascript und jQuery zwischen den beiden Ansichten  table/list hin und her. </w:t>
-            </w:r>
-            <w:r>
-              <w:t xml:space="preserve"> Das jeweils inaktive Element soll ausgeblendet werden.</w:t>
+            <w:r>
+              <w:t>Integrieren Sie oberhalb der Blogbeiträge eine</w:t>
+            </w:r>
+            <w:r>
+              <w:t>n Bootstrap Switch (</w:t>
+            </w:r>
+            <w:proofErr w:type="spellStart"/>
+            <w:r>
+              <w:t>Toggle</w:t>
+            </w:r>
+            <w:proofErr w:type="spellEnd"/>
+            <w:r>
+              <w:t>) mit welchem Sie die Darstellung der Blog-Beitragslistung wechsel</w:t>
+            </w:r>
+            <w:r>
+              <w:t xml:space="preserve">n können. </w:t>
+            </w:r>
+            <w:proofErr w:type="spellStart"/>
+            <w:r>
+              <w:t>Toggle</w:t>
+            </w:r>
+            <w:proofErr w:type="spellEnd"/>
+            <w:r>
+              <w:t xml:space="preserve"> Table / List-Element. </w:t>
+            </w:r>
+            <w:r>
+              <w:t xml:space="preserve"> Der</w:t>
+            </w:r>
+            <w:r>
+              <w:t xml:space="preserve"> aktive Zustand soll im “</w:t>
+            </w:r>
+            <w:proofErr w:type="spellStart"/>
+            <w:r>
+              <w:t>value</w:t>
+            </w:r>
+            <w:proofErr w:type="spellEnd"/>
+            <w:r>
+              <w:t xml:space="preserve">” des </w:t>
+            </w:r>
+            <w:r>
+              <w:t xml:space="preserve">Switch-Button </w:t>
+            </w:r>
+            <w:r>
+              <w:t>abgehandelt werden</w:t>
+            </w:r>
+            <w:r>
+              <w:t xml:space="preserve">.  </w:t>
+            </w:r>
+            <w:r>
+              <w:t>(</w:t>
+            </w:r>
+            <w:proofErr w:type="spellStart"/>
+            <w:r>
+              <w:t>table</w:t>
+            </w:r>
+            <w:proofErr w:type="spellEnd"/>
+            <w:r>
+              <w:t>/</w:t>
+            </w:r>
+            <w:proofErr w:type="spellStart"/>
+            <w:r>
+              <w:t>list</w:t>
+            </w:r>
+            <w:proofErr w:type="spellEnd"/>
+            <w:r>
+              <w:t>)</w:t>
+            </w:r>
+            <w:r>
+              <w:t>.</w:t>
+            </w:r>
+            <w:r>
+              <w:br/>
             </w:r>
           </w:p>
         </w:tc>
@@ -717,12 +824,11 @@
         <w:tc>
           <w:tcPr>
             <w:tcW w:w="396" w:type="dxa"/>
-            <w:tcMar/>
           </w:tcPr>
           <w:p/>
           <w:p>
             <w:r>
-              <w:t>6</w:t>
+              <w:t>5</w:t>
             </w:r>
           </w:p>
           <w:p/>
@@ -730,73 +836,46 @@
         <w:tc>
           <w:tcPr>
             <w:tcW w:w="8892" w:type="dxa"/>
-            <w:tcMar/>
           </w:tcPr>
           <w:p/>
           <w:p>
-            <w:pPr>
-              <w:spacing w:line="259" w:lineRule="auto"/>
-            </w:pPr>
-            <w:r>
-              <w:rPr/>
-              <w:t>Geben Sie Ihrer Seite eine individuelle Hauptfarbe</w:t>
-            </w:r>
-            <w:r>
-              <w:rPr/>
-              <w:t xml:space="preserve">. </w:t>
-            </w:r>
-            <w:r>
-              <w:br/>
+            <w:r>
+              <w:t xml:space="preserve">Schalten Sie mittels </w:t>
             </w:r>
             <w:proofErr w:type="spellStart"/>
             <w:r>
-              <w:rPr/>
-              <w:t>Tip</w:t>
+              <w:t>Javascript</w:t>
             </w:r>
             <w:proofErr w:type="spellEnd"/>
             <w:r>
-              <w:rPr/>
-              <w:t xml:space="preserve">: lokalisieren Sie die Hauptfarbe </w:t>
-            </w:r>
-            <w:proofErr w:type="gramStart"/>
-            <w:r>
-              <w:rPr/>
-              <w:t>des Templates</w:t>
-            </w:r>
-            <w:proofErr w:type="gramEnd"/>
-            <w:r>
-              <w:rPr/>
-              <w:t xml:space="preserve"> mit </w:t>
+              <w:t xml:space="preserve"> und </w:t>
             </w:r>
             <w:proofErr w:type="spellStart"/>
             <w:r>
-              <w:rPr/>
-              <w:t>Dev</w:t>
+              <w:t>jQuery</w:t>
             </w:r>
             <w:proofErr w:type="spellEnd"/>
             <w:r>
-              <w:rPr/>
-              <w:t>-Tools oder einem Color-Picker. Ersetzen Sie im .</w:t>
+              <w:t xml:space="preserve"> zwischen den beiden Ansichten </w:t>
             </w:r>
             <w:proofErr w:type="spellStart"/>
             <w:r>
-              <w:rPr/>
-              <w:t>css</w:t>
+              <w:t>table</w:t>
             </w:r>
             <w:proofErr w:type="spellEnd"/>
             <w:r>
-              <w:rPr/>
-              <w:t xml:space="preserve"> die Hauptfarbe durch eine </w:t>
-            </w:r>
-            <w:r>
-              <w:rPr/>
-              <w:t>Farbe Ihrer Wahl.</w:t>
-            </w:r>
-          </w:p>
-          <w:p>
-            <w:r>
-              <w:lastRenderedPageBreak/>
-              <w:t xml:space="preserve"> </w:t>
+              <w:t>/</w:t>
+            </w:r>
+            <w:proofErr w:type="spellStart"/>
+            <w:r>
+              <w:t>list</w:t>
+            </w:r>
+            <w:proofErr w:type="spellEnd"/>
+            <w:r>
+              <w:t xml:space="preserve"> hin und her. </w:t>
+            </w:r>
+            <w:r>
+              <w:t xml:space="preserve"> Das jeweils inaktive Element soll ausgeblendet werden.</w:t>
             </w:r>
           </w:p>
         </w:tc>
@@ -805,23 +884,112 @@
         <w:tc>
           <w:tcPr>
             <w:tcW w:w="396" w:type="dxa"/>
-            <w:tcMar/>
           </w:tcPr>
+          <w:p/>
           <w:p>
             <w:r>
-              <w:lastRenderedPageBreak/>
-              <w:t>7</w:t>
+              <w:t>6</w:t>
             </w:r>
           </w:p>
+          <w:p/>
         </w:tc>
         <w:tc>
           <w:tcPr>
             <w:tcW w:w="8892" w:type="dxa"/>
-            <w:tcMar/>
           </w:tcPr>
+          <w:p/>
           <w:p>
-            <w:r>
-              <w:t>Vergeben Sie für die einzelnen Sections eindeutige id’s und binden Sie diese in der Navigation ein (zB #blogbeitraege)</w:t>
+            <w:pPr>
+              <w:spacing w:line="259" w:lineRule="auto"/>
+              <w:rPr>
+                <w:strike/>
+              </w:rPr>
+            </w:pPr>
+            <w:r>
+              <w:rPr>
+                <w:strike/>
+              </w:rPr>
+              <w:t>Geben Sie Ihrer Seite eine individuelle Hauptfarbe</w:t>
+            </w:r>
+            <w:r>
+              <w:rPr>
+                <w:strike/>
+              </w:rPr>
+              <w:t xml:space="preserve">. </w:t>
+            </w:r>
+            <w:r>
+              <w:rPr>
+                <w:strike/>
+              </w:rPr>
+              <w:br/>
+            </w:r>
+            <w:proofErr w:type="spellStart"/>
+            <w:r>
+              <w:rPr>
+                <w:strike/>
+              </w:rPr>
+              <w:lastRenderedPageBreak/>
+              <w:t>Tip</w:t>
+            </w:r>
+            <w:proofErr w:type="spellEnd"/>
+            <w:r>
+              <w:rPr>
+                <w:strike/>
+              </w:rPr>
+              <w:t xml:space="preserve">: lokalisieren Sie die Hauptfarbe </w:t>
+            </w:r>
+            <w:proofErr w:type="gramStart"/>
+            <w:r>
+              <w:rPr>
+                <w:strike/>
+              </w:rPr>
+              <w:t>des Templates</w:t>
+            </w:r>
+            <w:proofErr w:type="gramEnd"/>
+            <w:r>
+              <w:rPr>
+                <w:strike/>
+              </w:rPr>
+              <w:t xml:space="preserve"> mit </w:t>
+            </w:r>
+            <w:proofErr w:type="spellStart"/>
+            <w:r>
+              <w:rPr>
+                <w:strike/>
+              </w:rPr>
+              <w:t>Dev</w:t>
+            </w:r>
+            <w:proofErr w:type="spellEnd"/>
+            <w:r>
+              <w:rPr>
+                <w:strike/>
+              </w:rPr>
+              <w:t>-Tools oder einem Color-Picker. Ersetzen Sie im .</w:t>
+            </w:r>
+            <w:proofErr w:type="spellStart"/>
+            <w:r>
+              <w:rPr>
+                <w:strike/>
+              </w:rPr>
+              <w:t>css</w:t>
+            </w:r>
+            <w:proofErr w:type="spellEnd"/>
+            <w:r>
+              <w:rPr>
+                <w:strike/>
+              </w:rPr>
+              <w:t xml:space="preserve"> die Hauptfarbe durch eine </w:t>
+            </w:r>
+            <w:r>
+              <w:rPr>
+                <w:strike/>
+              </w:rPr>
+              <w:t>Farbe Ihrer Wahl.</w:t>
+            </w:r>
+          </w:p>
+          <w:p>
+            <w:r>
+              <w:t xml:space="preserve"> </w:t>
             </w:r>
           </w:p>
         </w:tc>
@@ -830,46 +998,149 @@
         <w:tc>
           <w:tcPr>
             <w:tcW w:w="396" w:type="dxa"/>
-            <w:tcMar/>
           </w:tcPr>
           <w:p>
             <w:r>
-              <w:t>8</w:t>
+              <w:lastRenderedPageBreak/>
+              <w:t>7</w:t>
             </w:r>
           </w:p>
         </w:tc>
         <w:tc>
           <w:tcPr>
             <w:tcW w:w="8892" w:type="dxa"/>
-            <w:tcMar/>
           </w:tcPr>
           <w:p>
             <w:pPr>
-              <w:pStyle w:val="Standard"/>
+              <w:rPr>
+                <w:strike/>
+              </w:rPr>
             </w:pPr>
+            <w:r>
+              <w:rPr>
+                <w:strike/>
+              </w:rPr>
+              <w:t xml:space="preserve">Vergeben Sie für die einzelnen </w:t>
+            </w:r>
+            <w:proofErr w:type="spellStart"/>
+            <w:r>
+              <w:rPr>
+                <w:strike/>
+              </w:rPr>
+              <w:t>Sections</w:t>
+            </w:r>
+            <w:proofErr w:type="spellEnd"/>
+            <w:r>
+              <w:rPr>
+                <w:strike/>
+              </w:rPr>
+              <w:t xml:space="preserve"> eindeutige </w:t>
+            </w:r>
+            <w:proofErr w:type="spellStart"/>
+            <w:r>
+              <w:rPr>
+                <w:strike/>
+              </w:rPr>
+              <w:t>id’s</w:t>
+            </w:r>
+            <w:proofErr w:type="spellEnd"/>
+            <w:r>
+              <w:rPr>
+                <w:strike/>
+              </w:rPr>
+              <w:t xml:space="preserve"> und binden Sie diese in der Navigation ein (</w:t>
+            </w:r>
+            <w:proofErr w:type="spellStart"/>
+            <w:r>
+              <w:rPr>
+                <w:strike/>
+              </w:rPr>
+              <w:t>zB</w:t>
+            </w:r>
+            <w:proofErr w:type="spellEnd"/>
+            <w:r>
+              <w:rPr>
+                <w:strike/>
+              </w:rPr>
+              <w:t xml:space="preserve"> #blogbeitraege)</w:t>
+            </w:r>
+          </w:p>
+        </w:tc>
+      </w:tr>
+      <w:tr>
+        <w:tc>
+          <w:tcPr>
+            <w:tcW w:w="396" w:type="dxa"/>
+          </w:tcPr>
+          <w:p>
+            <w:r>
+              <w:t>8</w:t>
+            </w:r>
+          </w:p>
+        </w:tc>
+        <w:tc>
+          <w:tcPr>
+            <w:tcW w:w="8892" w:type="dxa"/>
+          </w:tcPr>
+          <w:p/>
+          <w:p>
+            <w:pPr>
+              <w:pStyle w:val="ListParagraph"/>
+              <w:numPr>
+                <w:ilvl w:val="0"/>
+                <w:numId w:val="1"/>
+              </w:numPr>
+              <w:rPr>
+                <w:strike/>
+              </w:rPr>
+            </w:pPr>
+            <w:r>
+              <w:rPr>
+                <w:strike/>
+              </w:rPr>
+              <w:t xml:space="preserve">Erweitern Sie die Blogbeiträge in der Blog-Listung um </w:t>
+            </w:r>
+            <w:proofErr w:type="spellStart"/>
+            <w:r>
+              <w:rPr>
+                <w:strike/>
+              </w:rPr>
+              <w:t>Social</w:t>
+            </w:r>
+            <w:proofErr w:type="spellEnd"/>
+            <w:r>
+              <w:rPr>
+                <w:strike/>
+              </w:rPr>
+              <w:t>-Media-Share-Buttons</w:t>
+            </w:r>
           </w:p>
           <w:p>
             <w:pPr>
-              <w:pStyle w:val="Listenabsatz"/>
+              <w:pStyle w:val="ListParagraph"/>
               <w:numPr>
                 <w:ilvl w:val="0"/>
                 <w:numId w:val="1"/>
               </w:numPr>
             </w:pPr>
             <w:r>
-              <w:t>Erweitern Sie die Blogbeiträge in der Blog-Listung um Social-Media-Share-Buttons</w:t>
-            </w:r>
-          </w:p>
-          <w:p>
-            <w:pPr>
-              <w:pStyle w:val="Listenabsatz"/>
-              <w:numPr>
-                <w:ilvl w:val="0"/>
-                <w:numId w:val="1"/>
-              </w:numPr>
-            </w:pPr>
-            <w:r>
-              <w:t>Fügen Sie unterhalb des Header ein Carousel mit Bild und Headline ein</w:t>
+              <w:t xml:space="preserve">Fügen Sie </w:t>
+            </w:r>
+            <w:proofErr w:type="gramStart"/>
+            <w:r>
+              <w:t>unterhalb des Header</w:t>
+            </w:r>
+            <w:proofErr w:type="gramEnd"/>
+            <w:r>
+              <w:t xml:space="preserve"> ein </w:t>
+            </w:r>
+            <w:proofErr w:type="spellStart"/>
+            <w:r>
+              <w:t>Carousel</w:t>
+            </w:r>
+            <w:proofErr w:type="spellEnd"/>
+            <w:r>
+              <w:t xml:space="preserve"> mit Bild und Headline ein</w:t>
             </w:r>
           </w:p>
           <w:p>
@@ -883,7 +1154,6 @@
         <w:tc>
           <w:tcPr>
             <w:tcW w:w="396" w:type="dxa"/>
-            <w:tcMar/>
           </w:tcPr>
           <w:p>
             <w:r>
@@ -894,14 +1164,29 @@
         <w:tc>
           <w:tcPr>
             <w:tcW w:w="8892" w:type="dxa"/>
-            <w:tcMar/>
           </w:tcPr>
           <w:p>
             <w:r>
-              <w:t xml:space="preserve">Analysieren Sie den Javascript-Code in main.js. </w:t>
-            </w:r>
-            <w:r>
-              <w:t>Wie kommt das Scrolling nach klicken eines Nav-Links zustande?</w:t>
+              <w:t xml:space="preserve">Analysieren Sie den </w:t>
+            </w:r>
+            <w:proofErr w:type="spellStart"/>
+            <w:r>
+              <w:t>Javascript</w:t>
+            </w:r>
+            <w:proofErr w:type="spellEnd"/>
+            <w:r>
+              <w:t xml:space="preserve">-Code in main.js. </w:t>
+            </w:r>
+            <w:r>
+              <w:t xml:space="preserve">Wie kommt das Scrolling nach klicken eines </w:t>
+            </w:r>
+            <w:proofErr w:type="spellStart"/>
+            <w:r>
+              <w:t>Nav</w:t>
+            </w:r>
+            <w:proofErr w:type="spellEnd"/>
+            <w:r>
+              <w:t>-Links zustande?</w:t>
             </w:r>
           </w:p>
         </w:tc>
@@ -915,7 +1200,7 @@
       <w:footerReference w:type="default" r:id="rId16"/>
       <w:headerReference w:type="first" r:id="rId17"/>
       <w:footerReference w:type="first" r:id="rId18"/>
-      <w:pgSz w:w="11906" w:h="16838" w:orient="portrait"/>
+      <w:pgSz w:w="11906" w:h="16838"/>
       <w:pgMar w:top="1417" w:right="1417" w:bottom="1134" w:left="1417" w:header="708" w:footer="708" w:gutter="0"/>
       <w:cols w:space="708"/>
       <w:docGrid w:linePitch="360"/>
@@ -925,7 +1210,7 @@
 </file>
 
 <file path=word/endnotes.xml><?xml version="1.0" encoding="utf-8"?>
-<w:endnotes xmlns:wpc="http://schemas.microsoft.com/office/word/2010/wordprocessingCanvas" xmlns:cx="http://schemas.microsoft.com/office/drawing/2014/chartex" xmlns:cx1="http://schemas.microsoft.com/office/drawing/2015/9/8/chartex" xmlns:cx2="http://schemas.microsoft.com/office/drawing/2015/10/21/chartex" xmlns:cx3="http://schemas.microsoft.com/office/drawing/2016/5/9/chartex" xmlns:cx4="http://schemas.microsoft.com/office/drawing/2016/5/10/chartex" xmlns:cx5="http://schemas.microsoft.com/office/drawing/2016/5/11/chartex" xmlns:cx6="http://schemas.microsoft.com/office/drawing/2016/5/12/chartex" xmlns:cx7="http://schemas.microsoft.com/office/drawing/2016/5/13/chartex" xmlns:cx8="http://schemas.microsoft.com/office/drawing/2016/5/14/chartex" xmlns:mc="http://schemas.openxmlformats.org/markup-compatibility/2006" xmlns:aink="http://schemas.microsoft.com/office/drawing/2016/ink" xmlns:am3d="http://schemas.microsoft.com/office/drawing/2017/model3d" xmlns:o="urn:schemas-microsoft-com:office:office" xmlns:r="http://schemas.openxmlformats.org/officeDocument/2006/relationships" xmlns:m="http://schemas.openxmlformats.org/officeDocument/2006/math" xmlns:v="urn:schemas-microsoft-com:vml" xmlns:wp14="http://schemas.microsoft.com/office/word/2010/wordprocessingDrawing" xmlns:wp="http://schemas.openxmlformats.org/drawingml/2006/wordprocessingDrawing" xmlns:w10="urn:schemas-microsoft-com:office:word" xmlns:w="http://schemas.openxmlformats.org/wordprocessingml/2006/main" xmlns:w14="http://schemas.microsoft.com/office/word/2010/wordml" xmlns:w15="http://schemas.microsoft.com/office/word/2012/wordml" xmlns:w16cex="http://schemas.microsoft.com/office/word/2018/wordml/cex" xmlns:w16cid="http://schemas.microsoft.com/office/word/2016/wordml/cid" xmlns:w16="http://schemas.microsoft.com/office/word/2018/wordml" xmlns:w16se="http://schemas.microsoft.com/office/word/2015/wordml/symex" xmlns:wpg="http://schemas.microsoft.com/office/word/2010/wordprocessingGroup" xmlns:wpi="http://schemas.microsoft.com/office/word/2010/wordprocessingInk" xmlns:wne="http://schemas.microsoft.com/office/word/2006/wordml" xmlns:wps="http://schemas.microsoft.com/office/word/2010/wordprocessingShape" mc:Ignorable="w14 w15 w16se w16cid w16 w16cex wp14">
+<w:endnotes xmlns:wpc="http://schemas.microsoft.com/office/word/2010/wordprocessingCanvas" xmlns:cx="http://schemas.microsoft.com/office/drawing/2014/chartex" xmlns:cx1="http://schemas.microsoft.com/office/drawing/2015/9/8/chartex" xmlns:cx2="http://schemas.microsoft.com/office/drawing/2015/10/21/chartex" xmlns:cx3="http://schemas.microsoft.com/office/drawing/2016/5/9/chartex" xmlns:cx4="http://schemas.microsoft.com/office/drawing/2016/5/10/chartex" xmlns:cx5="http://schemas.microsoft.com/office/drawing/2016/5/11/chartex" xmlns:cx6="http://schemas.microsoft.com/office/drawing/2016/5/12/chartex" xmlns:cx7="http://schemas.microsoft.com/office/drawing/2016/5/13/chartex" xmlns:cx8="http://schemas.microsoft.com/office/drawing/2016/5/14/chartex" xmlns:mc="http://schemas.openxmlformats.org/markup-compatibility/2006" xmlns:aink="http://schemas.microsoft.com/office/drawing/2016/ink" xmlns:am3d="http://schemas.microsoft.com/office/drawing/2017/model3d" xmlns:o="urn:schemas-microsoft-com:office:office" xmlns:r="http://schemas.openxmlformats.org/officeDocument/2006/relationships" xmlns:m="http://schemas.openxmlformats.org/officeDocument/2006/math" xmlns:v="urn:schemas-microsoft-com:vml" xmlns:wp14="http://schemas.microsoft.com/office/word/2010/wordprocessingDrawing" xmlns:wp="http://schemas.openxmlformats.org/drawingml/2006/wordprocessingDrawing" xmlns:w10="urn:schemas-microsoft-com:office:word" xmlns:w="http://schemas.openxmlformats.org/wordprocessingml/2006/main" xmlns:w14="http://schemas.microsoft.com/office/word/2010/wordml" xmlns:w15="http://schemas.microsoft.com/office/word/2012/wordml" xmlns:w16cex="http://schemas.microsoft.com/office/word/2018/wordml/cex" xmlns:w16cid="http://schemas.microsoft.com/office/word/2016/wordml/cid" xmlns:w16="http://schemas.microsoft.com/office/word/2018/wordml" xmlns:w16sdtdh="http://schemas.microsoft.com/office/word/2020/wordml/sdtdatahash" xmlns:w16se="http://schemas.microsoft.com/office/word/2015/wordml/symex" xmlns:wpg="http://schemas.microsoft.com/office/word/2010/wordprocessingGroup" xmlns:wpi="http://schemas.microsoft.com/office/word/2010/wordprocessingInk" xmlns:wne="http://schemas.microsoft.com/office/word/2006/wordml" xmlns:wps="http://schemas.microsoft.com/office/word/2010/wordprocessingShape" mc:Ignorable="w14 w15 w16se w16cid w16 w16cex w16sdtdh wp14">
   <w:endnote w:type="separator" w:id="-1">
     <w:p>
       <w:r>
@@ -944,37 +1229,37 @@
 </file>
 
 <file path=word/footer1.xml><?xml version="1.0" encoding="utf-8"?>
-<w:ftr xmlns:wpc="http://schemas.microsoft.com/office/word/2010/wordprocessingCanvas" xmlns:cx="http://schemas.microsoft.com/office/drawing/2014/chartex" xmlns:cx1="http://schemas.microsoft.com/office/drawing/2015/9/8/chartex" xmlns:cx2="http://schemas.microsoft.com/office/drawing/2015/10/21/chartex" xmlns:cx3="http://schemas.microsoft.com/office/drawing/2016/5/9/chartex" xmlns:cx4="http://schemas.microsoft.com/office/drawing/2016/5/10/chartex" xmlns:cx5="http://schemas.microsoft.com/office/drawing/2016/5/11/chartex" xmlns:cx6="http://schemas.microsoft.com/office/drawing/2016/5/12/chartex" xmlns:cx7="http://schemas.microsoft.com/office/drawing/2016/5/13/chartex" xmlns:cx8="http://schemas.microsoft.com/office/drawing/2016/5/14/chartex" xmlns:mc="http://schemas.openxmlformats.org/markup-compatibility/2006" xmlns:aink="http://schemas.microsoft.com/office/drawing/2016/ink" xmlns:am3d="http://schemas.microsoft.com/office/drawing/2017/model3d" xmlns:o="urn:schemas-microsoft-com:office:office" xmlns:r="http://schemas.openxmlformats.org/officeDocument/2006/relationships" xmlns:m="http://schemas.openxmlformats.org/officeDocument/2006/math" xmlns:v="urn:schemas-microsoft-com:vml" xmlns:wp14="http://schemas.microsoft.com/office/word/2010/wordprocessingDrawing" xmlns:wp="http://schemas.openxmlformats.org/drawingml/2006/wordprocessingDrawing" xmlns:w10="urn:schemas-microsoft-com:office:word" xmlns:w="http://schemas.openxmlformats.org/wordprocessingml/2006/main" xmlns:w14="http://schemas.microsoft.com/office/word/2010/wordml" xmlns:w15="http://schemas.microsoft.com/office/word/2012/wordml" xmlns:w16cex="http://schemas.microsoft.com/office/word/2018/wordml/cex" xmlns:w16cid="http://schemas.microsoft.com/office/word/2016/wordml/cid" xmlns:w16="http://schemas.microsoft.com/office/word/2018/wordml" xmlns:w16se="http://schemas.microsoft.com/office/word/2015/wordml/symex" xmlns:wpg="http://schemas.microsoft.com/office/word/2010/wordprocessingGroup" xmlns:wpi="http://schemas.microsoft.com/office/word/2010/wordprocessingInk" xmlns:wne="http://schemas.microsoft.com/office/word/2006/wordml" xmlns:wps="http://schemas.microsoft.com/office/word/2010/wordprocessingShape" mc:Ignorable="w14 w15 w16se w16cid w16 w16cex wp14">
+<w:ftr xmlns:wpc="http://schemas.microsoft.com/office/word/2010/wordprocessingCanvas" xmlns:cx="http://schemas.microsoft.com/office/drawing/2014/chartex" xmlns:cx1="http://schemas.microsoft.com/office/drawing/2015/9/8/chartex" xmlns:cx2="http://schemas.microsoft.com/office/drawing/2015/10/21/chartex" xmlns:cx3="http://schemas.microsoft.com/office/drawing/2016/5/9/chartex" xmlns:cx4="http://schemas.microsoft.com/office/drawing/2016/5/10/chartex" xmlns:cx5="http://schemas.microsoft.com/office/drawing/2016/5/11/chartex" xmlns:cx6="http://schemas.microsoft.com/office/drawing/2016/5/12/chartex" xmlns:cx7="http://schemas.microsoft.com/office/drawing/2016/5/13/chartex" xmlns:cx8="http://schemas.microsoft.com/office/drawing/2016/5/14/chartex" xmlns:mc="http://schemas.openxmlformats.org/markup-compatibility/2006" xmlns:aink="http://schemas.microsoft.com/office/drawing/2016/ink" xmlns:am3d="http://schemas.microsoft.com/office/drawing/2017/model3d" xmlns:o="urn:schemas-microsoft-com:office:office" xmlns:r="http://schemas.openxmlformats.org/officeDocument/2006/relationships" xmlns:m="http://schemas.openxmlformats.org/officeDocument/2006/math" xmlns:v="urn:schemas-microsoft-com:vml" xmlns:wp14="http://schemas.microsoft.com/office/word/2010/wordprocessingDrawing" xmlns:wp="http://schemas.openxmlformats.org/drawingml/2006/wordprocessingDrawing" xmlns:w10="urn:schemas-microsoft-com:office:word" xmlns:w="http://schemas.openxmlformats.org/wordprocessingml/2006/main" xmlns:w14="http://schemas.microsoft.com/office/word/2010/wordml" xmlns:w15="http://schemas.microsoft.com/office/word/2012/wordml" xmlns:w16cex="http://schemas.microsoft.com/office/word/2018/wordml/cex" xmlns:w16cid="http://schemas.microsoft.com/office/word/2016/wordml/cid" xmlns:w16="http://schemas.microsoft.com/office/word/2018/wordml" xmlns:w16sdtdh="http://schemas.microsoft.com/office/word/2020/wordml/sdtdatahash" xmlns:w16se="http://schemas.microsoft.com/office/word/2015/wordml/symex" xmlns:wpg="http://schemas.microsoft.com/office/word/2010/wordprocessingGroup" xmlns:wpi="http://schemas.microsoft.com/office/word/2010/wordprocessingInk" xmlns:wne="http://schemas.microsoft.com/office/word/2006/wordml" xmlns:wps="http://schemas.microsoft.com/office/word/2010/wordprocessingShape" mc:Ignorable="w14 w15 w16se w16cid w16 w16cex w16sdtdh wp14">
   <w:p>
     <w:pPr>
-      <w:pStyle w:val="Fuzeile"/>
+      <w:pStyle w:val="Footer"/>
     </w:pPr>
   </w:p>
 </w:ftr>
 </file>
 
 <file path=word/footer2.xml><?xml version="1.0" encoding="utf-8"?>
-<w:ftr xmlns:wpc="http://schemas.microsoft.com/office/word/2010/wordprocessingCanvas" xmlns:cx="http://schemas.microsoft.com/office/drawing/2014/chartex" xmlns:cx1="http://schemas.microsoft.com/office/drawing/2015/9/8/chartex" xmlns:cx2="http://schemas.microsoft.com/office/drawing/2015/10/21/chartex" xmlns:cx3="http://schemas.microsoft.com/office/drawing/2016/5/9/chartex" xmlns:cx4="http://schemas.microsoft.com/office/drawing/2016/5/10/chartex" xmlns:cx5="http://schemas.microsoft.com/office/drawing/2016/5/11/chartex" xmlns:cx6="http://schemas.microsoft.com/office/drawing/2016/5/12/chartex" xmlns:cx7="http://schemas.microsoft.com/office/drawing/2016/5/13/chartex" xmlns:cx8="http://schemas.microsoft.com/office/drawing/2016/5/14/chartex" xmlns:mc="http://schemas.openxmlformats.org/markup-compatibility/2006" xmlns:aink="http://schemas.microsoft.com/office/drawing/2016/ink" xmlns:am3d="http://schemas.microsoft.com/office/drawing/2017/model3d" xmlns:o="urn:schemas-microsoft-com:office:office" xmlns:r="http://schemas.openxmlformats.org/officeDocument/2006/relationships" xmlns:m="http://schemas.openxmlformats.org/officeDocument/2006/math" xmlns:v="urn:schemas-microsoft-com:vml" xmlns:wp14="http://schemas.microsoft.com/office/word/2010/wordprocessingDrawing" xmlns:wp="http://schemas.openxmlformats.org/drawingml/2006/wordprocessingDrawing" xmlns:w10="urn:schemas-microsoft-com:office:word" xmlns:w="http://schemas.openxmlformats.org/wordprocessingml/2006/main" xmlns:w14="http://schemas.microsoft.com/office/word/2010/wordml" xmlns:w15="http://schemas.microsoft.com/office/word/2012/wordml" xmlns:w16cex="http://schemas.microsoft.com/office/word/2018/wordml/cex" xmlns:w16cid="http://schemas.microsoft.com/office/word/2016/wordml/cid" xmlns:w16="http://schemas.microsoft.com/office/word/2018/wordml" xmlns:w16se="http://schemas.microsoft.com/office/word/2015/wordml/symex" xmlns:wpg="http://schemas.microsoft.com/office/word/2010/wordprocessingGroup" xmlns:wpi="http://schemas.microsoft.com/office/word/2010/wordprocessingInk" xmlns:wne="http://schemas.microsoft.com/office/word/2006/wordml" xmlns:wps="http://schemas.microsoft.com/office/word/2010/wordprocessingShape" mc:Ignorable="w14 w15 w16se w16cid w16 w16cex wp14">
+<w:ftr xmlns:wpc="http://schemas.microsoft.com/office/word/2010/wordprocessingCanvas" xmlns:cx="http://schemas.microsoft.com/office/drawing/2014/chartex" xmlns:cx1="http://schemas.microsoft.com/office/drawing/2015/9/8/chartex" xmlns:cx2="http://schemas.microsoft.com/office/drawing/2015/10/21/chartex" xmlns:cx3="http://schemas.microsoft.com/office/drawing/2016/5/9/chartex" xmlns:cx4="http://schemas.microsoft.com/office/drawing/2016/5/10/chartex" xmlns:cx5="http://schemas.microsoft.com/office/drawing/2016/5/11/chartex" xmlns:cx6="http://schemas.microsoft.com/office/drawing/2016/5/12/chartex" xmlns:cx7="http://schemas.microsoft.com/office/drawing/2016/5/13/chartex" xmlns:cx8="http://schemas.microsoft.com/office/drawing/2016/5/14/chartex" xmlns:mc="http://schemas.openxmlformats.org/markup-compatibility/2006" xmlns:aink="http://schemas.microsoft.com/office/drawing/2016/ink" xmlns:am3d="http://schemas.microsoft.com/office/drawing/2017/model3d" xmlns:o="urn:schemas-microsoft-com:office:office" xmlns:r="http://schemas.openxmlformats.org/officeDocument/2006/relationships" xmlns:m="http://schemas.openxmlformats.org/officeDocument/2006/math" xmlns:v="urn:schemas-microsoft-com:vml" xmlns:wp14="http://schemas.microsoft.com/office/word/2010/wordprocessingDrawing" xmlns:wp="http://schemas.openxmlformats.org/drawingml/2006/wordprocessingDrawing" xmlns:w10="urn:schemas-microsoft-com:office:word" xmlns:w="http://schemas.openxmlformats.org/wordprocessingml/2006/main" xmlns:w14="http://schemas.microsoft.com/office/word/2010/wordml" xmlns:w15="http://schemas.microsoft.com/office/word/2012/wordml" xmlns:w16cex="http://schemas.microsoft.com/office/word/2018/wordml/cex" xmlns:w16cid="http://schemas.microsoft.com/office/word/2016/wordml/cid" xmlns:w16="http://schemas.microsoft.com/office/word/2018/wordml" xmlns:w16sdtdh="http://schemas.microsoft.com/office/word/2020/wordml/sdtdatahash" xmlns:w16se="http://schemas.microsoft.com/office/word/2015/wordml/symex" xmlns:wpg="http://schemas.microsoft.com/office/word/2010/wordprocessingGroup" xmlns:wpi="http://schemas.microsoft.com/office/word/2010/wordprocessingInk" xmlns:wne="http://schemas.microsoft.com/office/word/2006/wordml" xmlns:wps="http://schemas.microsoft.com/office/word/2010/wordprocessingShape" mc:Ignorable="w14 w15 w16se w16cid w16 w16cex w16sdtdh wp14">
   <w:p>
     <w:pPr>
-      <w:pStyle w:val="Fuzeile"/>
+      <w:pStyle w:val="Footer"/>
     </w:pPr>
   </w:p>
 </w:ftr>
 </file>
 
 <file path=word/footer3.xml><?xml version="1.0" encoding="utf-8"?>
-<w:ftr xmlns:wpc="http://schemas.microsoft.com/office/word/2010/wordprocessingCanvas" xmlns:cx="http://schemas.microsoft.com/office/drawing/2014/chartex" xmlns:cx1="http://schemas.microsoft.com/office/drawing/2015/9/8/chartex" xmlns:cx2="http://schemas.microsoft.com/office/drawing/2015/10/21/chartex" xmlns:cx3="http://schemas.microsoft.com/office/drawing/2016/5/9/chartex" xmlns:cx4="http://schemas.microsoft.com/office/drawing/2016/5/10/chartex" xmlns:cx5="http://schemas.microsoft.com/office/drawing/2016/5/11/chartex" xmlns:cx6="http://schemas.microsoft.com/office/drawing/2016/5/12/chartex" xmlns:cx7="http://schemas.microsoft.com/office/drawing/2016/5/13/chartex" xmlns:cx8="http://schemas.microsoft.com/office/drawing/2016/5/14/chartex" xmlns:mc="http://schemas.openxmlformats.org/markup-compatibility/2006" xmlns:aink="http://schemas.microsoft.com/office/drawing/2016/ink" xmlns:am3d="http://schemas.microsoft.com/office/drawing/2017/model3d" xmlns:o="urn:schemas-microsoft-com:office:office" xmlns:r="http://schemas.openxmlformats.org/officeDocument/2006/relationships" xmlns:m="http://schemas.openxmlformats.org/officeDocument/2006/math" xmlns:v="urn:schemas-microsoft-com:vml" xmlns:wp14="http://schemas.microsoft.com/office/word/2010/wordprocessingDrawing" xmlns:wp="http://schemas.openxmlformats.org/drawingml/2006/wordprocessingDrawing" xmlns:w10="urn:schemas-microsoft-com:office:word" xmlns:w="http://schemas.openxmlformats.org/wordprocessingml/2006/main" xmlns:w14="http://schemas.microsoft.com/office/word/2010/wordml" xmlns:w15="http://schemas.microsoft.com/office/word/2012/wordml" xmlns:w16cex="http://schemas.microsoft.com/office/word/2018/wordml/cex" xmlns:w16cid="http://schemas.microsoft.com/office/word/2016/wordml/cid" xmlns:w16="http://schemas.microsoft.com/office/word/2018/wordml" xmlns:w16se="http://schemas.microsoft.com/office/word/2015/wordml/symex" xmlns:wpg="http://schemas.microsoft.com/office/word/2010/wordprocessingGroup" xmlns:wpi="http://schemas.microsoft.com/office/word/2010/wordprocessingInk" xmlns:wne="http://schemas.microsoft.com/office/word/2006/wordml" xmlns:wps="http://schemas.microsoft.com/office/word/2010/wordprocessingShape" mc:Ignorable="w14 w15 w16se w16cid w16 w16cex wp14">
+<w:ftr xmlns:wpc="http://schemas.microsoft.com/office/word/2010/wordprocessingCanvas" xmlns:cx="http://schemas.microsoft.com/office/drawing/2014/chartex" xmlns:cx1="http://schemas.microsoft.com/office/drawing/2015/9/8/chartex" xmlns:cx2="http://schemas.microsoft.com/office/drawing/2015/10/21/chartex" xmlns:cx3="http://schemas.microsoft.com/office/drawing/2016/5/9/chartex" xmlns:cx4="http://schemas.microsoft.com/office/drawing/2016/5/10/chartex" xmlns:cx5="http://schemas.microsoft.com/office/drawing/2016/5/11/chartex" xmlns:cx6="http://schemas.microsoft.com/office/drawing/2016/5/12/chartex" xmlns:cx7="http://schemas.microsoft.com/office/drawing/2016/5/13/chartex" xmlns:cx8="http://schemas.microsoft.com/office/drawing/2016/5/14/chartex" xmlns:mc="http://schemas.openxmlformats.org/markup-compatibility/2006" xmlns:aink="http://schemas.microsoft.com/office/drawing/2016/ink" xmlns:am3d="http://schemas.microsoft.com/office/drawing/2017/model3d" xmlns:o="urn:schemas-microsoft-com:office:office" xmlns:r="http://schemas.openxmlformats.org/officeDocument/2006/relationships" xmlns:m="http://schemas.openxmlformats.org/officeDocument/2006/math" xmlns:v="urn:schemas-microsoft-com:vml" xmlns:wp14="http://schemas.microsoft.com/office/word/2010/wordprocessingDrawing" xmlns:wp="http://schemas.openxmlformats.org/drawingml/2006/wordprocessingDrawing" xmlns:w10="urn:schemas-microsoft-com:office:word" xmlns:w="http://schemas.openxmlformats.org/wordprocessingml/2006/main" xmlns:w14="http://schemas.microsoft.com/office/word/2010/wordml" xmlns:w15="http://schemas.microsoft.com/office/word/2012/wordml" xmlns:w16cex="http://schemas.microsoft.com/office/word/2018/wordml/cex" xmlns:w16cid="http://schemas.microsoft.com/office/word/2016/wordml/cid" xmlns:w16="http://schemas.microsoft.com/office/word/2018/wordml" xmlns:w16sdtdh="http://schemas.microsoft.com/office/word/2020/wordml/sdtdatahash" xmlns:w16se="http://schemas.microsoft.com/office/word/2015/wordml/symex" xmlns:wpg="http://schemas.microsoft.com/office/word/2010/wordprocessingGroup" xmlns:wpi="http://schemas.microsoft.com/office/word/2010/wordprocessingInk" xmlns:wne="http://schemas.microsoft.com/office/word/2006/wordml" xmlns:wps="http://schemas.microsoft.com/office/word/2010/wordprocessingShape" mc:Ignorable="w14 w15 w16se w16cid w16 w16cex w16sdtdh wp14">
   <w:p>
     <w:pPr>
-      <w:pStyle w:val="Fuzeile"/>
+      <w:pStyle w:val="Footer"/>
     </w:pPr>
   </w:p>
 </w:ftr>
 </file>
 
 <file path=word/footnotes.xml><?xml version="1.0" encoding="utf-8"?>
-<w:footnotes xmlns:wpc="http://schemas.microsoft.com/office/word/2010/wordprocessingCanvas" xmlns:cx="http://schemas.microsoft.com/office/drawing/2014/chartex" xmlns:cx1="http://schemas.microsoft.com/office/drawing/2015/9/8/chartex" xmlns:cx2="http://schemas.microsoft.com/office/drawing/2015/10/21/chartex" xmlns:cx3="http://schemas.microsoft.com/office/drawing/2016/5/9/chartex" xmlns:cx4="http://schemas.microsoft.com/office/drawing/2016/5/10/chartex" xmlns:cx5="http://schemas.microsoft.com/office/drawing/2016/5/11/chartex" xmlns:cx6="http://schemas.microsoft.com/office/drawing/2016/5/12/chartex" xmlns:cx7="http://schemas.microsoft.com/office/drawing/2016/5/13/chartex" xmlns:cx8="http://schemas.microsoft.com/office/drawing/2016/5/14/chartex" xmlns:mc="http://schemas.openxmlformats.org/markup-compatibility/2006" xmlns:aink="http://schemas.microsoft.com/office/drawing/2016/ink" xmlns:am3d="http://schemas.microsoft.com/office/drawing/2017/model3d" xmlns:o="urn:schemas-microsoft-com:office:office" xmlns:r="http://schemas.openxmlformats.org/officeDocument/2006/relationships" xmlns:m="http://schemas.openxmlformats.org/officeDocument/2006/math" xmlns:v="urn:schemas-microsoft-com:vml" xmlns:wp14="http://schemas.microsoft.com/office/word/2010/wordprocessingDrawing" xmlns:wp="http://schemas.openxmlformats.org/drawingml/2006/wordprocessingDrawing" xmlns:w10="urn:schemas-microsoft-com:office:word" xmlns:w="http://schemas.openxmlformats.org/wordprocessingml/2006/main" xmlns:w14="http://schemas.microsoft.com/office/word/2010/wordml" xmlns:w15="http://schemas.microsoft.com/office/word/2012/wordml" xmlns:w16cex="http://schemas.microsoft.com/office/word/2018/wordml/cex" xmlns:w16cid="http://schemas.microsoft.com/office/word/2016/wordml/cid" xmlns:w16="http://schemas.microsoft.com/office/word/2018/wordml" xmlns:w16se="http://schemas.microsoft.com/office/word/2015/wordml/symex" xmlns:wpg="http://schemas.microsoft.com/office/word/2010/wordprocessingGroup" xmlns:wpi="http://schemas.microsoft.com/office/word/2010/wordprocessingInk" xmlns:wne="http://schemas.microsoft.com/office/word/2006/wordml" xmlns:wps="http://schemas.microsoft.com/office/word/2010/wordprocessingShape" mc:Ignorable="w14 w15 w16se w16cid w16 w16cex wp14">
+<w:footnotes xmlns:wpc="http://schemas.microsoft.com/office/word/2010/wordprocessingCanvas" xmlns:cx="http://schemas.microsoft.com/office/drawing/2014/chartex" xmlns:cx1="http://schemas.microsoft.com/office/drawing/2015/9/8/chartex" xmlns:cx2="http://schemas.microsoft.com/office/drawing/2015/10/21/chartex" xmlns:cx3="http://schemas.microsoft.com/office/drawing/2016/5/9/chartex" xmlns:cx4="http://schemas.microsoft.com/office/drawing/2016/5/10/chartex" xmlns:cx5="http://schemas.microsoft.com/office/drawing/2016/5/11/chartex" xmlns:cx6="http://schemas.microsoft.com/office/drawing/2016/5/12/chartex" xmlns:cx7="http://schemas.microsoft.com/office/drawing/2016/5/13/chartex" xmlns:cx8="http://schemas.microsoft.com/office/drawing/2016/5/14/chartex" xmlns:mc="http://schemas.openxmlformats.org/markup-compatibility/2006" xmlns:aink="http://schemas.microsoft.com/office/drawing/2016/ink" xmlns:am3d="http://schemas.microsoft.com/office/drawing/2017/model3d" xmlns:o="urn:schemas-microsoft-com:office:office" xmlns:r="http://schemas.openxmlformats.org/officeDocument/2006/relationships" xmlns:m="http://schemas.openxmlformats.org/officeDocument/2006/math" xmlns:v="urn:schemas-microsoft-com:vml" xmlns:wp14="http://schemas.microsoft.com/office/word/2010/wordprocessingDrawing" xmlns:wp="http://schemas.openxmlformats.org/drawingml/2006/wordprocessingDrawing" xmlns:w10="urn:schemas-microsoft-com:office:word" xmlns:w="http://schemas.openxmlformats.org/wordprocessingml/2006/main" xmlns:w14="http://schemas.microsoft.com/office/word/2010/wordml" xmlns:w15="http://schemas.microsoft.com/office/word/2012/wordml" xmlns:w16cex="http://schemas.microsoft.com/office/word/2018/wordml/cex" xmlns:w16cid="http://schemas.microsoft.com/office/word/2016/wordml/cid" xmlns:w16="http://schemas.microsoft.com/office/word/2018/wordml" xmlns:w16sdtdh="http://schemas.microsoft.com/office/word/2020/wordml/sdtdatahash" xmlns:w16se="http://schemas.microsoft.com/office/word/2015/wordml/symex" xmlns:wpg="http://schemas.microsoft.com/office/word/2010/wordprocessingGroup" xmlns:wpi="http://schemas.microsoft.com/office/word/2010/wordprocessingInk" xmlns:wne="http://schemas.microsoft.com/office/word/2006/wordml" xmlns:wps="http://schemas.microsoft.com/office/word/2010/wordprocessingShape" mc:Ignorable="w14 w15 w16se w16cid w16 w16cex w16sdtdh wp14">
   <w:footnote w:type="separator" w:id="-1">
     <w:p>
       <w:r>
@@ -993,20 +1278,20 @@
 </file>
 
 <file path=word/header1.xml><?xml version="1.0" encoding="utf-8"?>
-<w:hdr xmlns:wpc="http://schemas.microsoft.com/office/word/2010/wordprocessingCanvas" xmlns:cx="http://schemas.microsoft.com/office/drawing/2014/chartex" xmlns:cx1="http://schemas.microsoft.com/office/drawing/2015/9/8/chartex" xmlns:cx2="http://schemas.microsoft.com/office/drawing/2015/10/21/chartex" xmlns:cx3="http://schemas.microsoft.com/office/drawing/2016/5/9/chartex" xmlns:cx4="http://schemas.microsoft.com/office/drawing/2016/5/10/chartex" xmlns:cx5="http://schemas.microsoft.com/office/drawing/2016/5/11/chartex" xmlns:cx6="http://schemas.microsoft.com/office/drawing/2016/5/12/chartex" xmlns:cx7="http://schemas.microsoft.com/office/drawing/2016/5/13/chartex" xmlns:cx8="http://schemas.microsoft.com/office/drawing/2016/5/14/chartex" xmlns:mc="http://schemas.openxmlformats.org/markup-compatibility/2006" xmlns:aink="http://schemas.microsoft.com/office/drawing/2016/ink" xmlns:am3d="http://schemas.microsoft.com/office/drawing/2017/model3d" xmlns:o="urn:schemas-microsoft-com:office:office" xmlns:r="http://schemas.openxmlformats.org/officeDocument/2006/relationships" xmlns:m="http://schemas.openxmlformats.org/officeDocument/2006/math" xmlns:v="urn:schemas-microsoft-com:vml" xmlns:wp14="http://schemas.microsoft.com/office/word/2010/wordprocessingDrawing" xmlns:wp="http://schemas.openxmlformats.org/drawingml/2006/wordprocessingDrawing" xmlns:w10="urn:schemas-microsoft-com:office:word" xmlns:w="http://schemas.openxmlformats.org/wordprocessingml/2006/main" xmlns:w14="http://schemas.microsoft.com/office/word/2010/wordml" xmlns:w15="http://schemas.microsoft.com/office/word/2012/wordml" xmlns:w16cex="http://schemas.microsoft.com/office/word/2018/wordml/cex" xmlns:w16cid="http://schemas.microsoft.com/office/word/2016/wordml/cid" xmlns:w16="http://schemas.microsoft.com/office/word/2018/wordml" xmlns:w16se="http://schemas.microsoft.com/office/word/2015/wordml/symex" xmlns:wpg="http://schemas.microsoft.com/office/word/2010/wordprocessingGroup" xmlns:wpi="http://schemas.microsoft.com/office/word/2010/wordprocessingInk" xmlns:wne="http://schemas.microsoft.com/office/word/2006/wordml" xmlns:wps="http://schemas.microsoft.com/office/word/2010/wordprocessingShape" mc:Ignorable="w14 w15 w16se w16cid w16 w16cex wp14">
+<w:hdr xmlns:wpc="http://schemas.microsoft.com/office/word/2010/wordprocessingCanvas" xmlns:cx="http://schemas.microsoft.com/office/drawing/2014/chartex" xmlns:cx1="http://schemas.microsoft.com/office/drawing/2015/9/8/chartex" xmlns:cx2="http://schemas.microsoft.com/office/drawing/2015/10/21/chartex" xmlns:cx3="http://schemas.microsoft.com/office/drawing/2016/5/9/chartex" xmlns:cx4="http://schemas.microsoft.com/office/drawing/2016/5/10/chartex" xmlns:cx5="http://schemas.microsoft.com/office/drawing/2016/5/11/chartex" xmlns:cx6="http://schemas.microsoft.com/office/drawing/2016/5/12/chartex" xmlns:cx7="http://schemas.microsoft.com/office/drawing/2016/5/13/chartex" xmlns:cx8="http://schemas.microsoft.com/office/drawing/2016/5/14/chartex" xmlns:mc="http://schemas.openxmlformats.org/markup-compatibility/2006" xmlns:aink="http://schemas.microsoft.com/office/drawing/2016/ink" xmlns:am3d="http://schemas.microsoft.com/office/drawing/2017/model3d" xmlns:o="urn:schemas-microsoft-com:office:office" xmlns:r="http://schemas.openxmlformats.org/officeDocument/2006/relationships" xmlns:m="http://schemas.openxmlformats.org/officeDocument/2006/math" xmlns:v="urn:schemas-microsoft-com:vml" xmlns:wp14="http://schemas.microsoft.com/office/word/2010/wordprocessingDrawing" xmlns:wp="http://schemas.openxmlformats.org/drawingml/2006/wordprocessingDrawing" xmlns:w10="urn:schemas-microsoft-com:office:word" xmlns:w="http://schemas.openxmlformats.org/wordprocessingml/2006/main" xmlns:w14="http://schemas.microsoft.com/office/word/2010/wordml" xmlns:w15="http://schemas.microsoft.com/office/word/2012/wordml" xmlns:w16cex="http://schemas.microsoft.com/office/word/2018/wordml/cex" xmlns:w16cid="http://schemas.microsoft.com/office/word/2016/wordml/cid" xmlns:w16="http://schemas.microsoft.com/office/word/2018/wordml" xmlns:w16sdtdh="http://schemas.microsoft.com/office/word/2020/wordml/sdtdatahash" xmlns:w16se="http://schemas.microsoft.com/office/word/2015/wordml/symex" xmlns:wpg="http://schemas.microsoft.com/office/word/2010/wordprocessingGroup" xmlns:wpi="http://schemas.microsoft.com/office/word/2010/wordprocessingInk" xmlns:wne="http://schemas.microsoft.com/office/word/2006/wordml" xmlns:wps="http://schemas.microsoft.com/office/word/2010/wordprocessingShape" mc:Ignorable="w14 w15 w16se w16cid w16 w16cex w16sdtdh wp14">
   <w:p>
     <w:pPr>
-      <w:pStyle w:val="Kopfzeile"/>
+      <w:pStyle w:val="Header"/>
     </w:pPr>
   </w:p>
 </w:hdr>
 </file>
 
 <file path=word/header2.xml><?xml version="1.0" encoding="utf-8"?>
-<w:hdr xmlns:wpc="http://schemas.microsoft.com/office/word/2010/wordprocessingCanvas" xmlns:cx="http://schemas.microsoft.com/office/drawing/2014/chartex" xmlns:cx1="http://schemas.microsoft.com/office/drawing/2015/9/8/chartex" xmlns:cx2="http://schemas.microsoft.com/office/drawing/2015/10/21/chartex" xmlns:cx3="http://schemas.microsoft.com/office/drawing/2016/5/9/chartex" xmlns:cx4="http://schemas.microsoft.com/office/drawing/2016/5/10/chartex" xmlns:cx5="http://schemas.microsoft.com/office/drawing/2016/5/11/chartex" xmlns:cx6="http://schemas.microsoft.com/office/drawing/2016/5/12/chartex" xmlns:cx7="http://schemas.microsoft.com/office/drawing/2016/5/13/chartex" xmlns:cx8="http://schemas.microsoft.com/office/drawing/2016/5/14/chartex" xmlns:mc="http://schemas.openxmlformats.org/markup-compatibility/2006" xmlns:aink="http://schemas.microsoft.com/office/drawing/2016/ink" xmlns:am3d="http://schemas.microsoft.com/office/drawing/2017/model3d" xmlns:o="urn:schemas-microsoft-com:office:office" xmlns:r="http://schemas.openxmlformats.org/officeDocument/2006/relationships" xmlns:m="http://schemas.openxmlformats.org/officeDocument/2006/math" xmlns:v="urn:schemas-microsoft-com:vml" xmlns:wp14="http://schemas.microsoft.com/office/word/2010/wordprocessingDrawing" xmlns:wp="http://schemas.openxmlformats.org/drawingml/2006/wordprocessingDrawing" xmlns:w10="urn:schemas-microsoft-com:office:word" xmlns:w="http://schemas.openxmlformats.org/wordprocessingml/2006/main" xmlns:w14="http://schemas.microsoft.com/office/word/2010/wordml" xmlns:w15="http://schemas.microsoft.com/office/word/2012/wordml" xmlns:w16cex="http://schemas.microsoft.com/office/word/2018/wordml/cex" xmlns:w16cid="http://schemas.microsoft.com/office/word/2016/wordml/cid" xmlns:w16="http://schemas.microsoft.com/office/word/2018/wordml" xmlns:w16se="http://schemas.microsoft.com/office/word/2015/wordml/symex" xmlns:wpg="http://schemas.microsoft.com/office/word/2010/wordprocessingGroup" xmlns:wpi="http://schemas.microsoft.com/office/word/2010/wordprocessingInk" xmlns:wne="http://schemas.microsoft.com/office/word/2006/wordml" xmlns:wps="http://schemas.microsoft.com/office/word/2010/wordprocessingShape" mc:Ignorable="w14 w15 w16se w16cid w16 w16cex wp14">
+<w:hdr xmlns:wpc="http://schemas.microsoft.com/office/word/2010/wordprocessingCanvas" xmlns:cx="http://schemas.microsoft.com/office/drawing/2014/chartex" xmlns:cx1="http://schemas.microsoft.com/office/drawing/2015/9/8/chartex" xmlns:cx2="http://schemas.microsoft.com/office/drawing/2015/10/21/chartex" xmlns:cx3="http://schemas.microsoft.com/office/drawing/2016/5/9/chartex" xmlns:cx4="http://schemas.microsoft.com/office/drawing/2016/5/10/chartex" xmlns:cx5="http://schemas.microsoft.com/office/drawing/2016/5/11/chartex" xmlns:cx6="http://schemas.microsoft.com/office/drawing/2016/5/12/chartex" xmlns:cx7="http://schemas.microsoft.com/office/drawing/2016/5/13/chartex" xmlns:cx8="http://schemas.microsoft.com/office/drawing/2016/5/14/chartex" xmlns:mc="http://schemas.openxmlformats.org/markup-compatibility/2006" xmlns:aink="http://schemas.microsoft.com/office/drawing/2016/ink" xmlns:am3d="http://schemas.microsoft.com/office/drawing/2017/model3d" xmlns:o="urn:schemas-microsoft-com:office:office" xmlns:r="http://schemas.openxmlformats.org/officeDocument/2006/relationships" xmlns:m="http://schemas.openxmlformats.org/officeDocument/2006/math" xmlns:v="urn:schemas-microsoft-com:vml" xmlns:wp14="http://schemas.microsoft.com/office/word/2010/wordprocessingDrawing" xmlns:wp="http://schemas.openxmlformats.org/drawingml/2006/wordprocessingDrawing" xmlns:w10="urn:schemas-microsoft-com:office:word" xmlns:w="http://schemas.openxmlformats.org/wordprocessingml/2006/main" xmlns:w14="http://schemas.microsoft.com/office/word/2010/wordml" xmlns:w15="http://schemas.microsoft.com/office/word/2012/wordml" xmlns:w16cex="http://schemas.microsoft.com/office/word/2018/wordml/cex" xmlns:w16cid="http://schemas.microsoft.com/office/word/2016/wordml/cid" xmlns:w16="http://schemas.microsoft.com/office/word/2018/wordml" xmlns:w16sdtdh="http://schemas.microsoft.com/office/word/2020/wordml/sdtdatahash" xmlns:w16se="http://schemas.microsoft.com/office/word/2015/wordml/symex" xmlns:wpg="http://schemas.microsoft.com/office/word/2010/wordprocessingGroup" xmlns:wpi="http://schemas.microsoft.com/office/word/2010/wordprocessingInk" xmlns:wne="http://schemas.microsoft.com/office/word/2006/wordml" xmlns:wps="http://schemas.microsoft.com/office/word/2010/wordprocessingShape" mc:Ignorable="w14 w15 w16se w16cid w16 w16cex w16sdtdh wp14">
   <w:p>
     <w:pPr>
-      <w:pStyle w:val="Kopfzeile"/>
+      <w:pStyle w:val="Header"/>
       <w:rPr>
         <w:lang w:val="en-US"/>
       </w:rPr>
@@ -1031,11 +1316,6 @@
         <w:lang w:val="en-US"/>
       </w:rPr>
       <w:tab/>
-    </w:r>
-    <w:r>
-      <w:rPr>
-        <w:lang w:val="en-US"/>
-      </w:rPr>
       <w:t>3IT</w:t>
     </w:r>
     <w:r>
@@ -1049,17 +1329,17 @@
 </file>
 
 <file path=word/header3.xml><?xml version="1.0" encoding="utf-8"?>
-<w:hdr xmlns:wpc="http://schemas.microsoft.com/office/word/2010/wordprocessingCanvas" xmlns:cx="http://schemas.microsoft.com/office/drawing/2014/chartex" xmlns:cx1="http://schemas.microsoft.com/office/drawing/2015/9/8/chartex" xmlns:cx2="http://schemas.microsoft.com/office/drawing/2015/10/21/chartex" xmlns:cx3="http://schemas.microsoft.com/office/drawing/2016/5/9/chartex" xmlns:cx4="http://schemas.microsoft.com/office/drawing/2016/5/10/chartex" xmlns:cx5="http://schemas.microsoft.com/office/drawing/2016/5/11/chartex" xmlns:cx6="http://schemas.microsoft.com/office/drawing/2016/5/12/chartex" xmlns:cx7="http://schemas.microsoft.com/office/drawing/2016/5/13/chartex" xmlns:cx8="http://schemas.microsoft.com/office/drawing/2016/5/14/chartex" xmlns:mc="http://schemas.openxmlformats.org/markup-compatibility/2006" xmlns:aink="http://schemas.microsoft.com/office/drawing/2016/ink" xmlns:am3d="http://schemas.microsoft.com/office/drawing/2017/model3d" xmlns:o="urn:schemas-microsoft-com:office:office" xmlns:r="http://schemas.openxmlformats.org/officeDocument/2006/relationships" xmlns:m="http://schemas.openxmlformats.org/officeDocument/2006/math" xmlns:v="urn:schemas-microsoft-com:vml" xmlns:wp14="http://schemas.microsoft.com/office/word/2010/wordprocessingDrawing" xmlns:wp="http://schemas.openxmlformats.org/drawingml/2006/wordprocessingDrawing" xmlns:w10="urn:schemas-microsoft-com:office:word" xmlns:w="http://schemas.openxmlformats.org/wordprocessingml/2006/main" xmlns:w14="http://schemas.microsoft.com/office/word/2010/wordml" xmlns:w15="http://schemas.microsoft.com/office/word/2012/wordml" xmlns:w16cex="http://schemas.microsoft.com/office/word/2018/wordml/cex" xmlns:w16cid="http://schemas.microsoft.com/office/word/2016/wordml/cid" xmlns:w16="http://schemas.microsoft.com/office/word/2018/wordml" xmlns:w16se="http://schemas.microsoft.com/office/word/2015/wordml/symex" xmlns:wpg="http://schemas.microsoft.com/office/word/2010/wordprocessingGroup" xmlns:wpi="http://schemas.microsoft.com/office/word/2010/wordprocessingInk" xmlns:wne="http://schemas.microsoft.com/office/word/2006/wordml" xmlns:wps="http://schemas.microsoft.com/office/word/2010/wordprocessingShape" mc:Ignorable="w14 w15 w16se w16cid w16 w16cex wp14">
+<w:hdr xmlns:wpc="http://schemas.microsoft.com/office/word/2010/wordprocessingCanvas" xmlns:cx="http://schemas.microsoft.com/office/drawing/2014/chartex" xmlns:cx1="http://schemas.microsoft.com/office/drawing/2015/9/8/chartex" xmlns:cx2="http://schemas.microsoft.com/office/drawing/2015/10/21/chartex" xmlns:cx3="http://schemas.microsoft.com/office/drawing/2016/5/9/chartex" xmlns:cx4="http://schemas.microsoft.com/office/drawing/2016/5/10/chartex" xmlns:cx5="http://schemas.microsoft.com/office/drawing/2016/5/11/chartex" xmlns:cx6="http://schemas.microsoft.com/office/drawing/2016/5/12/chartex" xmlns:cx7="http://schemas.microsoft.com/office/drawing/2016/5/13/chartex" xmlns:cx8="http://schemas.microsoft.com/office/drawing/2016/5/14/chartex" xmlns:mc="http://schemas.openxmlformats.org/markup-compatibility/2006" xmlns:aink="http://schemas.microsoft.com/office/drawing/2016/ink" xmlns:am3d="http://schemas.microsoft.com/office/drawing/2017/model3d" xmlns:o="urn:schemas-microsoft-com:office:office" xmlns:r="http://schemas.openxmlformats.org/officeDocument/2006/relationships" xmlns:m="http://schemas.openxmlformats.org/officeDocument/2006/math" xmlns:v="urn:schemas-microsoft-com:vml" xmlns:wp14="http://schemas.microsoft.com/office/word/2010/wordprocessingDrawing" xmlns:wp="http://schemas.openxmlformats.org/drawingml/2006/wordprocessingDrawing" xmlns:w10="urn:schemas-microsoft-com:office:word" xmlns:w="http://schemas.openxmlformats.org/wordprocessingml/2006/main" xmlns:w14="http://schemas.microsoft.com/office/word/2010/wordml" xmlns:w15="http://schemas.microsoft.com/office/word/2012/wordml" xmlns:w16cex="http://schemas.microsoft.com/office/word/2018/wordml/cex" xmlns:w16cid="http://schemas.microsoft.com/office/word/2016/wordml/cid" xmlns:w16="http://schemas.microsoft.com/office/word/2018/wordml" xmlns:w16sdtdh="http://schemas.microsoft.com/office/word/2020/wordml/sdtdatahash" xmlns:w16se="http://schemas.microsoft.com/office/word/2015/wordml/symex" xmlns:wpg="http://schemas.microsoft.com/office/word/2010/wordprocessingGroup" xmlns:wpi="http://schemas.microsoft.com/office/word/2010/wordprocessingInk" xmlns:wne="http://schemas.microsoft.com/office/word/2006/wordml" xmlns:wps="http://schemas.microsoft.com/office/word/2010/wordprocessingShape" mc:Ignorable="w14 w15 w16se w16cid w16 w16cex w16sdtdh wp14">
   <w:p>
     <w:pPr>
-      <w:pStyle w:val="Kopfzeile"/>
+      <w:pStyle w:val="Header"/>
     </w:pPr>
   </w:p>
 </w:hdr>
 </file>
 
 <file path=word/numbering.xml><?xml version="1.0" encoding="utf-8"?>
-<w:numbering xmlns:wpc="http://schemas.microsoft.com/office/word/2010/wordprocessingCanvas" xmlns:cx="http://schemas.microsoft.com/office/drawing/2014/chartex" xmlns:cx1="http://schemas.microsoft.com/office/drawing/2015/9/8/chartex" xmlns:cx2="http://schemas.microsoft.com/office/drawing/2015/10/21/chartex" xmlns:cx3="http://schemas.microsoft.com/office/drawing/2016/5/9/chartex" xmlns:cx4="http://schemas.microsoft.com/office/drawing/2016/5/10/chartex" xmlns:cx5="http://schemas.microsoft.com/office/drawing/2016/5/11/chartex" xmlns:cx6="http://schemas.microsoft.com/office/drawing/2016/5/12/chartex" xmlns:cx7="http://schemas.microsoft.com/office/drawing/2016/5/13/chartex" xmlns:cx8="http://schemas.microsoft.com/office/drawing/2016/5/14/chartex" xmlns:mc="http://schemas.openxmlformats.org/markup-compatibility/2006" xmlns:aink="http://schemas.microsoft.com/office/drawing/2016/ink" xmlns:am3d="http://schemas.microsoft.com/office/drawing/2017/model3d" xmlns:o="urn:schemas-microsoft-com:office:office" xmlns:r="http://schemas.openxmlformats.org/officeDocument/2006/relationships" xmlns:m="http://schemas.openxmlformats.org/officeDocument/2006/math" xmlns:v="urn:schemas-microsoft-com:vml" xmlns:wp14="http://schemas.microsoft.com/office/word/2010/wordprocessingDrawing" xmlns:wp="http://schemas.openxmlformats.org/drawingml/2006/wordprocessingDrawing" xmlns:w10="urn:schemas-microsoft-com:office:word" xmlns:w="http://schemas.openxmlformats.org/wordprocessingml/2006/main" xmlns:w14="http://schemas.microsoft.com/office/word/2010/wordml" xmlns:w15="http://schemas.microsoft.com/office/word/2012/wordml" xmlns:w16cex="http://schemas.microsoft.com/office/word/2018/wordml/cex" xmlns:w16cid="http://schemas.microsoft.com/office/word/2016/wordml/cid" xmlns:w16="http://schemas.microsoft.com/office/word/2018/wordml" xmlns:w16se="http://schemas.microsoft.com/office/word/2015/wordml/symex" xmlns:wpg="http://schemas.microsoft.com/office/word/2010/wordprocessingGroup" xmlns:wpi="http://schemas.microsoft.com/office/word/2010/wordprocessingInk" xmlns:wne="http://schemas.microsoft.com/office/word/2006/wordml" xmlns:wps="http://schemas.microsoft.com/office/word/2010/wordprocessingShape" mc:Ignorable="w14 w15 w16se w16cid w16 w16cex wp14">
+<w:numbering xmlns:wpc="http://schemas.microsoft.com/office/word/2010/wordprocessingCanvas" xmlns:cx="http://schemas.microsoft.com/office/drawing/2014/chartex" xmlns:cx1="http://schemas.microsoft.com/office/drawing/2015/9/8/chartex" xmlns:cx2="http://schemas.microsoft.com/office/drawing/2015/10/21/chartex" xmlns:cx3="http://schemas.microsoft.com/office/drawing/2016/5/9/chartex" xmlns:cx4="http://schemas.microsoft.com/office/drawing/2016/5/10/chartex" xmlns:cx5="http://schemas.microsoft.com/office/drawing/2016/5/11/chartex" xmlns:cx6="http://schemas.microsoft.com/office/drawing/2016/5/12/chartex" xmlns:cx7="http://schemas.microsoft.com/office/drawing/2016/5/13/chartex" xmlns:cx8="http://schemas.microsoft.com/office/drawing/2016/5/14/chartex" xmlns:mc="http://schemas.openxmlformats.org/markup-compatibility/2006" xmlns:aink="http://schemas.microsoft.com/office/drawing/2016/ink" xmlns:am3d="http://schemas.microsoft.com/office/drawing/2017/model3d" xmlns:o="urn:schemas-microsoft-com:office:office" xmlns:r="http://schemas.openxmlformats.org/officeDocument/2006/relationships" xmlns:m="http://schemas.openxmlformats.org/officeDocument/2006/math" xmlns:v="urn:schemas-microsoft-com:vml" xmlns:wp14="http://schemas.microsoft.com/office/word/2010/wordprocessingDrawing" xmlns:wp="http://schemas.openxmlformats.org/drawingml/2006/wordprocessingDrawing" xmlns:w10="urn:schemas-microsoft-com:office:word" xmlns:w="http://schemas.openxmlformats.org/wordprocessingml/2006/main" xmlns:w14="http://schemas.microsoft.com/office/word/2010/wordml" xmlns:w15="http://schemas.microsoft.com/office/word/2012/wordml" xmlns:w16cex="http://schemas.microsoft.com/office/word/2018/wordml/cex" xmlns:w16cid="http://schemas.microsoft.com/office/word/2016/wordml/cid" xmlns:w16="http://schemas.microsoft.com/office/word/2018/wordml" xmlns:w16sdtdh="http://schemas.microsoft.com/office/word/2020/wordml/sdtdatahash" xmlns:w16se="http://schemas.microsoft.com/office/word/2015/wordml/symex" xmlns:wpg="http://schemas.microsoft.com/office/word/2010/wordprocessingGroup" xmlns:wpi="http://schemas.microsoft.com/office/word/2010/wordprocessingInk" xmlns:wne="http://schemas.microsoft.com/office/word/2006/wordml" xmlns:wps="http://schemas.microsoft.com/office/word/2010/wordprocessingShape" mc:Ignorable="w14 w15 w16se w16cid w16 w16cex w16sdtdh wp14">
   <w:abstractNum w:abstractNumId="0" w15:restartNumberingAfterBreak="0">
     <w:nsid w:val="00DD4D7B"/>
     <w:multiLevelType w:val="hybridMultilevel"/>
@@ -1073,7 +1353,7 @@
         <w:ind w:left="720" w:hanging="360"/>
       </w:pPr>
       <w:rPr>
-        <w:rFonts w:hint="default" w:ascii="Symbol" w:hAnsi="Symbol"/>
+        <w:rFonts w:ascii="Symbol" w:hAnsi="Symbol" w:hint="default"/>
       </w:rPr>
     </w:lvl>
     <w:lvl w:ilvl="1" w:tplc="718474A0">
@@ -1085,7 +1365,7 @@
         <w:ind w:left="1440" w:hanging="360"/>
       </w:pPr>
       <w:rPr>
-        <w:rFonts w:hint="default" w:ascii="Courier New" w:hAnsi="Courier New"/>
+        <w:rFonts w:ascii="Courier New" w:hAnsi="Courier New" w:hint="default"/>
       </w:rPr>
     </w:lvl>
     <w:lvl w:ilvl="2" w:tplc="843C80BE">
@@ -1097,7 +1377,7 @@
         <w:ind w:left="2160" w:hanging="360"/>
       </w:pPr>
       <w:rPr>
-        <w:rFonts w:hint="default" w:ascii="Wingdings" w:hAnsi="Wingdings"/>
+        <w:rFonts w:ascii="Wingdings" w:hAnsi="Wingdings" w:hint="default"/>
       </w:rPr>
     </w:lvl>
     <w:lvl w:ilvl="3" w:tplc="7BB074BC">
@@ -1109,7 +1389,7 @@
         <w:ind w:left="2880" w:hanging="360"/>
       </w:pPr>
       <w:rPr>
-        <w:rFonts w:hint="default" w:ascii="Symbol" w:hAnsi="Symbol"/>
+        <w:rFonts w:ascii="Symbol" w:hAnsi="Symbol" w:hint="default"/>
       </w:rPr>
     </w:lvl>
     <w:lvl w:ilvl="4" w:tplc="DF729430">
@@ -1121,7 +1401,7 @@
         <w:ind w:left="3600" w:hanging="360"/>
       </w:pPr>
       <w:rPr>
-        <w:rFonts w:hint="default" w:ascii="Courier New" w:hAnsi="Courier New"/>
+        <w:rFonts w:ascii="Courier New" w:hAnsi="Courier New" w:hint="default"/>
       </w:rPr>
     </w:lvl>
     <w:lvl w:ilvl="5" w:tplc="8D6AB05C">
@@ -1133,7 +1413,7 @@
         <w:ind w:left="4320" w:hanging="360"/>
       </w:pPr>
       <w:rPr>
-        <w:rFonts w:hint="default" w:ascii="Wingdings" w:hAnsi="Wingdings"/>
+        <w:rFonts w:ascii="Wingdings" w:hAnsi="Wingdings" w:hint="default"/>
       </w:rPr>
     </w:lvl>
     <w:lvl w:ilvl="6" w:tplc="3954A4A0">
@@ -1145,7 +1425,7 @@
         <w:ind w:left="5040" w:hanging="360"/>
       </w:pPr>
       <w:rPr>
-        <w:rFonts w:hint="default" w:ascii="Symbol" w:hAnsi="Symbol"/>
+        <w:rFonts w:ascii="Symbol" w:hAnsi="Symbol" w:hint="default"/>
       </w:rPr>
     </w:lvl>
     <w:lvl w:ilvl="7" w:tplc="0540A542">
@@ -1157,7 +1437,7 @@
         <w:ind w:left="5760" w:hanging="360"/>
       </w:pPr>
       <w:rPr>
-        <w:rFonts w:hint="default" w:ascii="Courier New" w:hAnsi="Courier New"/>
+        <w:rFonts w:ascii="Courier New" w:hAnsi="Courier New" w:hint="default"/>
       </w:rPr>
     </w:lvl>
     <w:lvl w:ilvl="8" w:tplc="6ADA8DC2">
@@ -1169,7 +1449,7 @@
         <w:ind w:left="6480" w:hanging="360"/>
       </w:pPr>
       <w:rPr>
-        <w:rFonts w:hint="default" w:ascii="Wingdings" w:hAnsi="Wingdings"/>
+        <w:rFonts w:ascii="Wingdings" w:hAnsi="Wingdings" w:hint="default"/>
       </w:rPr>
     </w:lvl>
   </w:abstractNum>
@@ -1186,7 +1466,7 @@
         <w:ind w:left="720" w:hanging="360"/>
       </w:pPr>
       <w:rPr>
-        <w:rFonts w:hint="default" w:ascii="Symbol" w:hAnsi="Symbol"/>
+        <w:rFonts w:ascii="Symbol" w:hAnsi="Symbol" w:hint="default"/>
       </w:rPr>
     </w:lvl>
     <w:lvl w:ilvl="1" w:tplc="64F6CF0E">
@@ -1198,7 +1478,7 @@
         <w:ind w:left="1440" w:hanging="360"/>
       </w:pPr>
       <w:rPr>
-        <w:rFonts w:hint="default" w:ascii="Courier New" w:hAnsi="Courier New"/>
+        <w:rFonts w:ascii="Courier New" w:hAnsi="Courier New" w:hint="default"/>
       </w:rPr>
     </w:lvl>
     <w:lvl w:ilvl="2" w:tplc="F6A232E6">
@@ -1210,7 +1490,7 @@
         <w:ind w:left="2160" w:hanging="360"/>
       </w:pPr>
       <w:rPr>
-        <w:rFonts w:hint="default" w:ascii="Wingdings" w:hAnsi="Wingdings"/>
+        <w:rFonts w:ascii="Wingdings" w:hAnsi="Wingdings" w:hint="default"/>
       </w:rPr>
     </w:lvl>
     <w:lvl w:ilvl="3" w:tplc="1E90CC4C">
@@ -1222,7 +1502,7 @@
         <w:ind w:left="2880" w:hanging="360"/>
       </w:pPr>
       <w:rPr>
-        <w:rFonts w:hint="default" w:ascii="Symbol" w:hAnsi="Symbol"/>
+        <w:rFonts w:ascii="Symbol" w:hAnsi="Symbol" w:hint="default"/>
       </w:rPr>
     </w:lvl>
     <w:lvl w:ilvl="4" w:tplc="F712254E">
@@ -1234,7 +1514,7 @@
         <w:ind w:left="3600" w:hanging="360"/>
       </w:pPr>
       <w:rPr>
-        <w:rFonts w:hint="default" w:ascii="Courier New" w:hAnsi="Courier New"/>
+        <w:rFonts w:ascii="Courier New" w:hAnsi="Courier New" w:hint="default"/>
       </w:rPr>
     </w:lvl>
     <w:lvl w:ilvl="5" w:tplc="92706DC4">
@@ -1246,7 +1526,7 @@
         <w:ind w:left="4320" w:hanging="360"/>
       </w:pPr>
       <w:rPr>
-        <w:rFonts w:hint="default" w:ascii="Wingdings" w:hAnsi="Wingdings"/>
+        <w:rFonts w:ascii="Wingdings" w:hAnsi="Wingdings" w:hint="default"/>
       </w:rPr>
     </w:lvl>
     <w:lvl w:ilvl="6" w:tplc="8494BC2C">
@@ -1258,7 +1538,7 @@
         <w:ind w:left="5040" w:hanging="360"/>
       </w:pPr>
       <w:rPr>
-        <w:rFonts w:hint="default" w:ascii="Symbol" w:hAnsi="Symbol"/>
+        <w:rFonts w:ascii="Symbol" w:hAnsi="Symbol" w:hint="default"/>
       </w:rPr>
     </w:lvl>
     <w:lvl w:ilvl="7" w:tplc="88907B32">
@@ -1270,7 +1550,7 @@
         <w:ind w:left="5760" w:hanging="360"/>
       </w:pPr>
       <w:rPr>
-        <w:rFonts w:hint="default" w:ascii="Courier New" w:hAnsi="Courier New"/>
+        <w:rFonts w:ascii="Courier New" w:hAnsi="Courier New" w:hint="default"/>
       </w:rPr>
     </w:lvl>
     <w:lvl w:ilvl="8" w:tplc="971C78E8">
@@ -1282,7 +1562,7 @@
         <w:ind w:left="6480" w:hanging="360"/>
       </w:pPr>
       <w:rPr>
-        <w:rFonts w:hint="default" w:ascii="Wingdings" w:hAnsi="Wingdings"/>
+        <w:rFonts w:ascii="Wingdings" w:hAnsi="Wingdings" w:hint="default"/>
       </w:rPr>
     </w:lvl>
   </w:abstractNum>
@@ -1593,7 +1873,7 @@
         <w:ind w:left="720" w:hanging="360"/>
       </w:pPr>
       <w:rPr>
-        <w:rFonts w:hint="default" w:ascii="Symbol" w:hAnsi="Symbol"/>
+        <w:rFonts w:ascii="Symbol" w:hAnsi="Symbol" w:hint="default"/>
       </w:rPr>
     </w:lvl>
     <w:lvl w:ilvl="1" w:tplc="527CD05A">
@@ -1605,7 +1885,7 @@
         <w:ind w:left="1440" w:hanging="360"/>
       </w:pPr>
       <w:rPr>
-        <w:rFonts w:hint="default" w:ascii="Courier New" w:hAnsi="Courier New"/>
+        <w:rFonts w:ascii="Courier New" w:hAnsi="Courier New" w:hint="default"/>
       </w:rPr>
     </w:lvl>
     <w:lvl w:ilvl="2" w:tplc="C8A87EE6">
@@ -1617,7 +1897,7 @@
         <w:ind w:left="2160" w:hanging="360"/>
       </w:pPr>
       <w:rPr>
-        <w:rFonts w:hint="default" w:ascii="Wingdings" w:hAnsi="Wingdings"/>
+        <w:rFonts w:ascii="Wingdings" w:hAnsi="Wingdings" w:hint="default"/>
       </w:rPr>
     </w:lvl>
     <w:lvl w:ilvl="3" w:tplc="BAFCFB9E">
@@ -1629,7 +1909,7 @@
         <w:ind w:left="2880" w:hanging="360"/>
       </w:pPr>
       <w:rPr>
-        <w:rFonts w:hint="default" w:ascii="Symbol" w:hAnsi="Symbol"/>
+        <w:rFonts w:ascii="Symbol" w:hAnsi="Symbol" w:hint="default"/>
       </w:rPr>
     </w:lvl>
     <w:lvl w:ilvl="4" w:tplc="8FAE7C22">
@@ -1641,7 +1921,7 @@
         <w:ind w:left="3600" w:hanging="360"/>
       </w:pPr>
       <w:rPr>
-        <w:rFonts w:hint="default" w:ascii="Courier New" w:hAnsi="Courier New"/>
+        <w:rFonts w:ascii="Courier New" w:hAnsi="Courier New" w:hint="default"/>
       </w:rPr>
     </w:lvl>
     <w:lvl w:ilvl="5" w:tplc="B4F497C4">
@@ -1653,7 +1933,7 @@
         <w:ind w:left="4320" w:hanging="360"/>
       </w:pPr>
       <w:rPr>
-        <w:rFonts w:hint="default" w:ascii="Wingdings" w:hAnsi="Wingdings"/>
+        <w:rFonts w:ascii="Wingdings" w:hAnsi="Wingdings" w:hint="default"/>
       </w:rPr>
     </w:lvl>
     <w:lvl w:ilvl="6" w:tplc="D84A2592">
@@ -1665,7 +1945,7 @@
         <w:ind w:left="5040" w:hanging="360"/>
       </w:pPr>
       <w:rPr>
-        <w:rFonts w:hint="default" w:ascii="Symbol" w:hAnsi="Symbol"/>
+        <w:rFonts w:ascii="Symbol" w:hAnsi="Symbol" w:hint="default"/>
       </w:rPr>
     </w:lvl>
     <w:lvl w:ilvl="7" w:tplc="A07C64C4">
@@ -1677,7 +1957,7 @@
         <w:ind w:left="5760" w:hanging="360"/>
       </w:pPr>
       <w:rPr>
-        <w:rFonts w:hint="default" w:ascii="Courier New" w:hAnsi="Courier New"/>
+        <w:rFonts w:ascii="Courier New" w:hAnsi="Courier New" w:hint="default"/>
       </w:rPr>
     </w:lvl>
     <w:lvl w:ilvl="8" w:tplc="437C799C">
@@ -1689,7 +1969,7 @@
         <w:ind w:left="6480" w:hanging="360"/>
       </w:pPr>
       <w:rPr>
-        <w:rFonts w:hint="default" w:ascii="Wingdings" w:hAnsi="Wingdings"/>
+        <w:rFonts w:ascii="Wingdings" w:hAnsi="Wingdings" w:hint="default"/>
       </w:rPr>
     </w:lvl>
   </w:abstractNum>
@@ -1706,7 +1986,7 @@
         <w:ind w:left="720" w:hanging="360"/>
       </w:pPr>
       <w:rPr>
-        <w:rFonts w:hint="default" w:ascii="Symbol" w:hAnsi="Symbol"/>
+        <w:rFonts w:ascii="Symbol" w:hAnsi="Symbol" w:hint="default"/>
       </w:rPr>
     </w:lvl>
     <w:lvl w:ilvl="1" w:tplc="509C0104">
@@ -1718,7 +1998,7 @@
         <w:ind w:left="1440" w:hanging="360"/>
       </w:pPr>
       <w:rPr>
-        <w:rFonts w:hint="default" w:ascii="Courier New" w:hAnsi="Courier New"/>
+        <w:rFonts w:ascii="Courier New" w:hAnsi="Courier New" w:hint="default"/>
       </w:rPr>
     </w:lvl>
     <w:lvl w:ilvl="2" w:tplc="704EBC2A">
@@ -1730,7 +2010,7 @@
         <w:ind w:left="2160" w:hanging="360"/>
       </w:pPr>
       <w:rPr>
-        <w:rFonts w:hint="default" w:ascii="Wingdings" w:hAnsi="Wingdings"/>
+        <w:rFonts w:ascii="Wingdings" w:hAnsi="Wingdings" w:hint="default"/>
       </w:rPr>
     </w:lvl>
     <w:lvl w:ilvl="3" w:tplc="3B464740">
@@ -1742,7 +2022,7 @@
         <w:ind w:left="2880" w:hanging="360"/>
       </w:pPr>
       <w:rPr>
-        <w:rFonts w:hint="default" w:ascii="Symbol" w:hAnsi="Symbol"/>
+        <w:rFonts w:ascii="Symbol" w:hAnsi="Symbol" w:hint="default"/>
       </w:rPr>
     </w:lvl>
     <w:lvl w:ilvl="4" w:tplc="DC24E028">
@@ -1754,7 +2034,7 @@
         <w:ind w:left="3600" w:hanging="360"/>
       </w:pPr>
       <w:rPr>
-        <w:rFonts w:hint="default" w:ascii="Courier New" w:hAnsi="Courier New"/>
+        <w:rFonts w:ascii="Courier New" w:hAnsi="Courier New" w:hint="default"/>
       </w:rPr>
     </w:lvl>
     <w:lvl w:ilvl="5" w:tplc="E340B630">
@@ -1766,7 +2046,7 @@
         <w:ind w:left="4320" w:hanging="360"/>
       </w:pPr>
       <w:rPr>
-        <w:rFonts w:hint="default" w:ascii="Wingdings" w:hAnsi="Wingdings"/>
+        <w:rFonts w:ascii="Wingdings" w:hAnsi="Wingdings" w:hint="default"/>
       </w:rPr>
     </w:lvl>
     <w:lvl w:ilvl="6" w:tplc="C79EACFE">
@@ -1778,7 +2058,7 @@
         <w:ind w:left="5040" w:hanging="360"/>
       </w:pPr>
       <w:rPr>
-        <w:rFonts w:hint="default" w:ascii="Symbol" w:hAnsi="Symbol"/>
+        <w:rFonts w:ascii="Symbol" w:hAnsi="Symbol" w:hint="default"/>
       </w:rPr>
     </w:lvl>
     <w:lvl w:ilvl="7" w:tplc="FFA88DD8">
@@ -1790,7 +2070,7 @@
         <w:ind w:left="5760" w:hanging="360"/>
       </w:pPr>
       <w:rPr>
-        <w:rFonts w:hint="default" w:ascii="Courier New" w:hAnsi="Courier New"/>
+        <w:rFonts w:ascii="Courier New" w:hAnsi="Courier New" w:hint="default"/>
       </w:rPr>
     </w:lvl>
     <w:lvl w:ilvl="8" w:tplc="222AF3EC">
@@ -1802,7 +2082,7 @@
         <w:ind w:left="6480" w:hanging="360"/>
       </w:pPr>
       <w:rPr>
-        <w:rFonts w:hint="default" w:ascii="Wingdings" w:hAnsi="Wingdings"/>
+        <w:rFonts w:ascii="Wingdings" w:hAnsi="Wingdings" w:hint="default"/>
       </w:rPr>
     </w:lvl>
   </w:abstractNum>
@@ -1819,7 +2099,7 @@
         <w:ind w:left="720" w:hanging="360"/>
       </w:pPr>
       <w:rPr>
-        <w:rFonts w:hint="default" w:ascii="Symbol" w:hAnsi="Symbol"/>
+        <w:rFonts w:ascii="Symbol" w:hAnsi="Symbol" w:hint="default"/>
       </w:rPr>
     </w:lvl>
     <w:lvl w:ilvl="1" w:tplc="D1402EF2">
@@ -1831,7 +2111,7 @@
         <w:ind w:left="1440" w:hanging="360"/>
       </w:pPr>
       <w:rPr>
-        <w:rFonts w:hint="default" w:ascii="Courier New" w:hAnsi="Courier New"/>
+        <w:rFonts w:ascii="Courier New" w:hAnsi="Courier New" w:hint="default"/>
       </w:rPr>
     </w:lvl>
     <w:lvl w:ilvl="2" w:tplc="4C54B32A">
@@ -1843,7 +2123,7 @@
         <w:ind w:left="2160" w:hanging="360"/>
       </w:pPr>
       <w:rPr>
-        <w:rFonts w:hint="default" w:ascii="Wingdings" w:hAnsi="Wingdings"/>
+        <w:rFonts w:ascii="Wingdings" w:hAnsi="Wingdings" w:hint="default"/>
       </w:rPr>
     </w:lvl>
     <w:lvl w:ilvl="3" w:tplc="EC60C192">
@@ -1855,7 +2135,7 @@
         <w:ind w:left="2880" w:hanging="360"/>
       </w:pPr>
       <w:rPr>
-        <w:rFonts w:hint="default" w:ascii="Symbol" w:hAnsi="Symbol"/>
+        <w:rFonts w:ascii="Symbol" w:hAnsi="Symbol" w:hint="default"/>
       </w:rPr>
     </w:lvl>
     <w:lvl w:ilvl="4" w:tplc="88C093CA">
@@ -1867,7 +2147,7 @@
         <w:ind w:left="3600" w:hanging="360"/>
       </w:pPr>
       <w:rPr>
-        <w:rFonts w:hint="default" w:ascii="Courier New" w:hAnsi="Courier New"/>
+        <w:rFonts w:ascii="Courier New" w:hAnsi="Courier New" w:hint="default"/>
       </w:rPr>
     </w:lvl>
     <w:lvl w:ilvl="5" w:tplc="1C6A8F96">
@@ -1879,7 +2159,7 @@
         <w:ind w:left="4320" w:hanging="360"/>
       </w:pPr>
       <w:rPr>
-        <w:rFonts w:hint="default" w:ascii="Wingdings" w:hAnsi="Wingdings"/>
+        <w:rFonts w:ascii="Wingdings" w:hAnsi="Wingdings" w:hint="default"/>
       </w:rPr>
     </w:lvl>
     <w:lvl w:ilvl="6" w:tplc="FD6A686C">
@@ -1891,7 +2171,7 @@
         <w:ind w:left="5040" w:hanging="360"/>
       </w:pPr>
       <w:rPr>
-        <w:rFonts w:hint="default" w:ascii="Symbol" w:hAnsi="Symbol"/>
+        <w:rFonts w:ascii="Symbol" w:hAnsi="Symbol" w:hint="default"/>
       </w:rPr>
     </w:lvl>
     <w:lvl w:ilvl="7" w:tplc="6950A7F6">
@@ -1903,7 +2183,7 @@
         <w:ind w:left="5760" w:hanging="360"/>
       </w:pPr>
       <w:rPr>
-        <w:rFonts w:hint="default" w:ascii="Courier New" w:hAnsi="Courier New"/>
+        <w:rFonts w:ascii="Courier New" w:hAnsi="Courier New" w:hint="default"/>
       </w:rPr>
     </w:lvl>
     <w:lvl w:ilvl="8" w:tplc="262A7C8A">
@@ -1915,7 +2195,7 @@
         <w:ind w:left="6480" w:hanging="360"/>
       </w:pPr>
       <w:rPr>
-        <w:rFonts w:hint="default" w:ascii="Wingdings" w:hAnsi="Wingdings"/>
+        <w:rFonts w:ascii="Wingdings" w:hAnsi="Wingdings" w:hint="default"/>
       </w:rPr>
     </w:lvl>
   </w:abstractNum>
@@ -2110,7 +2390,7 @@
         <w:ind w:left="720" w:hanging="360"/>
       </w:pPr>
       <w:rPr>
-        <w:rFonts w:hint="default" w:ascii="Symbol" w:hAnsi="Symbol"/>
+        <w:rFonts w:ascii="Symbol" w:hAnsi="Symbol" w:hint="default"/>
       </w:rPr>
     </w:lvl>
     <w:lvl w:ilvl="1" w:tplc="0C070003" w:tentative="1">
@@ -2122,7 +2402,7 @@
         <w:ind w:left="1440" w:hanging="360"/>
       </w:pPr>
       <w:rPr>
-        <w:rFonts w:hint="default" w:ascii="Courier New" w:hAnsi="Courier New" w:cs="Courier New"/>
+        <w:rFonts w:ascii="Courier New" w:hAnsi="Courier New" w:cs="Courier New" w:hint="default"/>
       </w:rPr>
     </w:lvl>
     <w:lvl w:ilvl="2" w:tplc="0C070005" w:tentative="1">
@@ -2134,7 +2414,7 @@
         <w:ind w:left="2160" w:hanging="360"/>
       </w:pPr>
       <w:rPr>
-        <w:rFonts w:hint="default" w:ascii="Wingdings" w:hAnsi="Wingdings"/>
+        <w:rFonts w:ascii="Wingdings" w:hAnsi="Wingdings" w:hint="default"/>
       </w:rPr>
     </w:lvl>
     <w:lvl w:ilvl="3" w:tplc="0C070001" w:tentative="1">
@@ -2146,7 +2426,7 @@
         <w:ind w:left="2880" w:hanging="360"/>
       </w:pPr>
       <w:rPr>
-        <w:rFonts w:hint="default" w:ascii="Symbol" w:hAnsi="Symbol"/>
+        <w:rFonts w:ascii="Symbol" w:hAnsi="Symbol" w:hint="default"/>
       </w:rPr>
     </w:lvl>
     <w:lvl w:ilvl="4" w:tplc="0C070003" w:tentative="1">
@@ -2158,7 +2438,7 @@
         <w:ind w:left="3600" w:hanging="360"/>
       </w:pPr>
       <w:rPr>
-        <w:rFonts w:hint="default" w:ascii="Courier New" w:hAnsi="Courier New" w:cs="Courier New"/>
+        <w:rFonts w:ascii="Courier New" w:hAnsi="Courier New" w:cs="Courier New" w:hint="default"/>
       </w:rPr>
     </w:lvl>
     <w:lvl w:ilvl="5" w:tplc="0C070005" w:tentative="1">
@@ -2170,7 +2450,7 @@
         <w:ind w:left="4320" w:hanging="360"/>
       </w:pPr>
       <w:rPr>
-        <w:rFonts w:hint="default" w:ascii="Wingdings" w:hAnsi="Wingdings"/>
+        <w:rFonts w:ascii="Wingdings" w:hAnsi="Wingdings" w:hint="default"/>
       </w:rPr>
     </w:lvl>
     <w:lvl w:ilvl="6" w:tplc="0C070001" w:tentative="1">
@@ -2182,7 +2462,7 @@
         <w:ind w:left="5040" w:hanging="360"/>
       </w:pPr>
       <w:rPr>
-        <w:rFonts w:hint="default" w:ascii="Symbol" w:hAnsi="Symbol"/>
+        <w:rFonts w:ascii="Symbol" w:hAnsi="Symbol" w:hint="default"/>
       </w:rPr>
     </w:lvl>
     <w:lvl w:ilvl="7" w:tplc="0C070003" w:tentative="1">
@@ -2194,7 +2474,7 @@
         <w:ind w:left="5760" w:hanging="360"/>
       </w:pPr>
       <w:rPr>
-        <w:rFonts w:hint="default" w:ascii="Courier New" w:hAnsi="Courier New" w:cs="Courier New"/>
+        <w:rFonts w:ascii="Courier New" w:hAnsi="Courier New" w:cs="Courier New" w:hint="default"/>
       </w:rPr>
     </w:lvl>
     <w:lvl w:ilvl="8" w:tplc="0C070005" w:tentative="1">
@@ -2206,7 +2486,7 @@
         <w:ind w:left="6480" w:hanging="360"/>
       </w:pPr>
       <w:rPr>
-        <w:rFonts w:hint="default" w:ascii="Wingdings" w:hAnsi="Wingdings"/>
+        <w:rFonts w:ascii="Wingdings" w:hAnsi="Wingdings" w:hint="default"/>
       </w:rPr>
     </w:lvl>
   </w:abstractNum>
@@ -2428,7 +2708,7 @@
         <w:ind w:left="720" w:hanging="360"/>
       </w:pPr>
       <w:rPr>
-        <w:rFonts w:hint="default" w:ascii="Symbol" w:hAnsi="Symbol"/>
+        <w:rFonts w:ascii="Symbol" w:hAnsi="Symbol" w:hint="default"/>
       </w:rPr>
     </w:lvl>
     <w:lvl w:ilvl="1" w:tplc="0C070003" w:tentative="1">
@@ -2440,7 +2720,7 @@
         <w:ind w:left="1440" w:hanging="360"/>
       </w:pPr>
       <w:rPr>
-        <w:rFonts w:hint="default" w:ascii="Courier New" w:hAnsi="Courier New" w:cs="Courier New"/>
+        <w:rFonts w:ascii="Courier New" w:hAnsi="Courier New" w:cs="Courier New" w:hint="default"/>
       </w:rPr>
     </w:lvl>
     <w:lvl w:ilvl="2" w:tplc="0C070005" w:tentative="1">
@@ -2452,7 +2732,7 @@
         <w:ind w:left="2160" w:hanging="360"/>
       </w:pPr>
       <w:rPr>
-        <w:rFonts w:hint="default" w:ascii="Wingdings" w:hAnsi="Wingdings"/>
+        <w:rFonts w:ascii="Wingdings" w:hAnsi="Wingdings" w:hint="default"/>
       </w:rPr>
     </w:lvl>
     <w:lvl w:ilvl="3" w:tplc="0C070001" w:tentative="1">
@@ -2464,7 +2744,7 @@
         <w:ind w:left="2880" w:hanging="360"/>
       </w:pPr>
       <w:rPr>
-        <w:rFonts w:hint="default" w:ascii="Symbol" w:hAnsi="Symbol"/>
+        <w:rFonts w:ascii="Symbol" w:hAnsi="Symbol" w:hint="default"/>
       </w:rPr>
     </w:lvl>
     <w:lvl w:ilvl="4" w:tplc="0C070003" w:tentative="1">
@@ -2476,7 +2756,7 @@
         <w:ind w:left="3600" w:hanging="360"/>
       </w:pPr>
       <w:rPr>
-        <w:rFonts w:hint="default" w:ascii="Courier New" w:hAnsi="Courier New" w:cs="Courier New"/>
+        <w:rFonts w:ascii="Courier New" w:hAnsi="Courier New" w:cs="Courier New" w:hint="default"/>
       </w:rPr>
     </w:lvl>
     <w:lvl w:ilvl="5" w:tplc="0C070005" w:tentative="1">
@@ -2488,7 +2768,7 @@
         <w:ind w:left="4320" w:hanging="360"/>
       </w:pPr>
       <w:rPr>
-        <w:rFonts w:hint="default" w:ascii="Wingdings" w:hAnsi="Wingdings"/>
+        <w:rFonts w:ascii="Wingdings" w:hAnsi="Wingdings" w:hint="default"/>
       </w:rPr>
     </w:lvl>
     <w:lvl w:ilvl="6" w:tplc="0C070001" w:tentative="1">
@@ -2500,7 +2780,7 @@
         <w:ind w:left="5040" w:hanging="360"/>
       </w:pPr>
       <w:rPr>
-        <w:rFonts w:hint="default" w:ascii="Symbol" w:hAnsi="Symbol"/>
+        <w:rFonts w:ascii="Symbol" w:hAnsi="Symbol" w:hint="default"/>
       </w:rPr>
     </w:lvl>
     <w:lvl w:ilvl="7" w:tplc="0C070003" w:tentative="1">
@@ -2512,7 +2792,7 @@
         <w:ind w:left="5760" w:hanging="360"/>
       </w:pPr>
       <w:rPr>
-        <w:rFonts w:hint="default" w:ascii="Courier New" w:hAnsi="Courier New" w:cs="Courier New"/>
+        <w:rFonts w:ascii="Courier New" w:hAnsi="Courier New" w:cs="Courier New" w:hint="default"/>
       </w:rPr>
     </w:lvl>
     <w:lvl w:ilvl="8" w:tplc="0C070005" w:tentative="1">
@@ -2524,7 +2804,7 @@
         <w:ind w:left="6480" w:hanging="360"/>
       </w:pPr>
       <w:rPr>
-        <w:rFonts w:hint="default" w:ascii="Wingdings" w:hAnsi="Wingdings"/>
+        <w:rFonts w:ascii="Wingdings" w:hAnsi="Wingdings" w:hint="default"/>
       </w:rPr>
     </w:lvl>
   </w:abstractNum>
@@ -2541,7 +2821,7 @@
         <w:ind w:left="720" w:hanging="360"/>
       </w:pPr>
       <w:rPr>
-        <w:rFonts w:hint="default" w:ascii="Symbol" w:hAnsi="Symbol"/>
+        <w:rFonts w:ascii="Symbol" w:hAnsi="Symbol" w:hint="default"/>
       </w:rPr>
     </w:lvl>
     <w:lvl w:ilvl="1" w:tplc="7368D19C">
@@ -2553,7 +2833,7 @@
         <w:ind w:left="1440" w:hanging="360"/>
       </w:pPr>
       <w:rPr>
-        <w:rFonts w:hint="default" w:ascii="Courier New" w:hAnsi="Courier New"/>
+        <w:rFonts w:ascii="Courier New" w:hAnsi="Courier New" w:hint="default"/>
       </w:rPr>
     </w:lvl>
     <w:lvl w:ilvl="2" w:tplc="F938A560">
@@ -2565,7 +2845,7 @@
         <w:ind w:left="2160" w:hanging="360"/>
       </w:pPr>
       <w:rPr>
-        <w:rFonts w:hint="default" w:ascii="Wingdings" w:hAnsi="Wingdings"/>
+        <w:rFonts w:ascii="Wingdings" w:hAnsi="Wingdings" w:hint="default"/>
       </w:rPr>
     </w:lvl>
     <w:lvl w:ilvl="3" w:tplc="D4F66BDE">
@@ -2577,7 +2857,7 @@
         <w:ind w:left="2880" w:hanging="360"/>
       </w:pPr>
       <w:rPr>
-        <w:rFonts w:hint="default" w:ascii="Symbol" w:hAnsi="Symbol"/>
+        <w:rFonts w:ascii="Symbol" w:hAnsi="Symbol" w:hint="default"/>
       </w:rPr>
     </w:lvl>
     <w:lvl w:ilvl="4" w:tplc="9BD00314">
@@ -2589,7 +2869,7 @@
         <w:ind w:left="3600" w:hanging="360"/>
       </w:pPr>
       <w:rPr>
-        <w:rFonts w:hint="default" w:ascii="Courier New" w:hAnsi="Courier New"/>
+        <w:rFonts w:ascii="Courier New" w:hAnsi="Courier New" w:hint="default"/>
       </w:rPr>
     </w:lvl>
     <w:lvl w:ilvl="5" w:tplc="85523EC0">
@@ -2601,7 +2881,7 @@
         <w:ind w:left="4320" w:hanging="360"/>
       </w:pPr>
       <w:rPr>
-        <w:rFonts w:hint="default" w:ascii="Wingdings" w:hAnsi="Wingdings"/>
+        <w:rFonts w:ascii="Wingdings" w:hAnsi="Wingdings" w:hint="default"/>
       </w:rPr>
     </w:lvl>
     <w:lvl w:ilvl="6" w:tplc="9F6EE214">
@@ -2613,7 +2893,7 @@
         <w:ind w:left="5040" w:hanging="360"/>
       </w:pPr>
       <w:rPr>
-        <w:rFonts w:hint="default" w:ascii="Symbol" w:hAnsi="Symbol"/>
+        <w:rFonts w:ascii="Symbol" w:hAnsi="Symbol" w:hint="default"/>
       </w:rPr>
     </w:lvl>
     <w:lvl w:ilvl="7" w:tplc="95BA82BA">
@@ -2625,7 +2905,7 @@
         <w:ind w:left="5760" w:hanging="360"/>
       </w:pPr>
       <w:rPr>
-        <w:rFonts w:hint="default" w:ascii="Courier New" w:hAnsi="Courier New"/>
+        <w:rFonts w:ascii="Courier New" w:hAnsi="Courier New" w:hint="default"/>
       </w:rPr>
     </w:lvl>
     <w:lvl w:ilvl="8" w:tplc="866C51FE">
@@ -2637,7 +2917,7 @@
         <w:ind w:left="6480" w:hanging="360"/>
       </w:pPr>
       <w:rPr>
-        <w:rFonts w:hint="default" w:ascii="Wingdings" w:hAnsi="Wingdings"/>
+        <w:rFonts w:ascii="Wingdings" w:hAnsi="Wingdings" w:hint="default"/>
       </w:rPr>
     </w:lvl>
   </w:abstractNum>
@@ -2874,12 +3154,12 @@
 </file>
 
 <file path=word/styles.xml><?xml version="1.0" encoding="utf-8"?>
-<w:styles xmlns:wp14="http://schemas.microsoft.com/office/word/2010/wordprocessingDrawing" xmlns:mc="http://schemas.openxmlformats.org/markup-compatibility/2006" xmlns:r="http://schemas.openxmlformats.org/officeDocument/2006/relationships" xmlns:w="http://schemas.openxmlformats.org/wordprocessingml/2006/main" xmlns:w14="http://schemas.microsoft.com/office/word/2010/wordml" xmlns:w15="http://schemas.microsoft.com/office/word/2012/wordml" xmlns:w16cex="http://schemas.microsoft.com/office/word/2018/wordml/cex" xmlns:w16cid="http://schemas.microsoft.com/office/word/2016/wordml/cid" xmlns:w16="http://schemas.microsoft.com/office/word/2018/wordml" xmlns:w16se="http://schemas.microsoft.com/office/word/2015/wordml/symex" mc:Ignorable="w14 w15 w16se w16cid w16 w16cex wp14">
+<w:styles xmlns:mc="http://schemas.openxmlformats.org/markup-compatibility/2006" xmlns:r="http://schemas.openxmlformats.org/officeDocument/2006/relationships" xmlns:w="http://schemas.openxmlformats.org/wordprocessingml/2006/main" xmlns:w14="http://schemas.microsoft.com/office/word/2010/wordml" xmlns:w15="http://schemas.microsoft.com/office/word/2012/wordml" xmlns:w16cex="http://schemas.microsoft.com/office/word/2018/wordml/cex" xmlns:w16cid="http://schemas.microsoft.com/office/word/2016/wordml/cid" xmlns:w16="http://schemas.microsoft.com/office/word/2018/wordml" xmlns:w16sdtdh="http://schemas.microsoft.com/office/word/2020/wordml/sdtdatahash" xmlns:w16se="http://schemas.microsoft.com/office/word/2015/wordml/symex" mc:Ignorable="w14 w15 w16se w16cid w16 w16cex w16sdtdh">
   <w:docDefaults>
     <w:rPrDefault>
       <w:rPr>
-        <w:rFonts w:ascii="Calibri" w:hAnsi="Calibri" w:eastAsia="Calibri" w:cs="Times New Roman"/>
-        <w:lang w:val="de-DE" w:eastAsia="de-DE" w:bidi="ar-SA"/>
+        <w:rFonts w:ascii="Calibri" w:eastAsia="Calibri" w:hAnsi="Calibri" w:cs="Times New Roman"/>
+        <w:lang w:val="de-AT" w:eastAsia="de-AT" w:bidi="ar-SA"/>
       </w:rPr>
     </w:rPrDefault>
     <w:pPrDefault/>
@@ -2887,14 +3167,14 @@
   <w:latentStyles w:defLockedState="0" w:defUIPriority="99" w:defSemiHidden="0" w:defUnhideWhenUsed="0" w:defQFormat="0" w:count="376">
     <w:lsdException w:name="Normal" w:uiPriority="0" w:qFormat="1"/>
     <w:lsdException w:name="heading 1" w:uiPriority="9" w:qFormat="1"/>
-    <w:lsdException w:name="heading 2" w:uiPriority="9" w:semiHidden="1" w:unhideWhenUsed="1" w:qFormat="1"/>
-    <w:lsdException w:name="heading 3" w:uiPriority="9" w:semiHidden="1" w:unhideWhenUsed="1" w:qFormat="1"/>
-    <w:lsdException w:name="heading 4" w:uiPriority="9" w:semiHidden="1" w:unhideWhenUsed="1" w:qFormat="1"/>
-    <w:lsdException w:name="heading 5" w:uiPriority="9" w:semiHidden="1" w:unhideWhenUsed="1" w:qFormat="1"/>
-    <w:lsdException w:name="heading 6" w:uiPriority="9" w:semiHidden="1" w:unhideWhenUsed="1" w:qFormat="1"/>
-    <w:lsdException w:name="heading 7" w:uiPriority="9" w:semiHidden="1" w:unhideWhenUsed="1" w:qFormat="1"/>
-    <w:lsdException w:name="heading 8" w:uiPriority="9" w:semiHidden="1" w:unhideWhenUsed="1" w:qFormat="1"/>
-    <w:lsdException w:name="heading 9" w:uiPriority="9" w:semiHidden="1" w:unhideWhenUsed="1" w:qFormat="1"/>
+    <w:lsdException w:name="heading 2" w:semiHidden="1" w:uiPriority="9" w:unhideWhenUsed="1" w:qFormat="1"/>
+    <w:lsdException w:name="heading 3" w:semiHidden="1" w:uiPriority="9" w:unhideWhenUsed="1" w:qFormat="1"/>
+    <w:lsdException w:name="heading 4" w:semiHidden="1" w:uiPriority="9" w:unhideWhenUsed="1" w:qFormat="1"/>
+    <w:lsdException w:name="heading 5" w:semiHidden="1" w:uiPriority="9" w:unhideWhenUsed="1" w:qFormat="1"/>
+    <w:lsdException w:name="heading 6" w:semiHidden="1" w:uiPriority="9" w:unhideWhenUsed="1" w:qFormat="1"/>
+    <w:lsdException w:name="heading 7" w:semiHidden="1" w:uiPriority="9" w:unhideWhenUsed="1" w:qFormat="1"/>
+    <w:lsdException w:name="heading 8" w:semiHidden="1" w:uiPriority="9" w:unhideWhenUsed="1" w:qFormat="1"/>
+    <w:lsdException w:name="heading 9" w:semiHidden="1" w:uiPriority="9" w:unhideWhenUsed="1" w:qFormat="1"/>
     <w:lsdException w:name="index 1" w:semiHidden="1" w:unhideWhenUsed="1"/>
     <w:lsdException w:name="index 2" w:semiHidden="1" w:unhideWhenUsed="1"/>
     <w:lsdException w:name="index 3" w:semiHidden="1" w:unhideWhenUsed="1"/>
@@ -2904,22 +3184,22 @@
     <w:lsdException w:name="index 7" w:semiHidden="1" w:unhideWhenUsed="1"/>
     <w:lsdException w:name="index 8" w:semiHidden="1" w:unhideWhenUsed="1"/>
     <w:lsdException w:name="index 9" w:semiHidden="1" w:unhideWhenUsed="1"/>
-    <w:lsdException w:name="toc 1" w:uiPriority="39" w:semiHidden="1" w:unhideWhenUsed="1"/>
-    <w:lsdException w:name="toc 2" w:uiPriority="39" w:semiHidden="1" w:unhideWhenUsed="1"/>
-    <w:lsdException w:name="toc 3" w:uiPriority="39" w:semiHidden="1" w:unhideWhenUsed="1"/>
-    <w:lsdException w:name="toc 4" w:uiPriority="39" w:semiHidden="1" w:unhideWhenUsed="1"/>
-    <w:lsdException w:name="toc 5" w:uiPriority="39" w:semiHidden="1" w:unhideWhenUsed="1"/>
-    <w:lsdException w:name="toc 6" w:uiPriority="39" w:semiHidden="1" w:unhideWhenUsed="1"/>
-    <w:lsdException w:name="toc 7" w:uiPriority="39" w:semiHidden="1" w:unhideWhenUsed="1"/>
-    <w:lsdException w:name="toc 8" w:uiPriority="39" w:semiHidden="1" w:unhideWhenUsed="1"/>
-    <w:lsdException w:name="toc 9" w:uiPriority="39" w:semiHidden="1" w:unhideWhenUsed="1"/>
+    <w:lsdException w:name="toc 1" w:semiHidden="1" w:uiPriority="39" w:unhideWhenUsed="1"/>
+    <w:lsdException w:name="toc 2" w:semiHidden="1" w:uiPriority="39" w:unhideWhenUsed="1"/>
+    <w:lsdException w:name="toc 3" w:semiHidden="1" w:uiPriority="39" w:unhideWhenUsed="1"/>
+    <w:lsdException w:name="toc 4" w:semiHidden="1" w:uiPriority="39" w:unhideWhenUsed="1"/>
+    <w:lsdException w:name="toc 5" w:semiHidden="1" w:uiPriority="39" w:unhideWhenUsed="1"/>
+    <w:lsdException w:name="toc 6" w:semiHidden="1" w:uiPriority="39" w:unhideWhenUsed="1"/>
+    <w:lsdException w:name="toc 7" w:semiHidden="1" w:uiPriority="39" w:unhideWhenUsed="1"/>
+    <w:lsdException w:name="toc 8" w:semiHidden="1" w:uiPriority="39" w:unhideWhenUsed="1"/>
+    <w:lsdException w:name="toc 9" w:semiHidden="1" w:uiPriority="39" w:unhideWhenUsed="1"/>
     <w:lsdException w:name="Normal Indent" w:semiHidden="1" w:unhideWhenUsed="1"/>
     <w:lsdException w:name="footnote text" w:semiHidden="1" w:unhideWhenUsed="1"/>
     <w:lsdException w:name="annotation text" w:semiHidden="1" w:unhideWhenUsed="1"/>
     <w:lsdException w:name="header" w:semiHidden="1" w:unhideWhenUsed="1"/>
     <w:lsdException w:name="footer" w:semiHidden="1" w:unhideWhenUsed="1"/>
     <w:lsdException w:name="index heading" w:semiHidden="1" w:unhideWhenUsed="1"/>
-    <w:lsdException w:name="caption" w:uiPriority="35" w:semiHidden="1" w:unhideWhenUsed="1" w:qFormat="1"/>
+    <w:lsdException w:name="caption" w:semiHidden="1" w:uiPriority="35" w:unhideWhenUsed="1" w:qFormat="1"/>
     <w:lsdException w:name="table of figures" w:semiHidden="1" w:unhideWhenUsed="1"/>
     <w:lsdException w:name="envelope address" w:semiHidden="1" w:unhideWhenUsed="1"/>
     <w:lsdException w:name="envelope return" w:semiHidden="1" w:unhideWhenUsed="1"/>
@@ -2950,7 +3230,7 @@
     <w:lsdException w:name="Title" w:uiPriority="0" w:qFormat="1"/>
     <w:lsdException w:name="Closing" w:semiHidden="1" w:unhideWhenUsed="1"/>
     <w:lsdException w:name="Signature" w:semiHidden="1" w:unhideWhenUsed="1"/>
-    <w:lsdException w:name="Default Paragraph Font" w:uiPriority="1" w:semiHidden="1" w:unhideWhenUsed="1"/>
+    <w:lsdException w:name="Default Paragraph Font" w:semiHidden="1" w:uiPriority="1" w:unhideWhenUsed="1"/>
     <w:lsdException w:name="Body Text" w:semiHidden="1" w:unhideWhenUsed="1"/>
     <w:lsdException w:name="Body Text Indent" w:semiHidden="1" w:unhideWhenUsed="1"/>
     <w:lsdException w:name="List Continue" w:semiHidden="1" w:unhideWhenUsed="1"/>
@@ -3150,8 +3430,8 @@
     <w:lsdException w:name="Subtle Reference" w:uiPriority="31" w:qFormat="1"/>
     <w:lsdException w:name="Intense Reference" w:uiPriority="32" w:qFormat="1"/>
     <w:lsdException w:name="Book Title" w:uiPriority="33" w:qFormat="1"/>
-    <w:lsdException w:name="Bibliography" w:uiPriority="37" w:semiHidden="1" w:unhideWhenUsed="1"/>
-    <w:lsdException w:name="TOC Heading" w:uiPriority="39" w:semiHidden="1" w:unhideWhenUsed="1" w:qFormat="1"/>
+    <w:lsdException w:name="Bibliography" w:semiHidden="1" w:uiPriority="37" w:unhideWhenUsed="1"/>
+    <w:lsdException w:name="TOC Heading" w:semiHidden="1" w:uiPriority="39" w:unhideWhenUsed="1" w:qFormat="1"/>
     <w:lsdException w:name="Plain Table 1" w:uiPriority="41"/>
     <w:lsdException w:name="Plain Table 2" w:uiPriority="42"/>
     <w:lsdException w:name="Plain Table 3" w:uiPriority="43"/>
@@ -3262,23 +3542,24 @@
     <w:lsdException w:name="Unresolved Mention" w:semiHidden="1" w:unhideWhenUsed="1"/>
     <w:lsdException w:name="Smart Link" w:semiHidden="1" w:unhideWhenUsed="1"/>
   </w:latentStyles>
-  <w:style w:type="paragraph" w:styleId="Standard" w:default="1">
+  <w:style w:type="paragraph" w:default="1" w:styleId="Normal">
     <w:name w:val="Normal"/>
     <w:qFormat/>
     <w:rsid w:val="00C063E2"/>
     <w:rPr>
-      <w:rFonts w:ascii="Times New Roman" w:hAnsi="Times New Roman" w:eastAsia="Times New Roman"/>
+      <w:rFonts w:ascii="Times New Roman" w:eastAsia="Times New Roman" w:hAnsi="Times New Roman"/>
       <w:sz w:val="24"/>
       <w:szCs w:val="24"/>
+      <w:lang w:val="de-DE" w:eastAsia="de-DE"/>
     </w:rPr>
   </w:style>
-  <w:style w:type="character" w:styleId="Absatz-Standardschriftart" w:default="1">
+  <w:style w:type="character" w:default="1" w:styleId="DefaultParagraphFont">
     <w:name w:val="Default Paragraph Font"/>
     <w:uiPriority w:val="1"/>
     <w:semiHidden/>
     <w:unhideWhenUsed/>
   </w:style>
-  <w:style w:type="table" w:styleId="NormaleTabelle" w:default="1">
+  <w:style w:type="table" w:default="1" w:styleId="TableNormal">
     <w:name w:val="Normal Table"/>
     <w:uiPriority w:val="99"/>
     <w:semiHidden/>
@@ -3293,16 +3574,16 @@
       </w:tblCellMar>
     </w:tblPr>
   </w:style>
-  <w:style w:type="numbering" w:styleId="KeineListe" w:default="1">
+  <w:style w:type="numbering" w:default="1" w:styleId="NoList">
     <w:name w:val="No List"/>
     <w:uiPriority w:val="99"/>
     <w:semiHidden/>
     <w:unhideWhenUsed/>
   </w:style>
-  <w:style w:type="paragraph" w:styleId="Titel">
+  <w:style w:type="paragraph" w:styleId="Title">
     <w:name w:val="Title"/>
-    <w:basedOn w:val="Standard"/>
-    <w:link w:val="TitelZchn"/>
+    <w:basedOn w:val="Normal"/>
+    <w:link w:val="TitleChar"/>
     <w:qFormat/>
     <w:rsid w:val="00C063E2"/>
     <w:pPr>
@@ -3319,12 +3600,12 @@
       <w:szCs w:val="32"/>
     </w:rPr>
   </w:style>
-  <w:style w:type="character" w:styleId="TitelZchn" w:customStyle="1">
-    <w:name w:val="Titel Zchn"/>
-    <w:link w:val="Titel"/>
+  <w:style w:type="character" w:customStyle="1" w:styleId="TitleChar">
+    <w:name w:val="Title Char"/>
+    <w:link w:val="Title"/>
     <w:rsid w:val="00C063E2"/>
     <w:rPr>
-      <w:rFonts w:ascii="Arial" w:hAnsi="Arial" w:eastAsia="Times New Roman" w:cs="Arial"/>
+      <w:rFonts w:ascii="Arial" w:eastAsia="Times New Roman" w:hAnsi="Arial" w:cs="Arial"/>
       <w:b/>
       <w:bCs/>
       <w:kern w:val="28"/>
@@ -3333,23 +3614,23 @@
       <w:lang w:val="de-DE" w:eastAsia="de-DE"/>
     </w:rPr>
   </w:style>
-  <w:style w:type="table" w:styleId="Tabellengitternetz" w:customStyle="1">
+  <w:style w:type="table" w:customStyle="1" w:styleId="Tabellengitternetz">
     <w:name w:val="Tabellengitternetz"/>
-    <w:basedOn w:val="NormaleTabelle"/>
+    <w:basedOn w:val="TableNormal"/>
     <w:uiPriority w:val="59"/>
     <w:rsid w:val="00264F3B"/>
     <w:tblPr>
       <w:tblBorders>
-        <w:top w:val="single" w:color="000000" w:sz="4" w:space="0"/>
-        <w:left w:val="single" w:color="000000" w:sz="4" w:space="0"/>
-        <w:bottom w:val="single" w:color="000000" w:sz="4" w:space="0"/>
-        <w:right w:val="single" w:color="000000" w:sz="4" w:space="0"/>
-        <w:insideH w:val="single" w:color="000000" w:sz="4" w:space="0"/>
-        <w:insideV w:val="single" w:color="000000" w:sz="4" w:space="0"/>
+        <w:top w:val="single" w:sz="4" w:space="0" w:color="000000"/>
+        <w:left w:val="single" w:sz="4" w:space="0" w:color="000000"/>
+        <w:bottom w:val="single" w:sz="4" w:space="0" w:color="000000"/>
+        <w:right w:val="single" w:sz="4" w:space="0" w:color="000000"/>
+        <w:insideH w:val="single" w:sz="4" w:space="0" w:color="000000"/>
+        <w:insideV w:val="single" w:sz="4" w:space="0" w:color="000000"/>
       </w:tblBorders>
     </w:tblPr>
   </w:style>
-  <w:style w:type="character" w:styleId="Hervorhebung">
+  <w:style w:type="character" w:styleId="Emphasis">
     <w:name w:val="Emphasis"/>
     <w:uiPriority w:val="20"/>
     <w:qFormat/>
@@ -3359,10 +3640,10 @@
       <w:iCs/>
     </w:rPr>
   </w:style>
-  <w:style w:type="paragraph" w:styleId="Kopfzeile">
+  <w:style w:type="paragraph" w:styleId="Header">
     <w:name w:val="header"/>
-    <w:basedOn w:val="Standard"/>
-    <w:link w:val="KopfzeileZchn"/>
+    <w:basedOn w:val="Normal"/>
+    <w:link w:val="HeaderChar"/>
     <w:uiPriority w:val="99"/>
     <w:unhideWhenUsed/>
     <w:rsid w:val="00027691"/>
@@ -3373,22 +3654,22 @@
       </w:tabs>
     </w:pPr>
   </w:style>
-  <w:style w:type="character" w:styleId="KopfzeileZchn" w:customStyle="1">
-    <w:name w:val="Kopfzeile Zchn"/>
-    <w:link w:val="Kopfzeile"/>
+  <w:style w:type="character" w:customStyle="1" w:styleId="HeaderChar">
+    <w:name w:val="Header Char"/>
+    <w:link w:val="Header"/>
     <w:uiPriority w:val="99"/>
     <w:rsid w:val="00027691"/>
     <w:rPr>
-      <w:rFonts w:ascii="Times New Roman" w:hAnsi="Times New Roman" w:eastAsia="Times New Roman"/>
+      <w:rFonts w:ascii="Times New Roman" w:eastAsia="Times New Roman" w:hAnsi="Times New Roman"/>
       <w:sz w:val="24"/>
       <w:szCs w:val="24"/>
       <w:lang w:val="de-DE" w:eastAsia="de-DE"/>
     </w:rPr>
   </w:style>
-  <w:style w:type="paragraph" w:styleId="Fuzeile">
+  <w:style w:type="paragraph" w:styleId="Footer">
     <w:name w:val="footer"/>
-    <w:basedOn w:val="Standard"/>
-    <w:link w:val="FuzeileZchn"/>
+    <w:basedOn w:val="Normal"/>
+    <w:link w:val="FooterChar"/>
     <w:uiPriority w:val="99"/>
     <w:unhideWhenUsed/>
     <w:rsid w:val="00027691"/>
@@ -3399,22 +3680,22 @@
       </w:tabs>
     </w:pPr>
   </w:style>
-  <w:style w:type="character" w:styleId="FuzeileZchn" w:customStyle="1">
-    <w:name w:val="Fußzeile Zchn"/>
-    <w:link w:val="Fuzeile"/>
+  <w:style w:type="character" w:customStyle="1" w:styleId="FooterChar">
+    <w:name w:val="Footer Char"/>
+    <w:link w:val="Footer"/>
     <w:uiPriority w:val="99"/>
     <w:rsid w:val="00027691"/>
     <w:rPr>
-      <w:rFonts w:ascii="Times New Roman" w:hAnsi="Times New Roman" w:eastAsia="Times New Roman"/>
+      <w:rFonts w:ascii="Times New Roman" w:eastAsia="Times New Roman" w:hAnsi="Times New Roman"/>
       <w:sz w:val="24"/>
       <w:szCs w:val="24"/>
       <w:lang w:val="de-DE" w:eastAsia="de-DE"/>
     </w:rPr>
   </w:style>
-  <w:style w:type="paragraph" w:styleId="Beschriftung">
+  <w:style w:type="paragraph" w:styleId="Caption">
     <w:name w:val="caption"/>
-    <w:basedOn w:val="Standard"/>
-    <w:next w:val="Standard"/>
+    <w:basedOn w:val="Normal"/>
+    <w:next w:val="Normal"/>
     <w:uiPriority w:val="35"/>
     <w:unhideWhenUsed/>
     <w:qFormat/>
@@ -3436,9 +3717,9 @@
       <w:u w:val="single"/>
     </w:rPr>
   </w:style>
-  <w:style w:type="paragraph" w:styleId="Listenabsatz">
+  <w:style w:type="paragraph" w:styleId="ListParagraph">
     <w:name w:val="List Paragraph"/>
-    <w:basedOn w:val="Standard"/>
+    <w:basedOn w:val="Normal"/>
     <w:uiPriority w:val="34"/>
     <w:qFormat/>
     <w:rsid w:val="00E91768"/>
@@ -3446,7 +3727,7 @@
       <w:ind w:left="708"/>
     </w:pPr>
   </w:style>
-  <w:style w:type="character" w:styleId="NichtaufgelsteErwhnung">
+  <w:style w:type="character" w:styleId="UnresolvedMention">
     <w:name w:val="Unresolved Mention"/>
     <w:uiPriority w:val="99"/>
     <w:semiHidden/>
@@ -3756,15 +4037,6 @@
 </file>
 
 <file path=customXml/item1.xml><?xml version="1.0" encoding="utf-8"?>
-<?mso-contentType ?>
-<FormTemplates xmlns="http://schemas.microsoft.com/sharepoint/v3/contenttype/forms">
-  <Display>DocumentLibraryForm</Display>
-  <Edit>DocumentLibraryForm</Edit>
-  <New>DocumentLibraryForm</New>
-</FormTemplates>
-</file>
-
-<file path=customXml/item2.xml><?xml version="1.0" encoding="utf-8"?>
 <ct:contentTypeSchema xmlns:ct="http://schemas.microsoft.com/office/2006/metadata/contentType" xmlns:ma="http://schemas.microsoft.com/office/2006/metadata/properties/metaAttributes" ct:_="" ma:_="" ma:contentTypeName="Dokument" ma:contentTypeID="0x010100341C3F4A7CA723428C362008AC438A44" ma:contentTypeVersion="3" ma:contentTypeDescription="Ein neues Dokument erstellen." ma:contentTypeScope="" ma:versionID="bba2df4ed7d38adaf809e351763353d0">
   <xsd:schema xmlns:xsd="http://www.w3.org/2001/XMLSchema" xmlns:xs="http://www.w3.org/2001/XMLSchema" xmlns:p="http://schemas.microsoft.com/office/2006/metadata/properties" xmlns:ns2="18eb87a7-8c33-4bac-95ac-12cfefdcb41e" targetNamespace="http://schemas.microsoft.com/office/2006/metadata/properties" ma:root="true" ma:fieldsID="e93f3994a016e71331850db53b2dc3c5" ns2:_="">
     <xsd:import namespace="18eb87a7-8c33-4bac-95ac-12cfefdcb41e"/>
@@ -3902,7 +4174,20 @@
 </ct:contentTypeSchema>
 </file>
 
+<file path=customXml/item2.xml><?xml version="1.0" encoding="utf-8"?>
+<?mso-contentType ?>
+<FormTemplates xmlns="http://schemas.microsoft.com/sharepoint/v3/contenttype/forms">
+  <Display>DocumentLibraryForm</Display>
+  <Edit>DocumentLibraryForm</Edit>
+  <New>DocumentLibraryForm</New>
+</FormTemplates>
+</file>
+
 <file path=customXml/item3.xml><?xml version="1.0" encoding="utf-8"?>
+<LongProperties xmlns="http://schemas.microsoft.com/office/2006/metadata/longProperties"/>
+</file>
+
+<file path=customXml/item4.xml><?xml version="1.0" encoding="utf-8"?>
 <p:properties xmlns:p="http://schemas.microsoft.com/office/2006/metadata/properties" xmlns:xsi="http://www.w3.org/2001/XMLSchema-instance" xmlns:pc="http://schemas.microsoft.com/office/infopath/2007/PartnerControls">
   <documentManagement>
     <ReferenceId xmlns="18eb87a7-8c33-4bac-95ac-12cfefdcb41e" xsi:nil="true"/>
@@ -3910,11 +4195,25 @@
 </p:properties>
 </file>
 
-<file path=customXml/item4.xml><?xml version="1.0" encoding="utf-8"?>
-<LongProperties xmlns="http://schemas.microsoft.com/office/2006/metadata/longProperties"/>
+<file path=customXml/itemProps1.xml><?xml version="1.0" encoding="utf-8"?>
+<ds:datastoreItem xmlns:ds="http://schemas.openxmlformats.org/officeDocument/2006/customXml" ds:itemID="{374EE305-6B93-4E61-97F7-2D4B4ED76C52}">
+  <ds:schemaRefs>
+    <ds:schemaRef ds:uri="http://schemas.microsoft.com/office/2006/metadata/contentType"/>
+    <ds:schemaRef ds:uri="http://schemas.microsoft.com/office/2006/metadata/properties/metaAttributes"/>
+    <ds:schemaRef ds:uri="http://www.w3.org/2001/XMLSchema"/>
+    <ds:schemaRef ds:uri="http://schemas.microsoft.com/office/2006/metadata/properties"/>
+    <ds:schemaRef ds:uri="18eb87a7-8c33-4bac-95ac-12cfefdcb41e"/>
+    <ds:schemaRef ds:uri="http://schemas.microsoft.com/office/2006/documentManagement/types"/>
+    <ds:schemaRef ds:uri="http://schemas.microsoft.com/office/infopath/2007/PartnerControls"/>
+    <ds:schemaRef ds:uri="http://schemas.openxmlformats.org/package/2006/metadata/core-properties"/>
+    <ds:schemaRef ds:uri="http://purl.org/dc/elements/1.1/"/>
+    <ds:schemaRef ds:uri="http://purl.org/dc/terms/"/>
+    <ds:schemaRef ds:uri="http://schemas.microsoft.com/internal/obd"/>
+  </ds:schemaRefs>
+</ds:datastoreItem>
 </file>
 
-<file path=customXml/itemProps1.xml><?xml version="1.0" encoding="utf-8"?>
+<file path=customXml/itemProps2.xml><?xml version="1.0" encoding="utf-8"?>
 <ds:datastoreItem xmlns:ds="http://schemas.openxmlformats.org/officeDocument/2006/customXml" ds:itemID="{39BF2A50-11E2-454B-9175-783E6726CE21}">
   <ds:schemaRefs>
     <ds:schemaRef ds:uri="http://schemas.microsoft.com/sharepoint/v3/contenttype/forms"/>
@@ -3922,23 +4221,20 @@
 </ds:datastoreItem>
 </file>
 
-<file path=customXml/itemProps2.xml><?xml version="1.0" encoding="utf-8"?>
-<ds:datastoreItem xmlns:ds="http://schemas.openxmlformats.org/officeDocument/2006/customXml" ds:itemID="{374EE305-6B93-4E61-97F7-2D4B4ED76C52}"/>
-</file>
-
 <file path=customXml/itemProps3.xml><?xml version="1.0" encoding="utf-8"?>
-<ds:datastoreItem xmlns:ds="http://schemas.openxmlformats.org/officeDocument/2006/customXml" ds:itemID="{64AA0991-4CA9-40F9-B3C2-16F7939A1498}">
+<ds:datastoreItem xmlns:ds="http://schemas.openxmlformats.org/officeDocument/2006/customXml" ds:itemID="{BD24E822-FBC2-46AD-86E2-97DA39AD5A55}">
   <ds:schemaRefs>
-    <ds:schemaRef ds:uri="http://schemas.microsoft.com/office/2006/metadata/properties"/>
-    <ds:schemaRef ds:uri="http://schemas.microsoft.com/office/infopath/2007/PartnerControls"/>
+    <ds:schemaRef ds:uri="http://schemas.microsoft.com/office/2006/metadata/longProperties"/>
   </ds:schemaRefs>
 </ds:datastoreItem>
 </file>
 
 <file path=customXml/itemProps4.xml><?xml version="1.0" encoding="utf-8"?>
-<ds:datastoreItem xmlns:ds="http://schemas.openxmlformats.org/officeDocument/2006/customXml" ds:itemID="{BD24E822-FBC2-46AD-86E2-97DA39AD5A55}">
+<ds:datastoreItem xmlns:ds="http://schemas.openxmlformats.org/officeDocument/2006/customXml" ds:itemID="{64AA0991-4CA9-40F9-B3C2-16F7939A1498}">
   <ds:schemaRefs>
-    <ds:schemaRef ds:uri="http://schemas.microsoft.com/office/2006/metadata/longProperties"/>
+    <ds:schemaRef ds:uri="http://schemas.microsoft.com/office/2006/metadata/properties"/>
+    <ds:schemaRef ds:uri="http://schemas.microsoft.com/office/infopath/2007/PartnerControls"/>
+    <ds:schemaRef ds:uri="18eb87a7-8c33-4bac-95ac-12cfefdcb41e"/>
   </ds:schemaRefs>
 </ds:datastoreItem>
 </file>
</xml_diff>

<commit_message>
adding the Text and Images to the table and finishing up the carousel
</commit_message>
<xml_diff>
--- a/INF_ITL/Web/Bootstrap/Bootstrap_Blog/03_Bootstrap_Arbeitsauftrag_statischer_Blog.docx
+++ b/INF_ITL/Web/Bootstrap/Bootstrap_Blog/03_Bootstrap_Arbeitsauftrag_statischer_Blog.docx
@@ -728,12 +728,29 @@
           <w:tcPr>
             <w:tcW w:w="396" w:type="dxa"/>
           </w:tcPr>
-          <w:p/>
           <w:p>
-            <w:r>
+            <w:pPr>
+              <w:rPr>
+                <w:u w:val="single"/>
+              </w:rPr>
+            </w:pPr>
+          </w:p>
+          <w:p>
+            <w:pPr>
+              <w:rPr>
+                <w:u w:val="single"/>
+              </w:rPr>
+            </w:pPr>
+            <w:r>
+              <w:rPr>
+                <w:u w:val="single"/>
+              </w:rPr>
               <w:t>5</w:t>
             </w:r>
             <w:r>
+              <w:rPr>
+                <w:u w:val="single"/>
+              </w:rPr>
               <w:t>.</w:t>
             </w:r>
           </w:p>
@@ -742,79 +759,165 @@
           <w:tcPr>
             <w:tcW w:w="8892" w:type="dxa"/>
           </w:tcPr>
-          <w:p/>
           <w:p>
-            <w:r>
-              <w:t>Integrieren Sie oberhalb der Blogbeiträge eine</w:t>
-            </w:r>
-            <w:r>
+            <w:pPr>
+              <w:rPr>
+                <w:u w:val="single"/>
+              </w:rPr>
+            </w:pPr>
+          </w:p>
+          <w:p>
+            <w:pPr>
+              <w:rPr>
+                <w:strike/>
+              </w:rPr>
+            </w:pPr>
+            <w:r>
+              <w:rPr>
+                <w:strike/>
+              </w:rPr>
+              <w:t xml:space="preserve">Integrieren Sie </w:t>
+            </w:r>
+            <w:r>
+              <w:rPr>
+                <w:strike/>
+              </w:rPr>
+              <w:t>oberhalb</w:t>
+            </w:r>
+            <w:r>
+              <w:rPr>
+                <w:strike/>
+              </w:rPr>
+              <w:t xml:space="preserve"> der Blogbeiträge eine</w:t>
+            </w:r>
+            <w:r>
+              <w:rPr>
+                <w:strike/>
+              </w:rPr>
               <w:t>n Bootstrap Switch (</w:t>
             </w:r>
             <w:proofErr w:type="spellStart"/>
             <w:r>
+              <w:rPr>
+                <w:strike/>
+              </w:rPr>
               <w:t>Toggle</w:t>
             </w:r>
             <w:proofErr w:type="spellEnd"/>
             <w:r>
+              <w:rPr>
+                <w:strike/>
+              </w:rPr>
               <w:t>) mit welchem Sie die Darstellung der Blog-Beitragslistung wechsel</w:t>
             </w:r>
             <w:r>
+              <w:rPr>
+                <w:strike/>
+              </w:rPr>
               <w:t xml:space="preserve">n können. </w:t>
             </w:r>
             <w:proofErr w:type="spellStart"/>
             <w:r>
+              <w:rPr>
+                <w:strike/>
+              </w:rPr>
               <w:t>Toggle</w:t>
             </w:r>
             <w:proofErr w:type="spellEnd"/>
             <w:r>
+              <w:rPr>
+                <w:strike/>
+              </w:rPr>
               <w:t xml:space="preserve"> Table / List-Element. </w:t>
             </w:r>
             <w:r>
+              <w:rPr>
+                <w:strike/>
+              </w:rPr>
               <w:t xml:space="preserve"> Der</w:t>
             </w:r>
             <w:r>
+              <w:rPr>
+                <w:strike/>
+              </w:rPr>
               <w:t xml:space="preserve"> aktive Zustand soll im “</w:t>
             </w:r>
             <w:proofErr w:type="spellStart"/>
             <w:r>
+              <w:rPr>
+                <w:strike/>
+              </w:rPr>
               <w:t>value</w:t>
             </w:r>
             <w:proofErr w:type="spellEnd"/>
             <w:r>
+              <w:rPr>
+                <w:strike/>
+              </w:rPr>
               <w:t xml:space="preserve">” des </w:t>
             </w:r>
             <w:r>
+              <w:rPr>
+                <w:strike/>
+              </w:rPr>
               <w:t xml:space="preserve">Switch-Button </w:t>
             </w:r>
             <w:r>
+              <w:rPr>
+                <w:strike/>
+              </w:rPr>
               <w:t>abgehandelt werden</w:t>
             </w:r>
             <w:r>
+              <w:rPr>
+                <w:strike/>
+              </w:rPr>
               <w:t xml:space="preserve">.  </w:t>
             </w:r>
             <w:r>
+              <w:rPr>
+                <w:strike/>
+              </w:rPr>
               <w:t>(</w:t>
             </w:r>
             <w:proofErr w:type="spellStart"/>
             <w:r>
+              <w:rPr>
+                <w:strike/>
+              </w:rPr>
               <w:t>table</w:t>
             </w:r>
             <w:proofErr w:type="spellEnd"/>
             <w:r>
+              <w:rPr>
+                <w:strike/>
+              </w:rPr>
               <w:t>/</w:t>
             </w:r>
             <w:proofErr w:type="spellStart"/>
             <w:r>
+              <w:rPr>
+                <w:strike/>
+              </w:rPr>
               <w:t>list</w:t>
             </w:r>
             <w:proofErr w:type="spellEnd"/>
             <w:r>
+              <w:rPr>
+                <w:strike/>
+              </w:rPr>
               <w:t>)</w:t>
             </w:r>
             <w:r>
+              <w:rPr>
+                <w:strike/>
+              </w:rPr>
               <w:t>.</w:t>
             </w:r>
             <w:r>
+              <w:rPr>
+                <w:strike/>
+              </w:rPr>
               <w:br/>
             </w:r>
           </w:p>
@@ -837,44 +940,85 @@
           <w:tcPr>
             <w:tcW w:w="8892" w:type="dxa"/>
           </w:tcPr>
-          <w:p/>
           <w:p>
-            <w:r>
+            <w:pPr>
+              <w:rPr>
+                <w:strike/>
+              </w:rPr>
+            </w:pPr>
+          </w:p>
+          <w:p>
+            <w:pPr>
+              <w:rPr>
+                <w:strike/>
+              </w:rPr>
+            </w:pPr>
+            <w:r>
+              <w:rPr>
+                <w:strike/>
+              </w:rPr>
               <w:t xml:space="preserve">Schalten Sie mittels </w:t>
             </w:r>
             <w:proofErr w:type="spellStart"/>
             <w:r>
+              <w:rPr>
+                <w:strike/>
+              </w:rPr>
               <w:t>Javascript</w:t>
             </w:r>
             <w:proofErr w:type="spellEnd"/>
             <w:r>
+              <w:rPr>
+                <w:strike/>
+              </w:rPr>
               <w:t xml:space="preserve"> und </w:t>
             </w:r>
             <w:proofErr w:type="spellStart"/>
             <w:r>
+              <w:rPr>
+                <w:strike/>
+              </w:rPr>
               <w:t>jQuery</w:t>
             </w:r>
             <w:proofErr w:type="spellEnd"/>
             <w:r>
+              <w:rPr>
+                <w:strike/>
+              </w:rPr>
               <w:t xml:space="preserve"> zwischen den beiden Ansichten </w:t>
             </w:r>
             <w:proofErr w:type="spellStart"/>
             <w:r>
+              <w:rPr>
+                <w:strike/>
+              </w:rPr>
               <w:t>table</w:t>
             </w:r>
             <w:proofErr w:type="spellEnd"/>
             <w:r>
+              <w:rPr>
+                <w:strike/>
+              </w:rPr>
               <w:t>/</w:t>
             </w:r>
             <w:proofErr w:type="spellStart"/>
             <w:r>
+              <w:rPr>
+                <w:strike/>
+              </w:rPr>
               <w:t>list</w:t>
             </w:r>
             <w:proofErr w:type="spellEnd"/>
             <w:r>
+              <w:rPr>
+                <w:strike/>
+              </w:rPr>
               <w:t xml:space="preserve"> hin und her. </w:t>
             </w:r>
             <w:r>
+              <w:rPr>
+                <w:strike/>
+              </w:rPr>
               <w:t xml:space="preserve"> Das jeweils inaktive Element soll ausgeblendet werden.</w:t>
             </w:r>
           </w:p>
@@ -4037,6 +4181,27 @@
 </file>
 
 <file path=customXml/item1.xml><?xml version="1.0" encoding="utf-8"?>
+<p:properties xmlns:p="http://schemas.microsoft.com/office/2006/metadata/properties" xmlns:xsi="http://www.w3.org/2001/XMLSchema-instance" xmlns:pc="http://schemas.microsoft.com/office/infopath/2007/PartnerControls">
+  <documentManagement>
+    <ReferenceId xmlns="18eb87a7-8c33-4bac-95ac-12cfefdcb41e" xsi:nil="true"/>
+  </documentManagement>
+</p:properties>
+</file>
+
+<file path=customXml/item2.xml><?xml version="1.0" encoding="utf-8"?>
+<LongProperties xmlns="http://schemas.microsoft.com/office/2006/metadata/longProperties"/>
+</file>
+
+<file path=customXml/item3.xml><?xml version="1.0" encoding="utf-8"?>
+<?mso-contentType ?>
+<FormTemplates xmlns="http://schemas.microsoft.com/sharepoint/v3/contenttype/forms">
+  <Display>DocumentLibraryForm</Display>
+  <Edit>DocumentLibraryForm</Edit>
+  <New>DocumentLibraryForm</New>
+</FormTemplates>
+</file>
+
+<file path=customXml/item4.xml><?xml version="1.0" encoding="utf-8"?>
 <ct:contentTypeSchema xmlns:ct="http://schemas.microsoft.com/office/2006/metadata/contentType" xmlns:ma="http://schemas.microsoft.com/office/2006/metadata/properties/metaAttributes" ct:_="" ma:_="" ma:contentTypeName="Dokument" ma:contentTypeID="0x010100341C3F4A7CA723428C362008AC438A44" ma:contentTypeVersion="3" ma:contentTypeDescription="Ein neues Dokument erstellen." ma:contentTypeScope="" ma:versionID="bba2df4ed7d38adaf809e351763353d0">
   <xsd:schema xmlns:xsd="http://www.w3.org/2001/XMLSchema" xmlns:xs="http://www.w3.org/2001/XMLSchema" xmlns:p="http://schemas.microsoft.com/office/2006/metadata/properties" xmlns:ns2="18eb87a7-8c33-4bac-95ac-12cfefdcb41e" targetNamespace="http://schemas.microsoft.com/office/2006/metadata/properties" ma:root="true" ma:fieldsID="e93f3994a016e71331850db53b2dc3c5" ns2:_="">
     <xsd:import namespace="18eb87a7-8c33-4bac-95ac-12cfefdcb41e"/>
@@ -4174,28 +4339,33 @@
 </ct:contentTypeSchema>
 </file>
 
-<file path=customXml/item2.xml><?xml version="1.0" encoding="utf-8"?>
-<?mso-contentType ?>
-<FormTemplates xmlns="http://schemas.microsoft.com/sharepoint/v3/contenttype/forms">
-  <Display>DocumentLibraryForm</Display>
-  <Edit>DocumentLibraryForm</Edit>
-  <New>DocumentLibraryForm</New>
-</FormTemplates>
+<file path=customXml/itemProps1.xml><?xml version="1.0" encoding="utf-8"?>
+<ds:datastoreItem xmlns:ds="http://schemas.openxmlformats.org/officeDocument/2006/customXml" ds:itemID="{64AA0991-4CA9-40F9-B3C2-16F7939A1498}">
+  <ds:schemaRefs>
+    <ds:schemaRef ds:uri="http://schemas.microsoft.com/office/2006/metadata/properties"/>
+    <ds:schemaRef ds:uri="http://schemas.microsoft.com/office/infopath/2007/PartnerControls"/>
+    <ds:schemaRef ds:uri="18eb87a7-8c33-4bac-95ac-12cfefdcb41e"/>
+  </ds:schemaRefs>
+</ds:datastoreItem>
 </file>
 
-<file path=customXml/item3.xml><?xml version="1.0" encoding="utf-8"?>
-<LongProperties xmlns="http://schemas.microsoft.com/office/2006/metadata/longProperties"/>
+<file path=customXml/itemProps2.xml><?xml version="1.0" encoding="utf-8"?>
+<ds:datastoreItem xmlns:ds="http://schemas.openxmlformats.org/officeDocument/2006/customXml" ds:itemID="{BD24E822-FBC2-46AD-86E2-97DA39AD5A55}">
+  <ds:schemaRefs>
+    <ds:schemaRef ds:uri="http://schemas.microsoft.com/office/2006/metadata/longProperties"/>
+  </ds:schemaRefs>
+</ds:datastoreItem>
 </file>
 
-<file path=customXml/item4.xml><?xml version="1.0" encoding="utf-8"?>
-<p:properties xmlns:p="http://schemas.microsoft.com/office/2006/metadata/properties" xmlns:xsi="http://www.w3.org/2001/XMLSchema-instance" xmlns:pc="http://schemas.microsoft.com/office/infopath/2007/PartnerControls">
-  <documentManagement>
-    <ReferenceId xmlns="18eb87a7-8c33-4bac-95ac-12cfefdcb41e" xsi:nil="true"/>
-  </documentManagement>
-</p:properties>
+<file path=customXml/itemProps3.xml><?xml version="1.0" encoding="utf-8"?>
+<ds:datastoreItem xmlns:ds="http://schemas.openxmlformats.org/officeDocument/2006/customXml" ds:itemID="{39BF2A50-11E2-454B-9175-783E6726CE21}">
+  <ds:schemaRefs>
+    <ds:schemaRef ds:uri="http://schemas.microsoft.com/sharepoint/v3/contenttype/forms"/>
+  </ds:schemaRefs>
+</ds:datastoreItem>
 </file>
 
-<file path=customXml/itemProps1.xml><?xml version="1.0" encoding="utf-8"?>
+<file path=customXml/itemProps4.xml><?xml version="1.0" encoding="utf-8"?>
 <ds:datastoreItem xmlns:ds="http://schemas.openxmlformats.org/officeDocument/2006/customXml" ds:itemID="{374EE305-6B93-4E61-97F7-2D4B4ED76C52}">
   <ds:schemaRefs>
     <ds:schemaRef ds:uri="http://schemas.microsoft.com/office/2006/metadata/contentType"/>
@@ -4211,30 +4381,4 @@
     <ds:schemaRef ds:uri="http://schemas.microsoft.com/internal/obd"/>
   </ds:schemaRefs>
 </ds:datastoreItem>
-</file>
-
-<file path=customXml/itemProps2.xml><?xml version="1.0" encoding="utf-8"?>
-<ds:datastoreItem xmlns:ds="http://schemas.openxmlformats.org/officeDocument/2006/customXml" ds:itemID="{39BF2A50-11E2-454B-9175-783E6726CE21}">
-  <ds:schemaRefs>
-    <ds:schemaRef ds:uri="http://schemas.microsoft.com/sharepoint/v3/contenttype/forms"/>
-  </ds:schemaRefs>
-</ds:datastoreItem>
-</file>
-
-<file path=customXml/itemProps3.xml><?xml version="1.0" encoding="utf-8"?>
-<ds:datastoreItem xmlns:ds="http://schemas.openxmlformats.org/officeDocument/2006/customXml" ds:itemID="{BD24E822-FBC2-46AD-86E2-97DA39AD5A55}">
-  <ds:schemaRefs>
-    <ds:schemaRef ds:uri="http://schemas.microsoft.com/office/2006/metadata/longProperties"/>
-  </ds:schemaRefs>
-</ds:datastoreItem>
-</file>
-
-<file path=customXml/itemProps4.xml><?xml version="1.0" encoding="utf-8"?>
-<ds:datastoreItem xmlns:ds="http://schemas.openxmlformats.org/officeDocument/2006/customXml" ds:itemID="{64AA0991-4CA9-40F9-B3C2-16F7939A1498}">
-  <ds:schemaRefs>
-    <ds:schemaRef ds:uri="http://schemas.microsoft.com/office/2006/metadata/properties"/>
-    <ds:schemaRef ds:uri="http://schemas.microsoft.com/office/infopath/2007/PartnerControls"/>
-    <ds:schemaRef ds:uri="18eb87a7-8c33-4bac-95ac-12cfefdcb41e"/>
-  </ds:schemaRefs>
-</ds:datastoreItem>
 </file>
</xml_diff>

<commit_message>
deleting swiper and forms
</commit_message>
<xml_diff>
--- a/INF_ITL/Web/Bootstrap/Bootstrap_Blog/03_Bootstrap_Arbeitsauftrag_statischer_Blog.docx
+++ b/INF_ITL/Web/Bootstrap/Bootstrap_Blog/03_Bootstrap_Arbeitsauftrag_statischer_Blog.docx
@@ -450,10 +450,7 @@
           <w:p/>
           <w:p>
             <w:r>
-              <w:t>2</w:t>
-            </w:r>
-            <w:r>
-              <w:t>.</w:t>
+              <w:t>2.</w:t>
             </w:r>
           </w:p>
         </w:tc>
@@ -468,36 +465,19 @@
             </w:r>
           </w:p>
           <w:p>
-            <w:pPr>
-              <w:rPr>
-                <w:strike/>
-              </w:rPr>
-            </w:pPr>
-            <w:r>
-              <w:rPr>
-                <w:strike/>
-              </w:rPr>
+            <w:r>
               <w:t xml:space="preserve">Navigation: Verwenden Sie die Navigation aus dem </w:t>
             </w:r>
             <w:proofErr w:type="spellStart"/>
             <w:r>
-              <w:rPr>
-                <w:strike/>
-              </w:rPr>
               <w:t>Theme</w:t>
             </w:r>
             <w:proofErr w:type="spellEnd"/>
             <w:r>
-              <w:rPr>
-                <w:strike/>
-              </w:rPr>
               <w:t xml:space="preserve"> </w:t>
             </w:r>
             <w:proofErr w:type="spellStart"/>
             <w:r>
-              <w:rPr>
-                <w:strike/>
-              </w:rPr>
               <w:t>Bikin</w:t>
             </w:r>
             <w:proofErr w:type="spellEnd"/>
@@ -526,79 +506,44 @@
           </w:tcPr>
           <w:p/>
           <w:p>
-            <w:pPr>
-              <w:rPr>
-                <w:strike/>
-              </w:rPr>
-            </w:pPr>
             <w:proofErr w:type="spellStart"/>
             <w:r>
-              <w:rPr>
-                <w:strike/>
-              </w:rPr>
               <w:t>Footer</w:t>
             </w:r>
             <w:proofErr w:type="spellEnd"/>
             <w:r>
-              <w:rPr>
-                <w:strike/>
-              </w:rPr>
               <w:t xml:space="preserve">: Verwenden Sie den </w:t>
             </w:r>
             <w:proofErr w:type="spellStart"/>
             <w:r>
-              <w:rPr>
-                <w:strike/>
-              </w:rPr>
               <w:t>Footer</w:t>
             </w:r>
             <w:proofErr w:type="spellEnd"/>
             <w:r>
-              <w:rPr>
-                <w:strike/>
-              </w:rPr>
               <w:t xml:space="preserve"> aus dem </w:t>
             </w:r>
             <w:proofErr w:type="spellStart"/>
             <w:r>
-              <w:rPr>
-                <w:strike/>
-              </w:rPr>
               <w:t>Theme</w:t>
             </w:r>
             <w:proofErr w:type="spellEnd"/>
             <w:r>
-              <w:rPr>
-                <w:strike/>
-              </w:rPr>
               <w:t xml:space="preserve"> </w:t>
             </w:r>
             <w:proofErr w:type="spellStart"/>
             <w:r>
-              <w:rPr>
-                <w:strike/>
-              </w:rPr>
               <w:t>Bikin</w:t>
             </w:r>
             <w:proofErr w:type="spellEnd"/>
             <w:r>
-              <w:rPr>
-                <w:strike/>
-              </w:rPr>
               <w:t xml:space="preserve"> mitsamt der </w:t>
             </w:r>
             <w:proofErr w:type="spellStart"/>
             <w:r>
-              <w:rPr>
-                <w:strike/>
-              </w:rPr>
               <w:t>Social</w:t>
             </w:r>
             <w:proofErr w:type="spellEnd"/>
             <w:r>
-              <w:rPr>
-                <w:strike/>
-              </w:rPr>
               <w:t>-Media-Leiste. Passen Sie die Kontaktdaten an die Berufsschule an.</w:t>
             </w:r>
           </w:p>
@@ -624,50 +569,26 @@
           <w:tcPr>
             <w:tcW w:w="8892" w:type="dxa"/>
           </w:tcPr>
+          <w:p/>
           <w:p>
-            <w:pPr>
-              <w:rPr>
-                <w:strike/>
-              </w:rPr>
-            </w:pPr>
+            <w:r>
+              <w:t xml:space="preserve">Wählen Sie aus dem </w:t>
+            </w:r>
+            <w:proofErr w:type="spellStart"/>
+            <w:r>
+              <w:t>Bikin-Theme</w:t>
+            </w:r>
+            <w:proofErr w:type="spellEnd"/>
+            <w:r>
+              <w:t xml:space="preserve"> ein passendes Element zur Listung der Blogbeiträge. </w:t>
+            </w:r>
+            <w:r>
+              <w:t xml:space="preserve">Verwalten Sie die 5 Blogbeiträge statisch in diesem Element. </w:t>
+            </w:r>
           </w:p>
           <w:p>
             <w:pPr>
               <w:rPr>
-                <w:strike/>
-              </w:rPr>
-            </w:pPr>
-            <w:r>
-              <w:rPr>
-                <w:strike/>
-              </w:rPr>
-              <w:t xml:space="preserve">Wählen Sie aus dem </w:t>
-            </w:r>
-            <w:proofErr w:type="spellStart"/>
-            <w:r>
-              <w:rPr>
-                <w:strike/>
-              </w:rPr>
-              <w:t>Bikin-Theme</w:t>
-            </w:r>
-            <w:proofErr w:type="spellEnd"/>
-            <w:r>
-              <w:rPr>
-                <w:strike/>
-              </w:rPr>
-              <w:t xml:space="preserve"> ein passendes Element zur Listung der Blogbeiträge. </w:t>
-            </w:r>
-            <w:r>
-              <w:rPr>
-                <w:strike/>
-              </w:rPr>
-              <w:t xml:space="preserve">Verwalten Sie die 5 Blogbeiträge statisch in diesem Element. </w:t>
-            </w:r>
-          </w:p>
-          <w:p>
-            <w:pPr>
-              <w:rPr>
-                <w:strike/>
                 <w:lang w:val="en-US"/>
               </w:rPr>
             </w:pPr>
@@ -767,157 +688,77 @@
             </w:pPr>
           </w:p>
           <w:p>
-            <w:pPr>
-              <w:rPr>
-                <w:strike/>
-              </w:rPr>
-            </w:pPr>
-            <w:r>
-              <w:rPr>
-                <w:strike/>
-              </w:rPr>
-              <w:t xml:space="preserve">Integrieren Sie </w:t>
-            </w:r>
-            <w:r>
-              <w:rPr>
-                <w:strike/>
-              </w:rPr>
-              <w:t>oberhalb</w:t>
-            </w:r>
-            <w:r>
-              <w:rPr>
-                <w:strike/>
-              </w:rPr>
-              <w:t xml:space="preserve"> der Blogbeiträge eine</w:t>
-            </w:r>
-            <w:r>
-              <w:rPr>
-                <w:strike/>
-              </w:rPr>
+            <w:r>
+              <w:t>Integrieren Sie oberhalb der Blogbeiträge eine</w:t>
+            </w:r>
+            <w:r>
               <w:t>n Bootstrap Switch (</w:t>
             </w:r>
             <w:proofErr w:type="spellStart"/>
             <w:r>
-              <w:rPr>
-                <w:strike/>
-              </w:rPr>
               <w:t>Toggle</w:t>
             </w:r>
             <w:proofErr w:type="spellEnd"/>
             <w:r>
-              <w:rPr>
-                <w:strike/>
-              </w:rPr>
               <w:t>) mit welchem Sie die Darstellung der Blog-Beitragslistung wechsel</w:t>
             </w:r>
             <w:r>
-              <w:rPr>
-                <w:strike/>
-              </w:rPr>
               <w:t xml:space="preserve">n können. </w:t>
             </w:r>
             <w:proofErr w:type="spellStart"/>
             <w:r>
-              <w:rPr>
-                <w:strike/>
-              </w:rPr>
               <w:t>Toggle</w:t>
             </w:r>
             <w:proofErr w:type="spellEnd"/>
             <w:r>
-              <w:rPr>
-                <w:strike/>
-              </w:rPr>
               <w:t xml:space="preserve"> Table / List-Element. </w:t>
             </w:r>
             <w:r>
-              <w:rPr>
-                <w:strike/>
-              </w:rPr>
               <w:t xml:space="preserve"> Der</w:t>
             </w:r>
             <w:r>
-              <w:rPr>
-                <w:strike/>
-              </w:rPr>
               <w:t xml:space="preserve"> aktive Zustand soll im “</w:t>
             </w:r>
             <w:proofErr w:type="spellStart"/>
             <w:r>
-              <w:rPr>
-                <w:strike/>
-              </w:rPr>
               <w:t>value</w:t>
             </w:r>
             <w:proofErr w:type="spellEnd"/>
             <w:r>
-              <w:rPr>
-                <w:strike/>
-              </w:rPr>
               <w:t xml:space="preserve">” des </w:t>
             </w:r>
             <w:r>
-              <w:rPr>
-                <w:strike/>
-              </w:rPr>
               <w:t xml:space="preserve">Switch-Button </w:t>
             </w:r>
             <w:r>
-              <w:rPr>
-                <w:strike/>
-              </w:rPr>
               <w:t>abgehandelt werden</w:t>
             </w:r>
             <w:r>
-              <w:rPr>
-                <w:strike/>
-              </w:rPr>
               <w:t xml:space="preserve">.  </w:t>
             </w:r>
             <w:r>
-              <w:rPr>
-                <w:strike/>
-              </w:rPr>
               <w:t>(</w:t>
             </w:r>
             <w:proofErr w:type="spellStart"/>
             <w:r>
-              <w:rPr>
-                <w:strike/>
-              </w:rPr>
               <w:t>table</w:t>
             </w:r>
             <w:proofErr w:type="spellEnd"/>
             <w:r>
-              <w:rPr>
-                <w:strike/>
-              </w:rPr>
               <w:t>/</w:t>
             </w:r>
             <w:proofErr w:type="spellStart"/>
             <w:r>
-              <w:rPr>
-                <w:strike/>
-              </w:rPr>
               <w:t>list</w:t>
             </w:r>
             <w:proofErr w:type="spellEnd"/>
             <w:r>
-              <w:rPr>
-                <w:strike/>
-              </w:rPr>
               <w:t>)</w:t>
             </w:r>
             <w:r>
-              <w:rPr>
-                <w:strike/>
-              </w:rPr>
               <w:t>.</w:t>
             </w:r>
             <w:r>
-              <w:rPr>
-                <w:strike/>
-              </w:rPr>
               <w:br/>
             </w:r>
           </w:p>
@@ -940,85 +781,44 @@
           <w:tcPr>
             <w:tcW w:w="8892" w:type="dxa"/>
           </w:tcPr>
+          <w:p/>
           <w:p>
-            <w:pPr>
-              <w:rPr>
-                <w:strike/>
-              </w:rPr>
-            </w:pPr>
-          </w:p>
-          <w:p>
-            <w:pPr>
-              <w:rPr>
-                <w:strike/>
-              </w:rPr>
-            </w:pPr>
-            <w:r>
-              <w:rPr>
-                <w:strike/>
-              </w:rPr>
+            <w:r>
               <w:t xml:space="preserve">Schalten Sie mittels </w:t>
             </w:r>
             <w:proofErr w:type="spellStart"/>
             <w:r>
-              <w:rPr>
-                <w:strike/>
-              </w:rPr>
               <w:t>Javascript</w:t>
             </w:r>
             <w:proofErr w:type="spellEnd"/>
             <w:r>
-              <w:rPr>
-                <w:strike/>
-              </w:rPr>
               <w:t xml:space="preserve"> und </w:t>
             </w:r>
             <w:proofErr w:type="spellStart"/>
             <w:r>
-              <w:rPr>
-                <w:strike/>
-              </w:rPr>
               <w:t>jQuery</w:t>
             </w:r>
             <w:proofErr w:type="spellEnd"/>
             <w:r>
-              <w:rPr>
-                <w:strike/>
-              </w:rPr>
               <w:t xml:space="preserve"> zwischen den beiden Ansichten </w:t>
             </w:r>
             <w:proofErr w:type="spellStart"/>
             <w:r>
-              <w:rPr>
-                <w:strike/>
-              </w:rPr>
               <w:t>table</w:t>
             </w:r>
             <w:proofErr w:type="spellEnd"/>
             <w:r>
-              <w:rPr>
-                <w:strike/>
-              </w:rPr>
               <w:t>/</w:t>
             </w:r>
             <w:proofErr w:type="spellStart"/>
             <w:r>
-              <w:rPr>
-                <w:strike/>
-              </w:rPr>
               <w:t>list</w:t>
             </w:r>
             <w:proofErr w:type="spellEnd"/>
             <w:r>
-              <w:rPr>
-                <w:strike/>
-              </w:rPr>
               <w:t xml:space="preserve"> hin und her. </w:t>
             </w:r>
             <w:r>
-              <w:rPr>
-                <w:strike/>
-              </w:rPr>
               <w:t xml:space="preserve"> Das jeweils inaktive Element soll ausgeblendet werden.</w:t>
             </w:r>
           </w:p>
@@ -1045,89 +845,50 @@
           <w:p>
             <w:pPr>
               <w:spacing w:line="259" w:lineRule="auto"/>
-              <w:rPr>
-                <w:strike/>
-              </w:rPr>
             </w:pPr>
             <w:r>
-              <w:rPr>
-                <w:strike/>
-              </w:rPr>
               <w:t>Geben Sie Ihrer Seite eine individuelle Hauptfarbe</w:t>
             </w:r>
             <w:r>
-              <w:rPr>
-                <w:strike/>
-              </w:rPr>
               <w:t xml:space="preserve">. </w:t>
             </w:r>
             <w:r>
-              <w:rPr>
-                <w:strike/>
-              </w:rPr>
               <w:br/>
             </w:r>
             <w:proofErr w:type="spellStart"/>
             <w:r>
-              <w:rPr>
-                <w:strike/>
-              </w:rPr>
               <w:lastRenderedPageBreak/>
               <w:t>Tip</w:t>
             </w:r>
             <w:proofErr w:type="spellEnd"/>
             <w:r>
-              <w:rPr>
-                <w:strike/>
-              </w:rPr>
               <w:t xml:space="preserve">: lokalisieren Sie die Hauptfarbe </w:t>
             </w:r>
             <w:proofErr w:type="gramStart"/>
             <w:r>
-              <w:rPr>
-                <w:strike/>
-              </w:rPr>
               <w:t>des Templates</w:t>
             </w:r>
             <w:proofErr w:type="gramEnd"/>
             <w:r>
-              <w:rPr>
-                <w:strike/>
-              </w:rPr>
               <w:t xml:space="preserve"> mit </w:t>
             </w:r>
             <w:proofErr w:type="spellStart"/>
             <w:r>
-              <w:rPr>
-                <w:strike/>
-              </w:rPr>
               <w:t>Dev</w:t>
             </w:r>
             <w:proofErr w:type="spellEnd"/>
             <w:r>
-              <w:rPr>
-                <w:strike/>
-              </w:rPr>
               <w:t>-Tools oder einem Color-Picker. Ersetzen Sie im .</w:t>
             </w:r>
             <w:proofErr w:type="spellStart"/>
             <w:r>
-              <w:rPr>
-                <w:strike/>
-              </w:rPr>
               <w:t>css</w:t>
             </w:r>
             <w:proofErr w:type="spellEnd"/>
             <w:r>
-              <w:rPr>
-                <w:strike/>
-              </w:rPr>
               <w:t xml:space="preserve"> die Hauptfarbe durch eine </w:t>
             </w:r>
             <w:r>
-              <w:rPr>
-                <w:strike/>
-              </w:rPr>
               <w:t>Farbe Ihrer Wahl.</w:t>
             </w:r>
           </w:p>
@@ -1155,57 +916,31 @@
             <w:tcW w:w="8892" w:type="dxa"/>
           </w:tcPr>
           <w:p>
-            <w:pPr>
-              <w:rPr>
-                <w:strike/>
-              </w:rPr>
-            </w:pPr>
-            <w:r>
-              <w:rPr>
-                <w:strike/>
-              </w:rPr>
+            <w:r>
               <w:t xml:space="preserve">Vergeben Sie für die einzelnen </w:t>
             </w:r>
             <w:proofErr w:type="spellStart"/>
             <w:r>
-              <w:rPr>
-                <w:strike/>
-              </w:rPr>
               <w:t>Sections</w:t>
             </w:r>
             <w:proofErr w:type="spellEnd"/>
             <w:r>
-              <w:rPr>
-                <w:strike/>
-              </w:rPr>
               <w:t xml:space="preserve"> eindeutige </w:t>
             </w:r>
             <w:proofErr w:type="spellStart"/>
             <w:r>
-              <w:rPr>
-                <w:strike/>
-              </w:rPr>
               <w:t>id’s</w:t>
             </w:r>
             <w:proofErr w:type="spellEnd"/>
             <w:r>
-              <w:rPr>
-                <w:strike/>
-              </w:rPr>
               <w:t xml:space="preserve"> und binden Sie diese in der Navigation ein (</w:t>
             </w:r>
             <w:proofErr w:type="spellStart"/>
             <w:r>
-              <w:rPr>
-                <w:strike/>
-              </w:rPr>
               <w:t>zB</w:t>
             </w:r>
             <w:proofErr w:type="spellEnd"/>
             <w:r>
-              <w:rPr>
-                <w:strike/>
-              </w:rPr>
               <w:t xml:space="preserve"> #blogbeitraege)</w:t>
             </w:r>
           </w:p>
@@ -1234,28 +969,16 @@
                 <w:ilvl w:val="0"/>
                 <w:numId w:val="1"/>
               </w:numPr>
-              <w:rPr>
-                <w:strike/>
-              </w:rPr>
             </w:pPr>
             <w:r>
-              <w:rPr>
-                <w:strike/>
-              </w:rPr>
               <w:t xml:space="preserve">Erweitern Sie die Blogbeiträge in der Blog-Listung um </w:t>
             </w:r>
             <w:proofErr w:type="spellStart"/>
             <w:r>
-              <w:rPr>
-                <w:strike/>
-              </w:rPr>
               <w:t>Social</w:t>
             </w:r>
             <w:proofErr w:type="spellEnd"/>
             <w:r>
-              <w:rPr>
-                <w:strike/>
-              </w:rPr>
               <w:t>-Media-Share-Buttons</w:t>
             </w:r>
           </w:p>

</xml_diff>